<commit_message>
Requirement List 토의 후 수정
</commit_message>
<xml_diff>
--- a/Requirement_List.docx
+++ b/Requirement_List.docx
@@ -432,27 +432,7 @@
                 <w:szCs w:val="20"/>
                 <w:lang w:eastAsia="ko-KR"/>
               </w:rPr>
-              <w:t xml:space="preserve">회원과 관리자는 로그인 상태에서 </w:t>
-            </w:r>
-            <w:proofErr w:type="spellStart"/>
-            <w:r>
-              <w:rPr>
-                <w:rFonts w:ascii="Malgun Gothic" w:eastAsia="Malgun Gothic" w:hAnsi="Malgun Gothic" w:cs="Malgun Gothic" w:hint="eastAsia"/>
-                <w:sz w:val="20"/>
-                <w:szCs w:val="20"/>
-                <w:lang w:eastAsia="ko-KR"/>
-              </w:rPr>
-              <w:t>로그아웃할</w:t>
-            </w:r>
-            <w:proofErr w:type="spellEnd"/>
-            <w:r>
-              <w:rPr>
-                <w:rFonts w:ascii="Malgun Gothic" w:eastAsia="Malgun Gothic" w:hAnsi="Malgun Gothic" w:cs="Malgun Gothic" w:hint="eastAsia"/>
-                <w:sz w:val="20"/>
-                <w:szCs w:val="20"/>
-                <w:lang w:eastAsia="ko-KR"/>
-              </w:rPr>
-              <w:t xml:space="preserve"> 수 있어야 하며,</w:t>
+              <w:t>회원과 관리자는 로그인 상태에서 로그아웃할 수 있어야 하며,</w:t>
             </w:r>
             <w:r>
               <w:rPr>
@@ -632,37 +612,16 @@
                 <w:highlight w:val="yellow"/>
                 <w:lang w:eastAsia="ko-KR"/>
               </w:rPr>
-              <w:t>*</w:t>
-            </w:r>
-            <w:r>
-              <w:rPr>
-                <w:rFonts w:ascii="Malgun Gothic" w:eastAsia="Malgun Gothic" w:hAnsi="Malgun Gothic" w:cs="Malgun Gothic"/>
-                <w:sz w:val="20"/>
-                <w:szCs w:val="20"/>
-                <w:highlight w:val="yellow"/>
-                <w:lang w:eastAsia="ko-KR"/>
-              </w:rPr>
-              <w:t>*</w:t>
-            </w:r>
-            <w:r>
-              <w:rPr>
-                <w:rFonts w:ascii="Malgun Gothic" w:eastAsia="Malgun Gothic" w:hAnsi="Malgun Gothic" w:cs="Malgun Gothic" w:hint="eastAsia"/>
-                <w:sz w:val="20"/>
-                <w:szCs w:val="20"/>
-                <w:highlight w:val="yellow"/>
-                <w:lang w:eastAsia="ko-KR"/>
-              </w:rPr>
-              <w:t>관리자는*</w:t>
-            </w:r>
-            <w:r>
-              <w:rPr>
-                <w:rFonts w:ascii="Malgun Gothic" w:eastAsia="Malgun Gothic" w:hAnsi="Malgun Gothic" w:cs="Malgun Gothic"/>
-                <w:sz w:val="20"/>
-                <w:szCs w:val="20"/>
-                <w:highlight w:val="yellow"/>
-                <w:lang w:eastAsia="ko-KR"/>
-              </w:rPr>
-              <w:t>*</w:t>
+              <w:t>관리자는</w:t>
+            </w:r>
+            <w:r>
+              <w:rPr>
+                <w:rFonts w:ascii="Malgun Gothic" w:eastAsia="Malgun Gothic" w:hAnsi="Malgun Gothic" w:cs="Malgun Gothic" w:hint="eastAsia"/>
+                <w:sz w:val="20"/>
+                <w:szCs w:val="20"/>
+                <w:lang w:eastAsia="ko-KR"/>
+              </w:rPr>
+              <w:t xml:space="preserve"> </w:t>
             </w:r>
             <w:r>
               <w:rPr>
@@ -756,66 +715,61 @@
                 <w:highlight w:val="yellow"/>
                 <w:lang w:eastAsia="ko-KR"/>
               </w:rPr>
-              <w:t>*</w:t>
-            </w:r>
-            <w:r>
-              <w:rPr>
-                <w:rFonts w:ascii="Malgun Gothic" w:eastAsia="Malgun Gothic" w:hAnsi="Malgun Gothic" w:cs="Malgun Gothic"/>
-                <w:sz w:val="20"/>
-                <w:szCs w:val="20"/>
-                <w:highlight w:val="yellow"/>
-                <w:lang w:eastAsia="ko-KR"/>
-              </w:rPr>
-              <w:t>*</w:t>
-            </w:r>
-            <w:r>
-              <w:rPr>
-                <w:rFonts w:ascii="Malgun Gothic" w:eastAsia="Malgun Gothic" w:hAnsi="Malgun Gothic" w:cs="Malgun Gothic" w:hint="eastAsia"/>
-                <w:sz w:val="20"/>
-                <w:szCs w:val="20"/>
-                <w:highlight w:val="yellow"/>
-                <w:lang w:eastAsia="ko-KR"/>
-              </w:rPr>
-              <w:t>관리자는*</w:t>
-            </w:r>
-            <w:r>
-              <w:rPr>
-                <w:rFonts w:ascii="Malgun Gothic" w:eastAsia="Malgun Gothic" w:hAnsi="Malgun Gothic" w:cs="Malgun Gothic"/>
-                <w:sz w:val="20"/>
-                <w:szCs w:val="20"/>
-                <w:highlight w:val="yellow"/>
-                <w:lang w:eastAsia="ko-KR"/>
-              </w:rPr>
-              <w:t>*</w:t>
-            </w:r>
-            <w:r>
-              <w:rPr>
-                <w:rFonts w:ascii="Malgun Gothic" w:eastAsia="Malgun Gothic" w:hAnsi="Malgun Gothic" w:cs="Malgun Gothic" w:hint="eastAsia"/>
-                <w:sz w:val="20"/>
-                <w:szCs w:val="20"/>
-                <w:lang w:eastAsia="ko-KR"/>
-              </w:rPr>
-              <w:t xml:space="preserve">대여소 리스트 조회 화면에서 특정 대여소 항목을 선택하여 </w:t>
-            </w:r>
-            <w:proofErr w:type="spellStart"/>
-            <w:r>
-              <w:rPr>
-                <w:rFonts w:ascii="Malgun Gothic" w:eastAsia="Malgun Gothic" w:hAnsi="Malgun Gothic" w:cs="Malgun Gothic" w:hint="eastAsia"/>
-                <w:sz w:val="20"/>
-                <w:szCs w:val="20"/>
-                <w:lang w:eastAsia="ko-KR"/>
-              </w:rPr>
-              <w:t>등록시</w:t>
-            </w:r>
-            <w:proofErr w:type="spellEnd"/>
-            <w:r>
-              <w:rPr>
-                <w:rFonts w:ascii="Malgun Gothic" w:eastAsia="Malgun Gothic" w:hAnsi="Malgun Gothic" w:cs="Malgun Gothic" w:hint="eastAsia"/>
-                <w:sz w:val="20"/>
-                <w:szCs w:val="20"/>
-                <w:lang w:eastAsia="ko-KR"/>
-              </w:rPr>
-              <w:t xml:space="preserve"> 입력한 상세내용을 본다.</w:t>
+              <w:t>관리자는</w:t>
+            </w:r>
+            <w:r>
+              <w:rPr>
+                <w:rFonts w:ascii="Malgun Gothic" w:eastAsia="Malgun Gothic" w:hAnsi="Malgun Gothic" w:cs="Malgun Gothic" w:hint="eastAsia"/>
+                <w:sz w:val="20"/>
+                <w:szCs w:val="20"/>
+                <w:lang w:eastAsia="ko-KR"/>
+              </w:rPr>
+              <w:t xml:space="preserve"> </w:t>
+            </w:r>
+            <w:r>
+              <w:rPr>
+                <w:rFonts w:ascii="Malgun Gothic" w:eastAsia="Malgun Gothic" w:hAnsi="Malgun Gothic" w:cs="Malgun Gothic" w:hint="eastAsia"/>
+                <w:sz w:val="20"/>
+                <w:szCs w:val="20"/>
+                <w:lang w:eastAsia="ko-KR"/>
+              </w:rPr>
+              <w:t xml:space="preserve">대여소 리스트 조회 화면에서 특정 대여소 항목을 선택하여 등록시 입력한 상세내용을 </w:t>
+            </w:r>
+            <w:r>
+              <w:rPr>
+                <w:rFonts w:ascii="Malgun Gothic" w:eastAsia="Malgun Gothic" w:hAnsi="Malgun Gothic" w:cs="Malgun Gothic" w:hint="eastAsia"/>
+                <w:sz w:val="20"/>
+                <w:szCs w:val="20"/>
+                <w:lang w:eastAsia="ko-KR"/>
+              </w:rPr>
+              <w:t>볼 수 있으며,</w:t>
+            </w:r>
+            <w:r>
+              <w:rPr>
+                <w:rFonts w:ascii="Malgun Gothic" w:eastAsia="Malgun Gothic" w:hAnsi="Malgun Gothic" w:cs="Malgun Gothic"/>
+                <w:sz w:val="20"/>
+                <w:szCs w:val="20"/>
+                <w:lang w:eastAsia="ko-KR"/>
+              </w:rPr>
+              <w:t xml:space="preserve"> </w:t>
+            </w:r>
+            <w:r>
+              <w:rPr>
+                <w:rFonts w:ascii="Malgun Gothic" w:eastAsia="Malgun Gothic" w:hAnsi="Malgun Gothic" w:cs="Malgun Gothic" w:hint="eastAsia"/>
+                <w:sz w:val="20"/>
+                <w:szCs w:val="20"/>
+                <w:lang w:eastAsia="ko-KR"/>
+              </w:rPr>
+              <w:t>원할 시 대여소를 삭제할 수 있다</w:t>
+            </w:r>
+            <w:r>
+              <w:rPr>
+                <w:rFonts w:ascii="Malgun Gothic" w:eastAsia="Malgun Gothic" w:hAnsi="Malgun Gothic" w:cs="Malgun Gothic" w:hint="eastAsia"/>
+                <w:sz w:val="20"/>
+                <w:szCs w:val="20"/>
+                <w:lang w:eastAsia="ko-KR"/>
+              </w:rPr>
+              <w:t>.</w:t>
             </w:r>
           </w:p>
         </w:tc>
@@ -868,10 +822,9 @@
                 <w:rFonts w:ascii="Malgun Gothic" w:eastAsia="Malgun Gothic" w:hAnsi="Malgun Gothic" w:cs="Malgun Gothic"/>
                 <w:sz w:val="20"/>
                 <w:szCs w:val="20"/>
-                <w:highlight w:val="yellow"/>
-                <w:lang w:eastAsia="ko-KR"/>
-              </w:rPr>
-              <w:t>8</w:t>
+                <w:lang w:eastAsia="ko-KR"/>
+              </w:rPr>
+              <w:t>9</w:t>
             </w:r>
           </w:p>
         </w:tc>
@@ -894,50 +847,9 @@
                 <w:rFonts w:ascii="Malgun Gothic" w:eastAsia="Malgun Gothic" w:hAnsi="Malgun Gothic" w:cs="Malgun Gothic" w:hint="eastAsia"/>
                 <w:sz w:val="20"/>
                 <w:szCs w:val="20"/>
-                <w:highlight w:val="yellow"/>
-                <w:lang w:eastAsia="ko-KR"/>
-              </w:rPr>
-              <w:t>*</w:t>
-            </w:r>
-            <w:r>
-              <w:rPr>
-                <w:rFonts w:ascii="Malgun Gothic" w:eastAsia="Malgun Gothic" w:hAnsi="Malgun Gothic" w:cs="Malgun Gothic"/>
-                <w:sz w:val="20"/>
-                <w:szCs w:val="20"/>
-                <w:highlight w:val="yellow"/>
-                <w:lang w:eastAsia="ko-KR"/>
-              </w:rPr>
-              <w:t>*</w:t>
-            </w:r>
-            <w:r>
-              <w:rPr>
-                <w:rFonts w:ascii="Malgun Gothic" w:eastAsia="Malgun Gothic" w:hAnsi="Malgun Gothic" w:cs="Malgun Gothic" w:hint="eastAsia"/>
-                <w:sz w:val="20"/>
-                <w:szCs w:val="20"/>
-                <w:highlight w:val="yellow"/>
-                <w:lang w:eastAsia="ko-KR"/>
-              </w:rPr>
-              <w:t>관리자는*</w:t>
-            </w:r>
-            <w:r>
-              <w:rPr>
-                <w:rFonts w:ascii="Malgun Gothic" w:eastAsia="Malgun Gothic" w:hAnsi="Malgun Gothic" w:cs="Malgun Gothic"/>
-                <w:sz w:val="20"/>
-                <w:szCs w:val="20"/>
-                <w:highlight w:val="yellow"/>
-                <w:lang w:eastAsia="ko-KR"/>
-              </w:rPr>
-              <w:t>*</w:t>
-            </w:r>
-            <w:r>
-              <w:rPr>
-                <w:rFonts w:ascii="Malgun Gothic" w:eastAsia="Malgun Gothic" w:hAnsi="Malgun Gothic" w:cs="Malgun Gothic" w:hint="eastAsia"/>
-                <w:sz w:val="20"/>
-                <w:szCs w:val="20"/>
-                <w:highlight w:val="yellow"/>
-                <w:lang w:eastAsia="ko-KR"/>
-              </w:rPr>
-              <w:t>대여소 리스트 조회 화면에서 특정 대여소를 선택하여 삭제한다.</w:t>
+                <w:lang w:eastAsia="ko-KR"/>
+              </w:rPr>
+              <w:t>관리자는 자전거 ID, 자전거 제품명, 유형 (일반/전기), 소속 대여소, 상태 (사용 가능/수리 중) 등을 입력하여 자전거를 등록한다.</w:t>
             </w:r>
           </w:p>
         </w:tc>
@@ -962,10 +874,9 @@
                 <w:rFonts w:ascii="Malgun Gothic" w:eastAsia="Malgun Gothic" w:hAnsi="Malgun Gothic" w:cs="Malgun Gothic" w:hint="eastAsia"/>
                 <w:sz w:val="20"/>
                 <w:szCs w:val="20"/>
-                <w:highlight w:val="yellow"/>
-                <w:lang w:eastAsia="ko-KR"/>
-              </w:rPr>
-              <w:t>대여소 삭제</w:t>
+                <w:lang w:eastAsia="ko-KR"/>
+              </w:rPr>
+              <w:t>자전거 등록</w:t>
             </w:r>
           </w:p>
         </w:tc>
@@ -996,7 +907,7 @@
                 <w:szCs w:val="20"/>
                 <w:lang w:eastAsia="ko-KR"/>
               </w:rPr>
-              <w:t>9</w:t>
+              <w:t>10</w:t>
             </w:r>
           </w:p>
         </w:tc>
@@ -1015,12 +926,75 @@
             </w:pPr>
             <w:r>
               <w:rPr>
-                <w:rFonts w:ascii="Malgun Gothic" w:eastAsia="Malgun Gothic" w:hAnsi="Malgun Gothic" w:cs="Malgun Gothic" w:hint="eastAsia"/>
-                <w:sz w:val="20"/>
-                <w:szCs w:val="20"/>
-                <w:lang w:eastAsia="ko-KR"/>
-              </w:rPr>
-              <w:t>관리자는 자전거 ID, 자전거 제품명, 유형 (일반/전기), 소속 대여소, 상태 (사용 가능/수리 중) 등을 입력하여 자전거를 등록한다.</w:t>
+                <w:rFonts w:eastAsia="Malgun Gothic" w:hint="eastAsia"/>
+                <w:sz w:val="20"/>
+                <w:szCs w:val="20"/>
+                <w:lang w:eastAsia="ko-KR"/>
+              </w:rPr>
+              <w:t>등록된</w:t>
+            </w:r>
+            <w:r>
+              <w:rPr>
+                <w:rFonts w:eastAsia="Malgun Gothic" w:hint="eastAsia"/>
+                <w:sz w:val="20"/>
+                <w:szCs w:val="20"/>
+                <w:lang w:eastAsia="ko-KR"/>
+              </w:rPr>
+              <w:t xml:space="preserve"> </w:t>
+            </w:r>
+            <w:r>
+              <w:rPr>
+                <w:rFonts w:eastAsia="Malgun Gothic" w:hint="eastAsia"/>
+                <w:sz w:val="20"/>
+                <w:szCs w:val="20"/>
+                <w:lang w:eastAsia="ko-KR"/>
+              </w:rPr>
+              <w:t>자전거</w:t>
+            </w:r>
+            <w:r>
+              <w:rPr>
+                <w:rFonts w:eastAsia="Malgun Gothic" w:hint="eastAsia"/>
+                <w:sz w:val="20"/>
+                <w:szCs w:val="20"/>
+                <w:lang w:eastAsia="ko-KR"/>
+              </w:rPr>
+              <w:t xml:space="preserve"> </w:t>
+            </w:r>
+            <w:r>
+              <w:rPr>
+                <w:rFonts w:eastAsia="Malgun Gothic" w:hint="eastAsia"/>
+                <w:sz w:val="20"/>
+                <w:szCs w:val="20"/>
+                <w:lang w:eastAsia="ko-KR"/>
+              </w:rPr>
+              <w:t>리스트를</w:t>
+            </w:r>
+            <w:r>
+              <w:rPr>
+                <w:rFonts w:eastAsia="Malgun Gothic" w:hint="eastAsia"/>
+                <w:sz w:val="20"/>
+                <w:szCs w:val="20"/>
+                <w:lang w:eastAsia="ko-KR"/>
+              </w:rPr>
+              <w:t xml:space="preserve"> </w:t>
+            </w:r>
+            <w:r>
+              <w:rPr>
+                <w:rFonts w:eastAsia="Malgun Gothic" w:hint="eastAsia"/>
+                <w:sz w:val="20"/>
+                <w:szCs w:val="20"/>
+                <w:lang w:eastAsia="ko-KR"/>
+              </w:rPr>
+              <w:t>조회한다</w:t>
+            </w:r>
+            <w:r>
+              <w:rPr>
+                <w:rFonts w:eastAsia="Malgun Gothic" w:hint="eastAsia"/>
+                <w:sz w:val="20"/>
+                <w:szCs w:val="20"/>
+                <w:lang w:eastAsia="ko-KR"/>
+              </w:rPr>
+              <w:t>.</w:t>
             </w:r>
           </w:p>
         </w:tc>
@@ -1046,7 +1020,7 @@
                 <w:szCs w:val="20"/>
                 <w:lang w:eastAsia="ko-KR"/>
               </w:rPr>
-              <w:t>자전거 등록</w:t>
+              <w:t>자전거 조회</w:t>
             </w:r>
           </w:p>
         </w:tc>
@@ -1074,7 +1048,7 @@
                 <w:szCs w:val="20"/>
                 <w:lang w:eastAsia="ko-KR"/>
               </w:rPr>
-              <w:t>10</w:t>
+              <w:t>11</w:t>
             </w:r>
           </w:p>
         </w:tc>
@@ -1094,16 +1068,16 @@
             </w:pPr>
             <w:r>
               <w:rPr>
-                <w:rFonts w:eastAsia="Malgun Gothic" w:hint="eastAsia"/>
-                <w:sz w:val="20"/>
-                <w:szCs w:val="20"/>
-                <w:lang w:eastAsia="ko-KR"/>
-              </w:rPr>
-              <w:t>등록된</w:t>
-            </w:r>
-            <w:r>
-              <w:rPr>
-                <w:rFonts w:eastAsia="Malgun Gothic" w:hint="eastAsia"/>
+                <w:rFonts w:ascii="Malgun Gothic" w:eastAsia="Malgun Gothic" w:hAnsi="Malgun Gothic" w:cs="Malgun Gothic" w:hint="eastAsia"/>
+                <w:sz w:val="20"/>
+                <w:szCs w:val="20"/>
+                <w:lang w:eastAsia="ko-KR"/>
+              </w:rPr>
+              <w:t>자전거 리스트 조회 화면에서 특정 자전거 항목을 선택하여 상세내용을 볼 수 있으며,</w:t>
+            </w:r>
+            <w:r>
+              <w:rPr>
+                <w:rFonts w:ascii="Malgun Gothic" w:eastAsia="Malgun Gothic" w:hAnsi="Malgun Gothic" w:cs="Malgun Gothic"/>
                 <w:sz w:val="20"/>
                 <w:szCs w:val="20"/>
                 <w:lang w:eastAsia="ko-KR"/>
@@ -1112,57 +1086,12 @@
             </w:r>
             <w:r>
               <w:rPr>
-                <w:rFonts w:eastAsia="Malgun Gothic" w:hint="eastAsia"/>
-                <w:sz w:val="20"/>
-                <w:szCs w:val="20"/>
-                <w:lang w:eastAsia="ko-KR"/>
-              </w:rPr>
-              <w:t>자전거</w:t>
-            </w:r>
-            <w:r>
-              <w:rPr>
-                <w:rFonts w:eastAsia="Malgun Gothic" w:hint="eastAsia"/>
-                <w:sz w:val="20"/>
-                <w:szCs w:val="20"/>
-                <w:lang w:eastAsia="ko-KR"/>
-              </w:rPr>
-              <w:t xml:space="preserve"> </w:t>
-            </w:r>
-            <w:r>
-              <w:rPr>
-                <w:rFonts w:eastAsia="Malgun Gothic" w:hint="eastAsia"/>
-                <w:sz w:val="20"/>
-                <w:szCs w:val="20"/>
-                <w:lang w:eastAsia="ko-KR"/>
-              </w:rPr>
-              <w:t>리스트를</w:t>
-            </w:r>
-            <w:r>
-              <w:rPr>
-                <w:rFonts w:eastAsia="Malgun Gothic" w:hint="eastAsia"/>
-                <w:sz w:val="20"/>
-                <w:szCs w:val="20"/>
-                <w:lang w:eastAsia="ko-KR"/>
-              </w:rPr>
-              <w:t xml:space="preserve"> </w:t>
-            </w:r>
-            <w:r>
-              <w:rPr>
-                <w:rFonts w:eastAsia="Malgun Gothic" w:hint="eastAsia"/>
-                <w:sz w:val="20"/>
-                <w:szCs w:val="20"/>
-                <w:lang w:eastAsia="ko-KR"/>
-              </w:rPr>
-              <w:t>조회한다</w:t>
-            </w:r>
-            <w:r>
-              <w:rPr>
-                <w:rFonts w:eastAsia="Malgun Gothic" w:hint="eastAsia"/>
-                <w:sz w:val="20"/>
-                <w:szCs w:val="20"/>
-                <w:lang w:eastAsia="ko-KR"/>
-              </w:rPr>
-              <w:t>.</w:t>
+                <w:rFonts w:ascii="Malgun Gothic" w:eastAsia="Malgun Gothic" w:hAnsi="Malgun Gothic" w:cs="Malgun Gothic" w:hint="eastAsia"/>
+                <w:sz w:val="20"/>
+                <w:szCs w:val="20"/>
+                <w:lang w:eastAsia="ko-KR"/>
+              </w:rPr>
+              <w:t>원할 시 자전거를 삭제할 수 있다.</w:t>
             </w:r>
           </w:p>
         </w:tc>
@@ -1188,7 +1117,7 @@
                 <w:szCs w:val="20"/>
                 <w:lang w:eastAsia="ko-KR"/>
               </w:rPr>
-              <w:t>자전거 조회</w:t>
+              <w:t>자전거 상세 내용</w:t>
             </w:r>
           </w:p>
         </w:tc>
@@ -1209,23 +1138,25 @@
                 <w:rFonts w:ascii="Malgun Gothic" w:eastAsia="Malgun Gothic" w:hAnsi="Malgun Gothic" w:cs="Malgun Gothic"/>
                 <w:sz w:val="20"/>
                 <w:szCs w:val="20"/>
-                <w:lang w:eastAsia="ko-KR"/>
-              </w:rPr>
-            </w:pPr>
-            <w:r>
-              <w:rPr>
-                <w:rFonts w:ascii="Malgun Gothic" w:eastAsia="Malgun Gothic" w:hAnsi="Malgun Gothic" w:cs="Malgun Gothic"/>
-                <w:sz w:val="20"/>
-                <w:szCs w:val="20"/>
-                <w:lang w:eastAsia="ko-KR"/>
-              </w:rPr>
-              <w:t>11</w:t>
+                <w:highlight w:val="yellow"/>
+                <w:lang w:eastAsia="ko-KR"/>
+              </w:rPr>
+            </w:pPr>
+            <w:r>
+              <w:rPr>
+                <w:rFonts w:ascii="Malgun Gothic" w:eastAsia="Malgun Gothic" w:hAnsi="Malgun Gothic" w:cs="Malgun Gothic"/>
+                <w:sz w:val="20"/>
+                <w:szCs w:val="20"/>
+                <w:lang w:eastAsia="ko-KR"/>
+              </w:rPr>
+              <w:t>13</w:t>
             </w:r>
           </w:p>
         </w:tc>
         <w:tc>
           <w:tcPr>
             <w:tcW w:w="5670" w:type="dxa"/>
+            <w:vAlign w:val="center"/>
           </w:tcPr>
           <w:p>
             <w:pPr>
@@ -1234,17 +1165,18 @@
                 <w:rFonts w:ascii="Malgun Gothic" w:eastAsia="Malgun Gothic" w:hAnsi="Malgun Gothic" w:cs="Malgun Gothic"/>
                 <w:sz w:val="20"/>
                 <w:szCs w:val="20"/>
-                <w:lang w:eastAsia="ko-KR"/>
-              </w:rPr>
-            </w:pPr>
-            <w:r>
-              <w:rPr>
-                <w:rFonts w:ascii="Malgun Gothic" w:eastAsia="Malgun Gothic" w:hAnsi="Malgun Gothic" w:cs="Malgun Gothic" w:hint="eastAsia"/>
-                <w:sz w:val="20"/>
-                <w:szCs w:val="20"/>
-                <w:lang w:eastAsia="ko-KR"/>
-              </w:rPr>
-              <w:t>자전거 리스트 조회 화면에서 특정 자전거 항목을 선택하여 상세내용을 본다.</w:t>
+                <w:highlight w:val="yellow"/>
+                <w:lang w:eastAsia="ko-KR"/>
+              </w:rPr>
+            </w:pPr>
+            <w:r>
+              <w:rPr>
+                <w:rFonts w:ascii="Malgun Gothic" w:eastAsia="Malgun Gothic" w:hAnsi="Malgun Gothic" w:cs="Malgun Gothic"/>
+                <w:sz w:val="20"/>
+                <w:szCs w:val="20"/>
+                <w:lang w:eastAsia="ko-KR"/>
+              </w:rPr>
+              <w:t>회원은 대여소 이름을 입력하여 조건에 맞는 대여소를 검색할 수 있어야 한다. 검색 결과로 해당 조건에 부합하는 대여소 리스트가 출력되어야 한다.</w:t>
             </w:r>
           </w:p>
         </w:tc>
@@ -1260,17 +1192,18 @@
                 <w:rFonts w:ascii="Malgun Gothic" w:eastAsia="Malgun Gothic" w:hAnsi="Malgun Gothic" w:cs="Malgun Gothic"/>
                 <w:sz w:val="20"/>
                 <w:szCs w:val="20"/>
-                <w:lang w:eastAsia="ko-KR"/>
-              </w:rPr>
-            </w:pPr>
-            <w:r>
-              <w:rPr>
-                <w:rFonts w:ascii="Malgun Gothic" w:eastAsia="Malgun Gothic" w:hAnsi="Malgun Gothic" w:cs="Malgun Gothic" w:hint="eastAsia"/>
-                <w:sz w:val="20"/>
-                <w:szCs w:val="20"/>
-                <w:lang w:eastAsia="ko-KR"/>
-              </w:rPr>
-              <w:t>자전거 상세 내용</w:t>
+                <w:highlight w:val="yellow"/>
+                <w:lang w:eastAsia="ko-KR"/>
+              </w:rPr>
+            </w:pPr>
+            <w:r>
+              <w:rPr>
+                <w:rFonts w:ascii="Malgun Gothic" w:eastAsia="Malgun Gothic" w:hAnsi="Malgun Gothic" w:cs="Malgun Gothic"/>
+                <w:sz w:val="20"/>
+                <w:szCs w:val="20"/>
+                <w:lang w:eastAsia="ko-KR"/>
+              </w:rPr>
+              <w:t>대여소 검색</w:t>
             </w:r>
           </w:p>
         </w:tc>
@@ -1288,25 +1221,21 @@
                 <w:rFonts w:ascii="Malgun Gothic" w:eastAsia="Malgun Gothic" w:hAnsi="Malgun Gothic" w:cs="Malgun Gothic"/>
                 <w:sz w:val="20"/>
                 <w:szCs w:val="20"/>
-                <w:highlight w:val="yellow"/>
-                <w:lang w:eastAsia="ko-KR"/>
-              </w:rPr>
-            </w:pPr>
-            <w:r>
-              <w:rPr>
-                <w:rFonts w:ascii="Malgun Gothic" w:eastAsia="Malgun Gothic" w:hAnsi="Malgun Gothic" w:cs="Malgun Gothic"/>
-                <w:sz w:val="20"/>
-                <w:szCs w:val="20"/>
-                <w:highlight w:val="yellow"/>
-                <w:lang w:eastAsia="ko-KR"/>
-              </w:rPr>
-              <w:t>12</w:t>
+                <w:lang w:eastAsia="ko-KR"/>
+              </w:rPr>
+            </w:pPr>
+            <w:r>
+              <w:rPr>
+                <w:lang w:eastAsia="ko-KR"/>
+              </w:rPr>
+              <w:t>14</w:t>
             </w:r>
           </w:p>
         </w:tc>
         <w:tc>
           <w:tcPr>
             <w:tcW w:w="5670" w:type="dxa"/>
+            <w:vAlign w:val="center"/>
           </w:tcPr>
           <w:p>
             <w:pPr>
@@ -1315,19 +1244,17 @@
                 <w:rFonts w:ascii="Malgun Gothic" w:eastAsia="Malgun Gothic" w:hAnsi="Malgun Gothic" w:cs="Malgun Gothic"/>
                 <w:sz w:val="20"/>
                 <w:szCs w:val="20"/>
-                <w:highlight w:val="yellow"/>
-                <w:lang w:eastAsia="ko-KR"/>
-              </w:rPr>
-            </w:pPr>
-            <w:r>
-              <w:rPr>
-                <w:rFonts w:ascii="Malgun Gothic" w:eastAsia="Malgun Gothic" w:hAnsi="Malgun Gothic" w:cs="Malgun Gothic" w:hint="eastAsia"/>
-                <w:sz w:val="20"/>
-                <w:szCs w:val="20"/>
-                <w:highlight w:val="yellow"/>
-                <w:lang w:eastAsia="ko-KR"/>
-              </w:rPr>
-              <w:t>자전거 리스트 조회 화면에서 특정 자전거 항목을 선택하여 삭제한다.</w:t>
+                <w:lang w:eastAsia="ko-KR"/>
+              </w:rPr>
+            </w:pPr>
+            <w:r>
+              <w:rPr>
+                <w:rFonts w:ascii="Malgun Gothic" w:eastAsia="Malgun Gothic" w:hAnsi="Malgun Gothic" w:cs="Malgun Gothic"/>
+                <w:sz w:val="20"/>
+                <w:szCs w:val="20"/>
+                <w:lang w:eastAsia="ko-KR"/>
+              </w:rPr>
+              <w:t>회원은 검색된 대여소 리스트에서 특정 대여소를 선택하여 상세 정보를 조회할 수 있어야 한다. 대여소 상세정보 화면에는 대여소 이름, 위치, 사용 가능한 자전거 목록이 출력되어야 한다. 특정 대여소 상세화면에서 각 자전거에 대해 대여할 수 있고 자전거가 없는 경우 예약대기 신청할 수 있어야한다.</w:t>
             </w:r>
           </w:p>
         </w:tc>
@@ -1343,19 +1270,17 @@
                 <w:rFonts w:ascii="Malgun Gothic" w:eastAsia="Malgun Gothic" w:hAnsi="Malgun Gothic" w:cs="Malgun Gothic"/>
                 <w:sz w:val="20"/>
                 <w:szCs w:val="20"/>
-                <w:highlight w:val="yellow"/>
-                <w:lang w:eastAsia="ko-KR"/>
-              </w:rPr>
-            </w:pPr>
-            <w:r>
-              <w:rPr>
-                <w:rFonts w:ascii="Malgun Gothic" w:eastAsia="Malgun Gothic" w:hAnsi="Malgun Gothic" w:cs="Malgun Gothic" w:hint="eastAsia"/>
-                <w:sz w:val="20"/>
-                <w:szCs w:val="20"/>
-                <w:highlight w:val="yellow"/>
-                <w:lang w:eastAsia="ko-KR"/>
-              </w:rPr>
-              <w:t>자전거 삭제</w:t>
+                <w:lang w:eastAsia="ko-KR"/>
+              </w:rPr>
+            </w:pPr>
+            <w:r>
+              <w:rPr>
+                <w:rFonts w:ascii="Malgun Gothic" w:eastAsia="Malgun Gothic" w:hAnsi="Malgun Gothic" w:cs="Malgun Gothic"/>
+                <w:sz w:val="20"/>
+                <w:szCs w:val="20"/>
+                <w:lang w:eastAsia="ko-KR"/>
+              </w:rPr>
+              <w:t>대여소 상세정보 조회</w:t>
             </w:r>
           </w:p>
         </w:tc>
@@ -1373,20 +1298,18 @@
           <w:p>
             <w:pPr>
               <w:rPr>
-                <w:rFonts w:ascii="Malgun Gothic" w:eastAsia="Malgun Gothic" w:hAnsi="Malgun Gothic" w:cs="Malgun Gothic"/>
-                <w:sz w:val="20"/>
-                <w:szCs w:val="20"/>
-                <w:lang w:eastAsia="ko-KR"/>
-              </w:rPr>
-            </w:pPr>
-            <w:r>
-              <w:rPr>
-                <w:rFonts w:ascii="Malgun Gothic" w:eastAsia="Malgun Gothic" w:hAnsi="Malgun Gothic" w:cs="Malgun Gothic"/>
-                <w:sz w:val="20"/>
-                <w:szCs w:val="20"/>
-                <w:lang w:eastAsia="ko-KR"/>
-              </w:rPr>
-              <w:t>13</w:t>
+                <w:lang w:eastAsia="ko-KR"/>
+              </w:rPr>
+            </w:pPr>
+            <w:r>
+              <w:rPr>
+                <w:rFonts w:ascii="Malgun Gothic" w:eastAsia="Malgun Gothic" w:hAnsi="Malgun Gothic" w:cs="Malgun Gothic"/>
+                <w:sz w:val="20"/>
+                <w:szCs w:val="20"/>
+                <w:lang w:eastAsia="ko-KR"/>
+              </w:rPr>
+              <w:lastRenderedPageBreak/>
+              <w:t>15</w:t>
             </w:r>
           </w:p>
         </w:tc>
@@ -1399,20 +1322,17 @@
             <w:pPr>
               <w:cnfStyle w:val="000000100000" w:firstRow="0" w:lastRow="0" w:firstColumn="0" w:lastColumn="0" w:oddVBand="0" w:evenVBand="0" w:oddHBand="1" w:evenHBand="0" w:firstRowFirstColumn="0" w:firstRowLastColumn="0" w:lastRowFirstColumn="0" w:lastRowLastColumn="0"/>
               <w:rPr>
-                <w:rFonts w:ascii="Malgun Gothic" w:eastAsia="Malgun Gothic" w:hAnsi="Malgun Gothic" w:cs="Malgun Gothic"/>
-                <w:sz w:val="20"/>
-                <w:szCs w:val="20"/>
-                <w:lang w:eastAsia="ko-KR"/>
-              </w:rPr>
-            </w:pPr>
-            <w:r>
-              <w:rPr>
-                <w:rFonts w:ascii="Malgun Gothic" w:eastAsia="Malgun Gothic" w:hAnsi="Malgun Gothic" w:cs="Malgun Gothic"/>
-                <w:sz w:val="20"/>
-                <w:szCs w:val="20"/>
-                <w:lang w:eastAsia="ko-KR"/>
-              </w:rPr>
-              <w:t>회원은 대여소 이름을 입력하여 조건에 맞는 대여소를 검색할 수 있어야 한다. 검색 결과로 해당 조건에 부합하는 대여소 리스트가 출력되어야 한다.</w:t>
+                <w:lang w:eastAsia="ko-KR"/>
+              </w:rPr>
+            </w:pPr>
+            <w:r>
+              <w:rPr>
+                <w:rFonts w:ascii="Malgun Gothic" w:eastAsia="Malgun Gothic" w:hAnsi="Malgun Gothic" w:cs="Malgun Gothic"/>
+                <w:sz w:val="20"/>
+                <w:szCs w:val="20"/>
+                <w:lang w:eastAsia="ko-KR"/>
+              </w:rPr>
+              <w:t>회원은 자신이 현재 대여 중인 자전거 정보를 조회하면 해당 리스트가 출력되고 자전거 대여 정보에는 대여소 이름, 위치, 자전거 ID, 제품명, 자전거 유형이 포함되어야 한다.</w:t>
             </w:r>
           </w:p>
         </w:tc>
@@ -1438,7 +1358,7 @@
                 <w:szCs w:val="20"/>
                 <w:lang w:eastAsia="ko-KR"/>
               </w:rPr>
-              <w:t>대여소 검색</w:t>
+              <w:t>자전거 대여 정보 조회</w:t>
             </w:r>
           </w:p>
         </w:tc>
@@ -1453,14 +1373,20 @@
           <w:p>
             <w:pPr>
               <w:rPr>
-                <w:lang w:eastAsia="ko-KR"/>
-              </w:rPr>
-            </w:pPr>
-            <w:r>
-              <w:rPr>
-                <w:lang w:eastAsia="ko-KR"/>
-              </w:rPr>
-              <w:t>14</w:t>
+                <w:rFonts w:ascii="Malgun Gothic" w:eastAsia="Malgun Gothic" w:hAnsi="Malgun Gothic" w:cs="Malgun Gothic"/>
+                <w:sz w:val="20"/>
+                <w:szCs w:val="20"/>
+                <w:lang w:eastAsia="ko-KR"/>
+              </w:rPr>
+            </w:pPr>
+            <w:r>
+              <w:rPr>
+                <w:rFonts w:ascii="Malgun Gothic" w:eastAsia="Malgun Gothic" w:hAnsi="Malgun Gothic" w:cs="Malgun Gothic"/>
+                <w:sz w:val="20"/>
+                <w:szCs w:val="20"/>
+                <w:lang w:eastAsia="ko-KR"/>
+              </w:rPr>
+              <w:t>16</w:t>
             </w:r>
           </w:p>
         </w:tc>
@@ -1473,27 +1399,20 @@
             <w:pPr>
               <w:cnfStyle w:val="000000000000" w:firstRow="0" w:lastRow="0" w:firstColumn="0" w:lastColumn="0" w:oddVBand="0" w:evenVBand="0" w:oddHBand="0" w:evenHBand="0" w:firstRowFirstColumn="0" w:firstRowLastColumn="0" w:lastRowFirstColumn="0" w:lastRowLastColumn="0"/>
               <w:rPr>
-                <w:lang w:eastAsia="ko-KR"/>
-              </w:rPr>
-            </w:pPr>
-            <w:r>
-              <w:rPr>
-                <w:rFonts w:ascii="Malgun Gothic" w:eastAsia="Malgun Gothic" w:hAnsi="Malgun Gothic" w:cs="Malgun Gothic"/>
-                <w:sz w:val="20"/>
-                <w:szCs w:val="20"/>
-                <w:lang w:eastAsia="ko-KR"/>
-              </w:rPr>
-              <w:t xml:space="preserve">회원은 검색된 대여소 리스트에서 특정 대여소를 선택하여 상세 정보를 조회할 수 있어야 한다. 대여소 상세정보 화면에는 대여소 이름, 위치, 사용 가능한 자전거 목록이 출력되어야 한다. 특정 대여소 상세화면에서 각 자전거에 </w:t>
-            </w:r>
-            <w:r>
-              <w:rPr>
-                <w:rFonts w:ascii="Malgun Gothic" w:eastAsia="Malgun Gothic" w:hAnsi="Malgun Gothic" w:cs="Malgun Gothic"/>
-                <w:sz w:val="20"/>
-                <w:szCs w:val="20"/>
-                <w:lang w:eastAsia="ko-KR"/>
-              </w:rPr>
-              <w:lastRenderedPageBreak/>
-              <w:t>대해 대여할 수 있고 자전거가 없는 경우 예약대기 신청할 수 있어야한다.</w:t>
+                <w:rFonts w:ascii="Malgun Gothic" w:eastAsia="Malgun Gothic" w:hAnsi="Malgun Gothic" w:cs="Malgun Gothic"/>
+                <w:sz w:val="20"/>
+                <w:szCs w:val="20"/>
+                <w:lang w:eastAsia="ko-KR"/>
+              </w:rPr>
+            </w:pPr>
+            <w:r>
+              <w:rPr>
+                <w:rFonts w:ascii="Malgun Gothic" w:eastAsia="Malgun Gothic" w:hAnsi="Malgun Gothic" w:cs="Malgun Gothic"/>
+                <w:sz w:val="20"/>
+                <w:szCs w:val="20"/>
+                <w:lang w:eastAsia="ko-KR"/>
+              </w:rPr>
+              <w:t>회원은 자신이 예약대기 중인 자전거 정보를 조회할 수 있어야 한다. 자전거 예약대기 정보에는 대여소 이름, 위치, 자전거 ID, 제품명, 자전거 유형이 포함되어야 한다. 예약대기 목록에서 개별 항목을 선택하여 예약을 취소할 수 있어야 한다.</w:t>
             </w:r>
           </w:p>
         </w:tc>
@@ -1519,8 +1438,7 @@
                 <w:szCs w:val="20"/>
                 <w:lang w:eastAsia="ko-KR"/>
               </w:rPr>
-              <w:lastRenderedPageBreak/>
-              <w:t>대여소 상세정보 조회</w:t>
+              <w:t>자전거 예약대기 정보 조회</w:t>
             </w:r>
           </w:p>
         </w:tc>
@@ -1538,46 +1456,107 @@
           <w:p>
             <w:pPr>
               <w:rPr>
-                <w:rFonts w:ascii="Malgun Gothic" w:eastAsia="Malgun Gothic" w:hAnsi="Malgun Gothic" w:cs="Malgun Gothic" w:hint="eastAsia"/>
-                <w:sz w:val="20"/>
-                <w:szCs w:val="20"/>
-                <w:lang w:eastAsia="ko-KR"/>
-              </w:rPr>
-            </w:pPr>
-            <w:r>
-              <w:rPr>
-                <w:rFonts w:ascii="Malgun Gothic" w:eastAsia="Malgun Gothic" w:hAnsi="Malgun Gothic" w:cs="Malgun Gothic"/>
-                <w:sz w:val="20"/>
-                <w:szCs w:val="20"/>
-                <w:lang w:eastAsia="ko-KR"/>
-              </w:rPr>
-              <w:t>15</w:t>
+                <w:rFonts w:ascii="Malgun Gothic" w:eastAsia="Malgun Gothic" w:hAnsi="Malgun Gothic" w:cs="Malgun Gothic"/>
+                <w:sz w:val="20"/>
+                <w:szCs w:val="20"/>
+                <w:lang w:eastAsia="ko-KR"/>
+              </w:rPr>
+            </w:pPr>
+            <w:r>
+              <w:rPr>
+                <w:rFonts w:ascii="Malgun Gothic" w:eastAsia="Malgun Gothic" w:hAnsi="Malgun Gothic" w:cs="Malgun Gothic"/>
+                <w:sz w:val="20"/>
+                <w:szCs w:val="20"/>
+                <w:highlight w:val="yellow"/>
+                <w:lang w:eastAsia="ko-KR"/>
+              </w:rPr>
+              <w:t>17</w:t>
             </w:r>
           </w:p>
         </w:tc>
         <w:tc>
           <w:tcPr>
             <w:tcW w:w="5670" w:type="dxa"/>
-            <w:vAlign w:val="center"/>
           </w:tcPr>
           <w:p>
             <w:pPr>
               <w:cnfStyle w:val="000000100000" w:firstRow="0" w:lastRow="0" w:firstColumn="0" w:lastColumn="0" w:oddVBand="0" w:evenVBand="0" w:oddHBand="1" w:evenHBand="0" w:firstRowFirstColumn="0" w:firstRowLastColumn="0" w:lastRowFirstColumn="0" w:lastRowLastColumn="0"/>
               <w:rPr>
-                <w:rFonts w:ascii="Malgun Gothic" w:eastAsia="Malgun Gothic" w:hAnsi="Malgun Gothic" w:cs="Malgun Gothic" w:hint="eastAsia"/>
-                <w:sz w:val="20"/>
-                <w:szCs w:val="20"/>
-                <w:lang w:eastAsia="ko-KR"/>
-              </w:rPr>
-            </w:pPr>
-            <w:r>
-              <w:rPr>
-                <w:rFonts w:ascii="Malgun Gothic" w:eastAsia="Malgun Gothic" w:hAnsi="Malgun Gothic" w:cs="Malgun Gothic"/>
-                <w:sz w:val="20"/>
-                <w:szCs w:val="20"/>
-                <w:lang w:eastAsia="ko-KR"/>
-              </w:rPr>
-              <w:t>회원은 자신이 현재 대여 중인 자전거 정보를 조회하면 해당 리스트가 출력되고 자전거 대여 정보에는 대여소 이름, 위치, 자전거 ID, 제품명, 자전거 유형이 포함되어야 한다.</w:t>
+                <w:rFonts w:ascii="Malgun Gothic" w:eastAsia="Malgun Gothic" w:hAnsi="Malgun Gothic" w:cs="Malgun Gothic"/>
+                <w:sz w:val="20"/>
+                <w:szCs w:val="20"/>
+                <w:lang w:eastAsia="ko-KR"/>
+              </w:rPr>
+            </w:pPr>
+            <w:r>
+              <w:rPr>
+                <w:rFonts w:ascii="Malgun Gothic" w:eastAsia="Malgun Gothic" w:hAnsi="Malgun Gothic" w:cs="Malgun Gothic" w:hint="eastAsia"/>
+                <w:sz w:val="20"/>
+                <w:szCs w:val="20"/>
+                <w:highlight w:val="yellow"/>
+                <w:lang w:eastAsia="ko-KR"/>
+              </w:rPr>
+              <w:t>회원은 자전거 대여 정보 조회 화면에서 특정 자전거를 지정된 대여소에 반납할 수 있어야 한다.</w:t>
+            </w:r>
+            <w:r>
+              <w:rPr>
+                <w:rFonts w:ascii="Malgun Gothic" w:eastAsia="Malgun Gothic" w:hAnsi="Malgun Gothic" w:cs="Malgun Gothic"/>
+                <w:sz w:val="20"/>
+                <w:szCs w:val="20"/>
+                <w:highlight w:val="yellow"/>
+                <w:lang w:eastAsia="ko-KR"/>
+              </w:rPr>
+              <w:t xml:space="preserve"> </w:t>
+            </w:r>
+            <w:r>
+              <w:rPr>
+                <w:rFonts w:ascii="Malgun Gothic" w:eastAsia="Malgun Gothic" w:hAnsi="Malgun Gothic" w:cs="Malgun Gothic" w:hint="eastAsia"/>
+                <w:sz w:val="20"/>
+                <w:szCs w:val="20"/>
+                <w:highlight w:val="yellow"/>
+                <w:lang w:eastAsia="ko-KR"/>
+              </w:rPr>
+              <w:t xml:space="preserve">반납한 자전거를 예약한 회원이 있는 경우 대기 </w:t>
+            </w:r>
+            <w:r>
+              <w:rPr>
+                <w:rFonts w:ascii="Malgun Gothic" w:eastAsia="Malgun Gothic" w:hAnsi="Malgun Gothic" w:cs="Malgun Gothic"/>
+                <w:sz w:val="20"/>
+                <w:szCs w:val="20"/>
+                <w:highlight w:val="yellow"/>
+                <w:lang w:eastAsia="ko-KR"/>
+              </w:rPr>
+              <w:t>1</w:t>
+            </w:r>
+            <w:r>
+              <w:rPr>
+                <w:rFonts w:ascii="Malgun Gothic" w:eastAsia="Malgun Gothic" w:hAnsi="Malgun Gothic" w:cs="Malgun Gothic" w:hint="eastAsia"/>
+                <w:sz w:val="20"/>
+                <w:szCs w:val="20"/>
+                <w:highlight w:val="yellow"/>
+                <w:lang w:eastAsia="ko-KR"/>
+              </w:rPr>
+              <w:t>순위 회원에게 예약되었다는 이메일을 보내야 한다.</w:t>
+            </w:r>
+            <w:r>
+              <w:rPr>
+                <w:rFonts w:ascii="Malgun Gothic" w:eastAsia="Malgun Gothic" w:hAnsi="Malgun Gothic" w:cs="Malgun Gothic"/>
+                <w:sz w:val="20"/>
+                <w:szCs w:val="20"/>
+                <w:highlight w:val="yellow"/>
+                <w:lang w:eastAsia="ko-KR"/>
+              </w:rPr>
+              <w:t xml:space="preserve"> </w:t>
+            </w:r>
+            <w:r>
+              <w:rPr>
+                <w:rFonts w:ascii="Malgun Gothic" w:eastAsia="Malgun Gothic" w:hAnsi="Malgun Gothic" w:cs="Malgun Gothic" w:hint="eastAsia"/>
+                <w:sz w:val="20"/>
+                <w:szCs w:val="20"/>
+                <w:highlight w:val="yellow"/>
+                <w:lang w:eastAsia="ko-KR"/>
+              </w:rPr>
+              <w:t>회원은 반납 시 사용 시간에 따라 요금이 자동 결제되어야 한다.</w:t>
             </w:r>
           </w:p>
         </w:tc>
@@ -1590,20 +1569,21 @@
             <w:pPr>
               <w:cnfStyle w:val="000000100000" w:firstRow="0" w:lastRow="0" w:firstColumn="0" w:lastColumn="0" w:oddVBand="0" w:evenVBand="0" w:oddHBand="1" w:evenHBand="0" w:firstRowFirstColumn="0" w:firstRowLastColumn="0" w:lastRowFirstColumn="0" w:lastRowLastColumn="0"/>
               <w:rPr>
-                <w:rFonts w:ascii="Malgun Gothic" w:eastAsia="Malgun Gothic" w:hAnsi="Malgun Gothic" w:cs="Malgun Gothic" w:hint="eastAsia"/>
-                <w:sz w:val="20"/>
-                <w:szCs w:val="20"/>
-                <w:lang w:eastAsia="ko-KR"/>
-              </w:rPr>
-            </w:pPr>
-            <w:r>
-              <w:rPr>
-                <w:rFonts w:ascii="Malgun Gothic" w:eastAsia="Malgun Gothic" w:hAnsi="Malgun Gothic" w:cs="Malgun Gothic"/>
-                <w:sz w:val="20"/>
-                <w:szCs w:val="20"/>
-                <w:lang w:eastAsia="ko-KR"/>
-              </w:rPr>
-              <w:t>자전거 대여 정보 조회</w:t>
+                <w:rFonts w:ascii="Malgun Gothic" w:eastAsia="Malgun Gothic" w:hAnsi="Malgun Gothic" w:cs="Malgun Gothic"/>
+                <w:sz w:val="20"/>
+                <w:szCs w:val="20"/>
+                <w:lang w:eastAsia="ko-KR"/>
+              </w:rPr>
+            </w:pPr>
+            <w:r>
+              <w:rPr>
+                <w:rFonts w:ascii="Malgun Gothic" w:eastAsia="Malgun Gothic" w:hAnsi="Malgun Gothic" w:cs="Malgun Gothic" w:hint="eastAsia"/>
+                <w:sz w:val="20"/>
+                <w:szCs w:val="20"/>
+                <w:highlight w:val="yellow"/>
+                <w:lang w:eastAsia="ko-KR"/>
+              </w:rPr>
+              <w:t>자전거 반납</w:t>
             </w:r>
           </w:p>
         </w:tc>
@@ -1618,46 +1598,89 @@
           <w:p>
             <w:pPr>
               <w:rPr>
-                <w:rFonts w:ascii="Malgun Gothic" w:eastAsia="Malgun Gothic" w:hAnsi="Malgun Gothic" w:cs="Malgun Gothic" w:hint="eastAsia"/>
-                <w:sz w:val="20"/>
-                <w:szCs w:val="20"/>
-                <w:lang w:eastAsia="ko-KR"/>
-              </w:rPr>
-            </w:pPr>
-            <w:r>
-              <w:rPr>
-                <w:rFonts w:ascii="Malgun Gothic" w:eastAsia="Malgun Gothic" w:hAnsi="Malgun Gothic" w:cs="Malgun Gothic"/>
-                <w:sz w:val="20"/>
-                <w:szCs w:val="20"/>
-                <w:lang w:eastAsia="ko-KR"/>
-              </w:rPr>
-              <w:t>16</w:t>
+                <w:rFonts w:ascii="Malgun Gothic" w:eastAsia="Malgun Gothic" w:hAnsi="Malgun Gothic" w:cs="Malgun Gothic"/>
+                <w:sz w:val="20"/>
+                <w:szCs w:val="20"/>
+                <w:highlight w:val="yellow"/>
+                <w:lang w:eastAsia="ko-KR"/>
+              </w:rPr>
+            </w:pPr>
+            <w:r>
+              <w:rPr>
+                <w:rFonts w:ascii="Malgun Gothic" w:eastAsia="Malgun Gothic" w:hAnsi="Malgun Gothic" w:cs="Malgun Gothic"/>
+                <w:sz w:val="20"/>
+                <w:szCs w:val="20"/>
+                <w:highlight w:val="yellow"/>
+                <w:lang w:eastAsia="ko-KR"/>
+              </w:rPr>
+              <w:t>18</w:t>
             </w:r>
           </w:p>
         </w:tc>
         <w:tc>
           <w:tcPr>
             <w:tcW w:w="5670" w:type="dxa"/>
-            <w:vAlign w:val="center"/>
           </w:tcPr>
           <w:p>
             <w:pPr>
               <w:cnfStyle w:val="000000000000" w:firstRow="0" w:lastRow="0" w:firstColumn="0" w:lastColumn="0" w:oddVBand="0" w:evenVBand="0" w:oddHBand="0" w:evenHBand="0" w:firstRowFirstColumn="0" w:firstRowLastColumn="0" w:lastRowFirstColumn="0" w:lastRowLastColumn="0"/>
               <w:rPr>
-                <w:rFonts w:ascii="Malgun Gothic" w:eastAsia="Malgun Gothic" w:hAnsi="Malgun Gothic" w:cs="Malgun Gothic" w:hint="eastAsia"/>
-                <w:sz w:val="20"/>
-                <w:szCs w:val="20"/>
-                <w:lang w:eastAsia="ko-KR"/>
-              </w:rPr>
-            </w:pPr>
-            <w:r>
-              <w:rPr>
-                <w:rFonts w:ascii="Malgun Gothic" w:eastAsia="Malgun Gothic" w:hAnsi="Malgun Gothic" w:cs="Malgun Gothic"/>
-                <w:sz w:val="20"/>
-                <w:szCs w:val="20"/>
-                <w:lang w:eastAsia="ko-KR"/>
-              </w:rPr>
-              <w:t>회원은 자신이 예약대기 중인 자전거 정보를 조회할 수 있어야 한다. 자전거 예약대기 정보에는 대여소 이름, 위치, 자전거 ID, 제품명, 자전거 유형이 포함되어야 한다. 예약대기 목록에서 개별 항목을 선택하여 예약을 취소할 수 있어야 한다.</w:t>
+                <w:rFonts w:ascii="Malgun Gothic" w:eastAsia="Malgun Gothic" w:hAnsi="Malgun Gothic" w:cs="Malgun Gothic"/>
+                <w:sz w:val="20"/>
+                <w:szCs w:val="20"/>
+                <w:highlight w:val="yellow"/>
+                <w:lang w:eastAsia="ko-KR"/>
+              </w:rPr>
+            </w:pPr>
+            <w:r>
+              <w:rPr>
+                <w:rFonts w:ascii="Malgun Gothic" w:eastAsia="Malgun Gothic" w:hAnsi="Malgun Gothic" w:cs="Malgun Gothic" w:hint="eastAsia"/>
+                <w:sz w:val="20"/>
+                <w:szCs w:val="20"/>
+                <w:highlight w:val="yellow"/>
+                <w:lang w:eastAsia="ko-KR"/>
+              </w:rPr>
+              <w:t>회원은 자전거 반납 후,</w:t>
+            </w:r>
+            <w:r>
+              <w:rPr>
+                <w:rFonts w:ascii="Malgun Gothic" w:eastAsia="Malgun Gothic" w:hAnsi="Malgun Gothic" w:cs="Malgun Gothic"/>
+                <w:sz w:val="20"/>
+                <w:szCs w:val="20"/>
+                <w:highlight w:val="yellow"/>
+                <w:lang w:eastAsia="ko-KR"/>
+              </w:rPr>
+              <w:t xml:space="preserve"> </w:t>
+            </w:r>
+            <w:r>
+              <w:rPr>
+                <w:rFonts w:ascii="Malgun Gothic" w:eastAsia="Malgun Gothic" w:hAnsi="Malgun Gothic" w:cs="Malgun Gothic" w:hint="eastAsia"/>
+                <w:sz w:val="20"/>
+                <w:szCs w:val="20"/>
+                <w:highlight w:val="yellow"/>
+                <w:lang w:eastAsia="ko-KR"/>
+              </w:rPr>
+              <w:t>원하는 경우 사용자의 위치 정보를 기반으로 근처 식당을 추천</w:t>
+            </w:r>
+            <w:r>
+              <w:rPr>
+                <w:rFonts w:ascii="Malgun Gothic" w:eastAsia="Malgun Gothic" w:hAnsi="Malgun Gothic" w:cs="Malgun Gothic"/>
+                <w:sz w:val="20"/>
+                <w:szCs w:val="20"/>
+                <w:highlight w:val="yellow"/>
+                <w:lang w:eastAsia="ko-KR"/>
+              </w:rPr>
+              <w:t>받</w:t>
+            </w:r>
+            <w:r>
+              <w:rPr>
+                <w:rFonts w:ascii="Malgun Gothic" w:eastAsia="Malgun Gothic" w:hAnsi="Malgun Gothic" w:cs="Malgun Gothic" w:hint="eastAsia"/>
+                <w:sz w:val="20"/>
+                <w:szCs w:val="20"/>
+                <w:highlight w:val="yellow"/>
+                <w:lang w:eastAsia="ko-KR"/>
+              </w:rPr>
+              <w:t>아서 예약할 수 있는 외부 시스템과 연결되어야 한다.</w:t>
             </w:r>
           </w:p>
         </w:tc>
@@ -1670,20 +1693,22 @@
             <w:pPr>
               <w:cnfStyle w:val="000000000000" w:firstRow="0" w:lastRow="0" w:firstColumn="0" w:lastColumn="0" w:oddVBand="0" w:evenVBand="0" w:oddHBand="0" w:evenHBand="0" w:firstRowFirstColumn="0" w:firstRowLastColumn="0" w:lastRowFirstColumn="0" w:lastRowLastColumn="0"/>
               <w:rPr>
-                <w:rFonts w:ascii="Malgun Gothic" w:eastAsia="Malgun Gothic" w:hAnsi="Malgun Gothic" w:cs="Malgun Gothic" w:hint="eastAsia"/>
-                <w:sz w:val="20"/>
-                <w:szCs w:val="20"/>
-                <w:lang w:eastAsia="ko-KR"/>
-              </w:rPr>
-            </w:pPr>
-            <w:r>
-              <w:rPr>
-                <w:rFonts w:ascii="Malgun Gothic" w:eastAsia="Malgun Gothic" w:hAnsi="Malgun Gothic" w:cs="Malgun Gothic"/>
-                <w:sz w:val="20"/>
-                <w:szCs w:val="20"/>
-                <w:lang w:eastAsia="ko-KR"/>
-              </w:rPr>
-              <w:t>자전거 예약대기 정보 조회</w:t>
+                <w:rFonts w:ascii="Malgun Gothic" w:eastAsia="Malgun Gothic" w:hAnsi="Malgun Gothic" w:cs="Malgun Gothic"/>
+                <w:sz w:val="20"/>
+                <w:szCs w:val="20"/>
+                <w:highlight w:val="yellow"/>
+                <w:lang w:eastAsia="ko-KR"/>
+              </w:rPr>
+            </w:pPr>
+            <w:r>
+              <w:rPr>
+                <w:rFonts w:ascii="Malgun Gothic" w:eastAsia="Malgun Gothic" w:hAnsi="Malgun Gothic" w:cs="Malgun Gothic" w:hint="eastAsia"/>
+                <w:sz w:val="20"/>
+                <w:szCs w:val="20"/>
+                <w:highlight w:val="yellow"/>
+                <w:lang w:eastAsia="ko-KR"/>
+              </w:rPr>
+              <w:t>식당 예약서비스 연계</w:t>
             </w:r>
           </w:p>
         </w:tc>
@@ -1701,22 +1726,21 @@
           <w:p>
             <w:pPr>
               <w:rPr>
-                <w:rFonts w:ascii="Malgun Gothic" w:eastAsia="Malgun Gothic" w:hAnsi="Malgun Gothic" w:cs="Malgun Gothic" w:hint="eastAsia"/>
-                <w:sz w:val="20"/>
-                <w:szCs w:val="20"/>
-                <w:highlight w:val="yellow"/>
-                <w:lang w:eastAsia="ko-KR"/>
-              </w:rPr>
-            </w:pPr>
-            <w:r>
-              <w:rPr>
-                <w:rFonts w:ascii="Malgun Gothic" w:eastAsia="Malgun Gothic" w:hAnsi="Malgun Gothic" w:cs="Malgun Gothic"/>
-                <w:sz w:val="20"/>
-                <w:szCs w:val="20"/>
-                <w:highlight w:val="yellow"/>
-                <w:lang w:eastAsia="ko-KR"/>
-              </w:rPr>
-              <w:t>17</w:t>
+                <w:rFonts w:ascii="Malgun Gothic" w:eastAsia="Malgun Gothic" w:hAnsi="Malgun Gothic" w:cs="Malgun Gothic"/>
+                <w:sz w:val="20"/>
+                <w:szCs w:val="20"/>
+                <w:highlight w:val="yellow"/>
+                <w:lang w:eastAsia="ko-KR"/>
+              </w:rPr>
+            </w:pPr>
+            <w:r>
+              <w:rPr>
+                <w:rFonts w:ascii="Malgun Gothic" w:eastAsia="Malgun Gothic" w:hAnsi="Malgun Gothic" w:cs="Malgun Gothic"/>
+                <w:sz w:val="20"/>
+                <w:szCs w:val="20"/>
+                <w:lang w:eastAsia="ko-KR"/>
+              </w:rPr>
+              <w:t>19</w:t>
             </w:r>
           </w:p>
         </w:tc>
@@ -1728,82 +1752,21 @@
             <w:pPr>
               <w:cnfStyle w:val="000000100000" w:firstRow="0" w:lastRow="0" w:firstColumn="0" w:lastColumn="0" w:oddVBand="0" w:evenVBand="0" w:oddHBand="1" w:evenHBand="0" w:firstRowFirstColumn="0" w:firstRowLastColumn="0" w:lastRowFirstColumn="0" w:lastRowLastColumn="0"/>
               <w:rPr>
-                <w:rFonts w:ascii="Malgun Gothic" w:eastAsia="Malgun Gothic" w:hAnsi="Malgun Gothic" w:cs="Malgun Gothic" w:hint="eastAsia"/>
-                <w:sz w:val="20"/>
-                <w:szCs w:val="20"/>
-                <w:highlight w:val="yellow"/>
-                <w:lang w:eastAsia="ko-KR"/>
-              </w:rPr>
-            </w:pPr>
-            <w:r>
-              <w:rPr>
-                <w:rFonts w:ascii="Malgun Gothic" w:eastAsia="Malgun Gothic" w:hAnsi="Malgun Gothic" w:cs="Malgun Gothic" w:hint="eastAsia"/>
-                <w:sz w:val="20"/>
-                <w:szCs w:val="20"/>
-                <w:highlight w:val="yellow"/>
-                <w:lang w:eastAsia="ko-KR"/>
-              </w:rPr>
-              <w:t>회원은 자전거 대여 정보 조회 화면에서 특정 자전거를 지정된 대여소에 반납할 수 있어야 한다.</w:t>
-            </w:r>
-            <w:r>
-              <w:rPr>
-                <w:rFonts w:ascii="Malgun Gothic" w:eastAsia="Malgun Gothic" w:hAnsi="Malgun Gothic" w:cs="Malgun Gothic"/>
-                <w:sz w:val="20"/>
-                <w:szCs w:val="20"/>
-                <w:highlight w:val="yellow"/>
-                <w:lang w:eastAsia="ko-KR"/>
-              </w:rPr>
-              <w:t xml:space="preserve"> </w:t>
-            </w:r>
-            <w:r>
-              <w:rPr>
-                <w:rFonts w:ascii="Malgun Gothic" w:eastAsia="Malgun Gothic" w:hAnsi="Malgun Gothic" w:cs="Malgun Gothic" w:hint="eastAsia"/>
-                <w:sz w:val="20"/>
-                <w:szCs w:val="20"/>
-                <w:highlight w:val="yellow"/>
-                <w:lang w:eastAsia="ko-KR"/>
-              </w:rPr>
-              <w:t xml:space="preserve">반납한 자전거를 예약한 회원이 있는 경우 대기 </w:t>
-            </w:r>
-            <w:r>
-              <w:rPr>
-                <w:rFonts w:ascii="Malgun Gothic" w:eastAsia="Malgun Gothic" w:hAnsi="Malgun Gothic" w:cs="Malgun Gothic"/>
-                <w:sz w:val="20"/>
-                <w:szCs w:val="20"/>
-                <w:highlight w:val="yellow"/>
-                <w:lang w:eastAsia="ko-KR"/>
-              </w:rPr>
-              <w:t>1</w:t>
-            </w:r>
-            <w:r>
-              <w:rPr>
-                <w:rFonts w:ascii="Malgun Gothic" w:eastAsia="Malgun Gothic" w:hAnsi="Malgun Gothic" w:cs="Malgun Gothic" w:hint="eastAsia"/>
-                <w:sz w:val="20"/>
-                <w:szCs w:val="20"/>
-                <w:highlight w:val="yellow"/>
-                <w:lang w:eastAsia="ko-KR"/>
-              </w:rPr>
-              <w:t>순위 회원에게 예약되었다는 이메일을 보내야 한다.</w:t>
-            </w:r>
-            <w:r>
-              <w:rPr>
-                <w:rFonts w:ascii="Malgun Gothic" w:eastAsia="Malgun Gothic" w:hAnsi="Malgun Gothic" w:cs="Malgun Gothic"/>
-                <w:sz w:val="20"/>
-                <w:szCs w:val="20"/>
-                <w:highlight w:val="yellow"/>
-                <w:lang w:eastAsia="ko-KR"/>
-              </w:rPr>
-              <w:t xml:space="preserve"> </w:t>
-            </w:r>
-            <w:r>
-              <w:rPr>
-                <w:rFonts w:ascii="Malgun Gothic" w:eastAsia="Malgun Gothic" w:hAnsi="Malgun Gothic" w:cs="Malgun Gothic" w:hint="eastAsia"/>
-                <w:sz w:val="20"/>
-                <w:szCs w:val="20"/>
-                <w:highlight w:val="yellow"/>
-                <w:lang w:eastAsia="ko-KR"/>
-              </w:rPr>
-              <w:t>회원은 반납 시 사용 시간에 따라 요금이 자동 결제되어야 한다.</w:t>
+                <w:rFonts w:eastAsia="Malgun Gothic"/>
+                <w:sz w:val="20"/>
+                <w:szCs w:val="20"/>
+                <w:highlight w:val="yellow"/>
+                <w:lang w:eastAsia="ko-KR"/>
+              </w:rPr>
+            </w:pPr>
+            <w:r>
+              <w:rPr>
+                <w:rFonts w:ascii="Malgun Gothic" w:eastAsia="Malgun Gothic" w:hAnsi="Malgun Gothic" w:cs="Malgun Gothic" w:hint="eastAsia"/>
+                <w:sz w:val="20"/>
+                <w:szCs w:val="20"/>
+                <w:lang w:eastAsia="ko-KR"/>
+              </w:rPr>
+              <w:t>사용자는 요금 조회 화면을 통해 반납 후 대여 시간과 요금을 확인할 수 있어야 한다.</w:t>
             </w:r>
           </w:p>
         </w:tc>
@@ -1816,22 +1779,21 @@
             <w:pPr>
               <w:cnfStyle w:val="000000100000" w:firstRow="0" w:lastRow="0" w:firstColumn="0" w:lastColumn="0" w:oddVBand="0" w:evenVBand="0" w:oddHBand="1" w:evenHBand="0" w:firstRowFirstColumn="0" w:firstRowLastColumn="0" w:lastRowFirstColumn="0" w:lastRowLastColumn="0"/>
               <w:rPr>
-                <w:rFonts w:ascii="Malgun Gothic" w:eastAsia="Malgun Gothic" w:hAnsi="Malgun Gothic" w:cs="Malgun Gothic" w:hint="eastAsia"/>
-                <w:sz w:val="20"/>
-                <w:szCs w:val="20"/>
-                <w:highlight w:val="yellow"/>
-                <w:lang w:eastAsia="ko-KR"/>
-              </w:rPr>
-            </w:pPr>
-            <w:r>
-              <w:rPr>
-                <w:rFonts w:ascii="Malgun Gothic" w:eastAsia="Malgun Gothic" w:hAnsi="Malgun Gothic" w:cs="Malgun Gothic" w:hint="eastAsia"/>
-                <w:sz w:val="20"/>
-                <w:szCs w:val="20"/>
-                <w:highlight w:val="yellow"/>
-                <w:lang w:eastAsia="ko-KR"/>
-              </w:rPr>
-              <w:t>자전거 반납</w:t>
+                <w:rFonts w:ascii="Malgun Gothic" w:eastAsia="Malgun Gothic" w:hAnsi="Malgun Gothic" w:cs="Malgun Gothic"/>
+                <w:sz w:val="20"/>
+                <w:szCs w:val="20"/>
+                <w:highlight w:val="yellow"/>
+                <w:lang w:eastAsia="ko-KR"/>
+              </w:rPr>
+            </w:pPr>
+            <w:r>
+              <w:rPr>
+                <w:rFonts w:ascii="Malgun Gothic" w:eastAsia="Malgun Gothic" w:hAnsi="Malgun Gothic" w:cs="Malgun Gothic" w:hint="eastAsia"/>
+                <w:sz w:val="20"/>
+                <w:szCs w:val="20"/>
+                <w:lang w:eastAsia="ko-KR"/>
+              </w:rPr>
+              <w:t>요금 조회</w:t>
             </w:r>
           </w:p>
         </w:tc>
@@ -1846,22 +1808,20 @@
           <w:p>
             <w:pPr>
               <w:rPr>
-                <w:rFonts w:ascii="Malgun Gothic" w:eastAsia="Malgun Gothic" w:hAnsi="Malgun Gothic" w:cs="Malgun Gothic" w:hint="eastAsia"/>
-                <w:sz w:val="20"/>
-                <w:szCs w:val="20"/>
-                <w:highlight w:val="yellow"/>
-                <w:lang w:eastAsia="ko-KR"/>
-              </w:rPr>
-            </w:pPr>
-            <w:r>
-              <w:rPr>
-                <w:rFonts w:ascii="Malgun Gothic" w:eastAsia="Malgun Gothic" w:hAnsi="Malgun Gothic" w:cs="Malgun Gothic"/>
-                <w:sz w:val="20"/>
-                <w:szCs w:val="20"/>
-                <w:highlight w:val="yellow"/>
-                <w:lang w:eastAsia="ko-KR"/>
-              </w:rPr>
-              <w:t>18</w:t>
+                <w:rFonts w:ascii="Malgun Gothic" w:eastAsia="Malgun Gothic" w:hAnsi="Malgun Gothic" w:cs="Malgun Gothic"/>
+                <w:sz w:val="20"/>
+                <w:szCs w:val="20"/>
+                <w:lang w:eastAsia="ko-KR"/>
+              </w:rPr>
+            </w:pPr>
+            <w:r>
+              <w:rPr>
+                <w:rFonts w:ascii="Malgun Gothic" w:eastAsia="Malgun Gothic" w:hAnsi="Malgun Gothic" w:cs="Malgun Gothic"/>
+                <w:sz w:val="20"/>
+                <w:szCs w:val="20"/>
+                <w:lang w:eastAsia="ko-KR"/>
+              </w:rPr>
+              <w:t>20</w:t>
             </w:r>
           </w:p>
         </w:tc>
@@ -1873,84 +1833,20 @@
             <w:pPr>
               <w:cnfStyle w:val="000000000000" w:firstRow="0" w:lastRow="0" w:firstColumn="0" w:lastColumn="0" w:oddVBand="0" w:evenVBand="0" w:oddHBand="0" w:evenHBand="0" w:firstRowFirstColumn="0" w:firstRowLastColumn="0" w:lastRowFirstColumn="0" w:lastRowLastColumn="0"/>
               <w:rPr>
-                <w:rFonts w:eastAsia="Malgun Gothic" w:hint="eastAsia"/>
-                <w:sz w:val="20"/>
-                <w:szCs w:val="20"/>
-                <w:highlight w:val="yellow"/>
-                <w:lang w:eastAsia="ko-KR"/>
-              </w:rPr>
-            </w:pPr>
-            <w:r>
-              <w:rPr>
-                <w:rFonts w:ascii="Malgun Gothic" w:eastAsia="Malgun Gothic" w:hAnsi="Malgun Gothic" w:cs="Malgun Gothic" w:hint="eastAsia"/>
-                <w:sz w:val="20"/>
-                <w:szCs w:val="20"/>
-                <w:highlight w:val="yellow"/>
-                <w:lang w:eastAsia="ko-KR"/>
-              </w:rPr>
-              <w:t>회원은 자전거 반납 후,</w:t>
-            </w:r>
-            <w:r>
-              <w:rPr>
-                <w:rFonts w:ascii="Malgun Gothic" w:eastAsia="Malgun Gothic" w:hAnsi="Malgun Gothic" w:cs="Malgun Gothic"/>
-                <w:sz w:val="20"/>
-                <w:szCs w:val="20"/>
-                <w:highlight w:val="yellow"/>
-                <w:lang w:eastAsia="ko-KR"/>
-              </w:rPr>
-              <w:t xml:space="preserve"> </w:t>
-            </w:r>
-            <w:r>
-              <w:rPr>
-                <w:rFonts w:ascii="Malgun Gothic" w:eastAsia="Malgun Gothic" w:hAnsi="Malgun Gothic" w:cs="Malgun Gothic" w:hint="eastAsia"/>
-                <w:sz w:val="20"/>
-                <w:szCs w:val="20"/>
-                <w:highlight w:val="yellow"/>
-                <w:lang w:eastAsia="ko-KR"/>
-              </w:rPr>
-              <w:t xml:space="preserve">원하는 경우 사용자의 위치 정보를 기반으로 근처 식당을 </w:t>
-            </w:r>
-            <w:proofErr w:type="spellStart"/>
-            <w:r>
-              <w:rPr>
-                <w:rFonts w:ascii="Malgun Gothic" w:eastAsia="Malgun Gothic" w:hAnsi="Malgun Gothic" w:cs="Malgun Gothic" w:hint="eastAsia"/>
-                <w:sz w:val="20"/>
-                <w:szCs w:val="20"/>
-                <w:highlight w:val="yellow"/>
-                <w:lang w:eastAsia="ko-KR"/>
-              </w:rPr>
-              <w:t>추천</w:t>
-            </w:r>
-            <w:r>
-              <w:rPr>
-                <w:rFonts w:ascii="Malgun Gothic" w:eastAsia="Malgun Gothic" w:hAnsi="Malgun Gothic" w:cs="Malgun Gothic"/>
-                <w:sz w:val="20"/>
-                <w:szCs w:val="20"/>
-                <w:highlight w:val="yellow"/>
-                <w:lang w:eastAsia="ko-KR"/>
-              </w:rPr>
-              <w:t>받</w:t>
-            </w:r>
-            <w:r>
-              <w:rPr>
-                <w:rFonts w:ascii="Malgun Gothic" w:eastAsia="Malgun Gothic" w:hAnsi="Malgun Gothic" w:cs="Malgun Gothic" w:hint="eastAsia"/>
-                <w:sz w:val="20"/>
-                <w:szCs w:val="20"/>
-                <w:highlight w:val="yellow"/>
-                <w:lang w:eastAsia="ko-KR"/>
-              </w:rPr>
-              <w:t>아서</w:t>
-            </w:r>
-            <w:proofErr w:type="spellEnd"/>
-            <w:r>
-              <w:rPr>
-                <w:rFonts w:ascii="Malgun Gothic" w:eastAsia="Malgun Gothic" w:hAnsi="Malgun Gothic" w:cs="Malgun Gothic" w:hint="eastAsia"/>
-                <w:sz w:val="20"/>
-                <w:szCs w:val="20"/>
-                <w:highlight w:val="yellow"/>
-                <w:lang w:eastAsia="ko-KR"/>
-              </w:rPr>
-              <w:t xml:space="preserve"> 예약할 수 있는 외부 시스템과 연결되어야 한다.</w:t>
+                <w:rFonts w:ascii="Malgun Gothic" w:eastAsia="Malgun Gothic" w:hAnsi="Malgun Gothic" w:cs="Malgun Gothic"/>
+                <w:sz w:val="20"/>
+                <w:szCs w:val="20"/>
+                <w:lang w:eastAsia="ko-KR"/>
+              </w:rPr>
+            </w:pPr>
+            <w:r>
+              <w:rPr>
+                <w:rFonts w:ascii="Malgun Gothic" w:eastAsia="Malgun Gothic" w:hAnsi="Malgun Gothic" w:cs="Malgun Gothic" w:hint="eastAsia"/>
+                <w:sz w:val="20"/>
+                <w:szCs w:val="20"/>
+                <w:lang w:eastAsia="ko-KR"/>
+              </w:rPr>
+              <w:t>회원은 과거 자전거 대여 기록을 조회할 수 있어야 한다.</w:t>
             </w:r>
           </w:p>
         </w:tc>
@@ -1963,22 +1859,20 @@
             <w:pPr>
               <w:cnfStyle w:val="000000000000" w:firstRow="0" w:lastRow="0" w:firstColumn="0" w:lastColumn="0" w:oddVBand="0" w:evenVBand="0" w:oddHBand="0" w:evenHBand="0" w:firstRowFirstColumn="0" w:firstRowLastColumn="0" w:lastRowFirstColumn="0" w:lastRowLastColumn="0"/>
               <w:rPr>
-                <w:rFonts w:ascii="Malgun Gothic" w:eastAsia="Malgun Gothic" w:hAnsi="Malgun Gothic" w:cs="Malgun Gothic" w:hint="eastAsia"/>
-                <w:sz w:val="20"/>
-                <w:szCs w:val="20"/>
-                <w:highlight w:val="yellow"/>
-                <w:lang w:eastAsia="ko-KR"/>
-              </w:rPr>
-            </w:pPr>
-            <w:r>
-              <w:rPr>
-                <w:rFonts w:ascii="Malgun Gothic" w:eastAsia="Malgun Gothic" w:hAnsi="Malgun Gothic" w:cs="Malgun Gothic" w:hint="eastAsia"/>
-                <w:sz w:val="20"/>
-                <w:szCs w:val="20"/>
-                <w:highlight w:val="yellow"/>
-                <w:lang w:eastAsia="ko-KR"/>
-              </w:rPr>
-              <w:t>식당 예약서비스 연계</w:t>
+                <w:rFonts w:ascii="Malgun Gothic" w:eastAsia="Malgun Gothic" w:hAnsi="Malgun Gothic" w:cs="Malgun Gothic"/>
+                <w:sz w:val="20"/>
+                <w:szCs w:val="20"/>
+                <w:lang w:eastAsia="ko-KR"/>
+              </w:rPr>
+            </w:pPr>
+            <w:r>
+              <w:rPr>
+                <w:rFonts w:ascii="Malgun Gothic" w:eastAsia="Malgun Gothic" w:hAnsi="Malgun Gothic" w:cs="Malgun Gothic" w:hint="eastAsia"/>
+                <w:sz w:val="20"/>
+                <w:szCs w:val="20"/>
+                <w:lang w:eastAsia="ko-KR"/>
+              </w:rPr>
+              <w:t>이용 내역 조회</w:t>
             </w:r>
           </w:p>
         </w:tc>
@@ -1996,20 +1890,20 @@
           <w:p>
             <w:pPr>
               <w:rPr>
-                <w:rFonts w:ascii="Malgun Gothic" w:eastAsia="Malgun Gothic" w:hAnsi="Malgun Gothic" w:cs="Malgun Gothic" w:hint="eastAsia"/>
-                <w:sz w:val="20"/>
-                <w:szCs w:val="20"/>
-                <w:lang w:eastAsia="ko-KR"/>
-              </w:rPr>
-            </w:pPr>
-            <w:r>
-              <w:rPr>
-                <w:rFonts w:ascii="Malgun Gothic" w:eastAsia="Malgun Gothic" w:hAnsi="Malgun Gothic" w:cs="Malgun Gothic"/>
-                <w:sz w:val="20"/>
-                <w:szCs w:val="20"/>
-                <w:lang w:eastAsia="ko-KR"/>
-              </w:rPr>
-              <w:t>19</w:t>
+                <w:rFonts w:ascii="Malgun Gothic" w:eastAsia="Malgun Gothic" w:hAnsi="Malgun Gothic" w:cs="Malgun Gothic"/>
+                <w:sz w:val="20"/>
+                <w:szCs w:val="20"/>
+                <w:lang w:eastAsia="ko-KR"/>
+              </w:rPr>
+            </w:pPr>
+            <w:r>
+              <w:rPr>
+                <w:rFonts w:ascii="Malgun Gothic" w:eastAsia="Malgun Gothic" w:hAnsi="Malgun Gothic" w:cs="Malgun Gothic"/>
+                <w:sz w:val="20"/>
+                <w:szCs w:val="20"/>
+                <w:lang w:eastAsia="ko-KR"/>
+              </w:rPr>
+              <w:t>21</w:t>
             </w:r>
           </w:p>
         </w:tc>
@@ -2021,20 +1915,29 @@
             <w:pPr>
               <w:cnfStyle w:val="000000100000" w:firstRow="0" w:lastRow="0" w:firstColumn="0" w:lastColumn="0" w:oddVBand="0" w:evenVBand="0" w:oddHBand="1" w:evenHBand="0" w:firstRowFirstColumn="0" w:firstRowLastColumn="0" w:lastRowFirstColumn="0" w:lastRowLastColumn="0"/>
               <w:rPr>
-                <w:rFonts w:ascii="Malgun Gothic" w:eastAsia="Malgun Gothic" w:hAnsi="Malgun Gothic" w:cs="Malgun Gothic" w:hint="eastAsia"/>
-                <w:sz w:val="20"/>
-                <w:szCs w:val="20"/>
-                <w:lang w:eastAsia="ko-KR"/>
-              </w:rPr>
-            </w:pPr>
-            <w:r>
-              <w:rPr>
-                <w:rFonts w:ascii="Malgun Gothic" w:eastAsia="Malgun Gothic" w:hAnsi="Malgun Gothic" w:cs="Malgun Gothic" w:hint="eastAsia"/>
-                <w:sz w:val="20"/>
-                <w:szCs w:val="20"/>
-                <w:lang w:eastAsia="ko-KR"/>
-              </w:rPr>
-              <w:t>사용자는 요금 조회 화면을 통해 반납 후 대여 시간과 요금을 확인할 수 있어야 한다.</w:t>
+                <w:rFonts w:ascii="Malgun Gothic" w:eastAsia="Malgun Gothic" w:hAnsi="Malgun Gothic" w:cs="Malgun Gothic"/>
+                <w:sz w:val="20"/>
+                <w:szCs w:val="20"/>
+                <w:lang w:eastAsia="ko-KR"/>
+              </w:rPr>
+            </w:pPr>
+            <w:r>
+              <w:rPr>
+                <w:rFonts w:ascii="Malgun Gothic" w:eastAsia="Malgun Gothic" w:hAnsi="Malgun Gothic" w:cs="Malgun Gothic"/>
+                <w:sz w:val="20"/>
+                <w:szCs w:val="20"/>
+                <w:lang w:eastAsia="ko-KR"/>
+              </w:rPr>
+              <w:t>관리자는 자전거 대여 정보를 반납 시간 기준 최근순으로 조회</w:t>
+            </w:r>
+            <w:r>
+              <w:rPr>
+                <w:rFonts w:ascii="Malgun Gothic" w:eastAsia="Malgun Gothic" w:hAnsi="Malgun Gothic" w:cs="Malgun Gothic" w:hint="eastAsia"/>
+                <w:sz w:val="20"/>
+                <w:szCs w:val="20"/>
+                <w:lang w:eastAsia="ko-KR"/>
+              </w:rPr>
+              <w:t>한다.</w:t>
             </w:r>
           </w:p>
         </w:tc>
@@ -2047,20 +1950,20 @@
             <w:pPr>
               <w:cnfStyle w:val="000000100000" w:firstRow="0" w:lastRow="0" w:firstColumn="0" w:lastColumn="0" w:oddVBand="0" w:evenVBand="0" w:oddHBand="1" w:evenHBand="0" w:firstRowFirstColumn="0" w:firstRowLastColumn="0" w:lastRowFirstColumn="0" w:lastRowLastColumn="0"/>
               <w:rPr>
-                <w:rFonts w:ascii="Malgun Gothic" w:eastAsia="Malgun Gothic" w:hAnsi="Malgun Gothic" w:cs="Malgun Gothic" w:hint="eastAsia"/>
-                <w:sz w:val="20"/>
-                <w:szCs w:val="20"/>
-                <w:lang w:eastAsia="ko-KR"/>
-              </w:rPr>
-            </w:pPr>
-            <w:r>
-              <w:rPr>
-                <w:rFonts w:ascii="Malgun Gothic" w:eastAsia="Malgun Gothic" w:hAnsi="Malgun Gothic" w:cs="Malgun Gothic" w:hint="eastAsia"/>
-                <w:sz w:val="20"/>
-                <w:szCs w:val="20"/>
-                <w:lang w:eastAsia="ko-KR"/>
-              </w:rPr>
-              <w:t>요금 조회</w:t>
+                <w:rFonts w:ascii="Malgun Gothic" w:eastAsia="Malgun Gothic" w:hAnsi="Malgun Gothic" w:cs="Malgun Gothic"/>
+                <w:sz w:val="20"/>
+                <w:szCs w:val="20"/>
+                <w:lang w:eastAsia="ko-KR"/>
+              </w:rPr>
+            </w:pPr>
+            <w:r>
+              <w:rPr>
+                <w:rFonts w:ascii="Malgun Gothic" w:eastAsia="Malgun Gothic" w:hAnsi="Malgun Gothic" w:cs="Malgun Gothic" w:hint="eastAsia"/>
+                <w:sz w:val="20"/>
+                <w:szCs w:val="20"/>
+                <w:lang w:eastAsia="ko-KR"/>
+              </w:rPr>
+              <w:t>자전거 대여 정보 통계</w:t>
             </w:r>
           </w:p>
         </w:tc>
@@ -2088,7 +1991,7 @@
                 <w:szCs w:val="20"/>
                 <w:lang w:eastAsia="ko-KR"/>
               </w:rPr>
-              <w:t>20</w:t>
+              <w:t>22</w:t>
             </w:r>
           </w:p>
         </w:tc>
@@ -2100,20 +2003,29 @@
             <w:pPr>
               <w:cnfStyle w:val="000000000000" w:firstRow="0" w:lastRow="0" w:firstColumn="0" w:lastColumn="0" w:oddVBand="0" w:evenVBand="0" w:oddHBand="0" w:evenHBand="0" w:firstRowFirstColumn="0" w:firstRowLastColumn="0" w:lastRowFirstColumn="0" w:lastRowLastColumn="0"/>
               <w:rPr>
-                <w:rFonts w:ascii="Malgun Gothic" w:eastAsia="Malgun Gothic" w:hAnsi="Malgun Gothic" w:cs="Malgun Gothic" w:hint="eastAsia"/>
-                <w:sz w:val="20"/>
-                <w:szCs w:val="20"/>
-                <w:lang w:eastAsia="ko-KR"/>
-              </w:rPr>
-            </w:pPr>
-            <w:r>
-              <w:rPr>
-                <w:rFonts w:ascii="Malgun Gothic" w:eastAsia="Malgun Gothic" w:hAnsi="Malgun Gothic" w:cs="Malgun Gothic" w:hint="eastAsia"/>
-                <w:sz w:val="20"/>
-                <w:szCs w:val="20"/>
-                <w:lang w:eastAsia="ko-KR"/>
-              </w:rPr>
-              <w:t>회원은 과거 자전거 대여 기록을 조회할 수 있어야 한다.</w:t>
+                <w:rFonts w:ascii="Malgun Gothic" w:eastAsia="Malgun Gothic" w:hAnsi="Malgun Gothic" w:cs="Malgun Gothic"/>
+                <w:sz w:val="20"/>
+                <w:szCs w:val="20"/>
+                <w:lang w:eastAsia="ko-KR"/>
+              </w:rPr>
+            </w:pPr>
+            <w:r>
+              <w:rPr>
+                <w:rFonts w:ascii="Malgun Gothic" w:eastAsia="Malgun Gothic" w:hAnsi="Malgun Gothic" w:cs="Malgun Gothic"/>
+                <w:sz w:val="20"/>
+                <w:szCs w:val="20"/>
+                <w:lang w:eastAsia="ko-KR"/>
+              </w:rPr>
+              <w:t>최근</w:t>
+            </w:r>
+            <w:r>
+              <w:rPr>
+                <w:rFonts w:ascii="Malgun Gothic" w:eastAsia="Malgun Gothic" w:hAnsi="Malgun Gothic" w:cs="Malgun Gothic" w:hint="eastAsia"/>
+                <w:sz w:val="20"/>
+                <w:szCs w:val="20"/>
+                <w:lang w:eastAsia="ko-KR"/>
+              </w:rPr>
+              <w:t xml:space="preserve"> 1주일, 1개월, 1년 단위로 대여 금액 및 대여 횟수를 조회한다.</w:t>
             </w:r>
           </w:p>
         </w:tc>
@@ -2126,186 +2038,7 @@
             <w:pPr>
               <w:cnfStyle w:val="000000000000" w:firstRow="0" w:lastRow="0" w:firstColumn="0" w:lastColumn="0" w:oddVBand="0" w:evenVBand="0" w:oddHBand="0" w:evenHBand="0" w:firstRowFirstColumn="0" w:firstRowLastColumn="0" w:lastRowFirstColumn="0" w:lastRowLastColumn="0"/>
               <w:rPr>
-                <w:rFonts w:ascii="Malgun Gothic" w:eastAsia="Malgun Gothic" w:hAnsi="Malgun Gothic" w:cs="Malgun Gothic" w:hint="eastAsia"/>
-                <w:sz w:val="20"/>
-                <w:szCs w:val="20"/>
-                <w:lang w:eastAsia="ko-KR"/>
-              </w:rPr>
-            </w:pPr>
-            <w:r>
-              <w:rPr>
-                <w:rFonts w:ascii="Malgun Gothic" w:eastAsia="Malgun Gothic" w:hAnsi="Malgun Gothic" w:cs="Malgun Gothic" w:hint="eastAsia"/>
-                <w:sz w:val="20"/>
-                <w:szCs w:val="20"/>
-                <w:lang w:eastAsia="ko-KR"/>
-              </w:rPr>
-              <w:t>이용 내역 조회</w:t>
-            </w:r>
-          </w:p>
-        </w:tc>
-      </w:tr>
-      <w:tr>
-        <w:trPr>
-          <w:cnfStyle w:val="000000100000" w:firstRow="0" w:lastRow="0" w:firstColumn="0" w:lastColumn="0" w:oddVBand="0" w:evenVBand="0" w:oddHBand="1" w:evenHBand="0" w:firstRowFirstColumn="0" w:firstRowLastColumn="0" w:lastRowFirstColumn="0" w:lastRowLastColumn="0"/>
-        </w:trPr>
-        <w:tc>
-          <w:tcPr>
-            <w:cnfStyle w:val="001000000000" w:firstRow="0" w:lastRow="0" w:firstColumn="1" w:lastColumn="0" w:oddVBand="0" w:evenVBand="0" w:oddHBand="0" w:evenHBand="0" w:firstRowFirstColumn="0" w:firstRowLastColumn="0" w:lastRowFirstColumn="0" w:lastRowLastColumn="0"/>
-            <w:tcW w:w="846" w:type="dxa"/>
-            <w:vAlign w:val="center"/>
-          </w:tcPr>
-          <w:p>
-            <w:pPr>
-              <w:rPr>
-                <w:rFonts w:ascii="Malgun Gothic" w:eastAsia="Malgun Gothic" w:hAnsi="Malgun Gothic" w:cs="Malgun Gothic" w:hint="eastAsia"/>
-                <w:sz w:val="20"/>
-                <w:szCs w:val="20"/>
-                <w:lang w:eastAsia="ko-KR"/>
-              </w:rPr>
-            </w:pPr>
-            <w:r>
-              <w:rPr>
-                <w:rFonts w:ascii="Malgun Gothic" w:eastAsia="Malgun Gothic" w:hAnsi="Malgun Gothic" w:cs="Malgun Gothic"/>
-                <w:sz w:val="20"/>
-                <w:szCs w:val="20"/>
-                <w:lang w:eastAsia="ko-KR"/>
-              </w:rPr>
-              <w:t>21</w:t>
-            </w:r>
-          </w:p>
-        </w:tc>
-        <w:tc>
-          <w:tcPr>
-            <w:tcW w:w="5670" w:type="dxa"/>
-          </w:tcPr>
-          <w:p>
-            <w:pPr>
-              <w:cnfStyle w:val="000000100000" w:firstRow="0" w:lastRow="0" w:firstColumn="0" w:lastColumn="0" w:oddVBand="0" w:evenVBand="0" w:oddHBand="1" w:evenHBand="0" w:firstRowFirstColumn="0" w:firstRowLastColumn="0" w:lastRowFirstColumn="0" w:lastRowLastColumn="0"/>
-              <w:rPr>
-                <w:rFonts w:ascii="Malgun Gothic" w:eastAsia="Malgun Gothic" w:hAnsi="Malgun Gothic" w:cs="Malgun Gothic" w:hint="eastAsia"/>
-                <w:sz w:val="20"/>
-                <w:szCs w:val="20"/>
-                <w:lang w:eastAsia="ko-KR"/>
-              </w:rPr>
-            </w:pPr>
-            <w:r>
-              <w:rPr>
-                <w:rFonts w:ascii="Malgun Gothic" w:eastAsia="Malgun Gothic" w:hAnsi="Malgun Gothic" w:cs="Malgun Gothic"/>
-                <w:sz w:val="20"/>
-                <w:szCs w:val="20"/>
-                <w:lang w:eastAsia="ko-KR"/>
-              </w:rPr>
-              <w:t>관리자는 자전거 대여 정보를 반납 시간 기준 최근순으로 조회</w:t>
-            </w:r>
-            <w:r>
-              <w:rPr>
-                <w:rFonts w:ascii="Malgun Gothic" w:eastAsia="Malgun Gothic" w:hAnsi="Malgun Gothic" w:cs="Malgun Gothic" w:hint="eastAsia"/>
-                <w:sz w:val="20"/>
-                <w:szCs w:val="20"/>
-                <w:lang w:eastAsia="ko-KR"/>
-              </w:rPr>
-              <w:t>한다.</w:t>
-            </w:r>
-          </w:p>
-        </w:tc>
-        <w:tc>
-          <w:tcPr>
-            <w:tcW w:w="2114" w:type="dxa"/>
-            <w:vAlign w:val="center"/>
-          </w:tcPr>
-          <w:p>
-            <w:pPr>
-              <w:cnfStyle w:val="000000100000" w:firstRow="0" w:lastRow="0" w:firstColumn="0" w:lastColumn="0" w:oddVBand="0" w:evenVBand="0" w:oddHBand="1" w:evenHBand="0" w:firstRowFirstColumn="0" w:firstRowLastColumn="0" w:lastRowFirstColumn="0" w:lastRowLastColumn="0"/>
-              <w:rPr>
-                <w:rFonts w:ascii="Malgun Gothic" w:eastAsia="Malgun Gothic" w:hAnsi="Malgun Gothic" w:cs="Malgun Gothic" w:hint="eastAsia"/>
-                <w:sz w:val="20"/>
-                <w:szCs w:val="20"/>
-                <w:lang w:eastAsia="ko-KR"/>
-              </w:rPr>
-            </w:pPr>
-            <w:r>
-              <w:rPr>
-                <w:rFonts w:ascii="Malgun Gothic" w:eastAsia="Malgun Gothic" w:hAnsi="Malgun Gothic" w:cs="Malgun Gothic" w:hint="eastAsia"/>
-                <w:sz w:val="20"/>
-                <w:szCs w:val="20"/>
-                <w:lang w:eastAsia="ko-KR"/>
-              </w:rPr>
-              <w:t>자전거 대여 정보 통계</w:t>
-            </w:r>
-          </w:p>
-        </w:tc>
-      </w:tr>
-      <w:tr>
-        <w:tc>
-          <w:tcPr>
-            <w:cnfStyle w:val="001000000000" w:firstRow="0" w:lastRow="0" w:firstColumn="1" w:lastColumn="0" w:oddVBand="0" w:evenVBand="0" w:oddHBand="0" w:evenHBand="0" w:firstRowFirstColumn="0" w:firstRowLastColumn="0" w:lastRowFirstColumn="0" w:lastRowLastColumn="0"/>
-            <w:tcW w:w="846" w:type="dxa"/>
-            <w:vAlign w:val="center"/>
-          </w:tcPr>
-          <w:p>
-            <w:pPr>
-              <w:rPr>
-                <w:rFonts w:ascii="Malgun Gothic" w:eastAsia="Malgun Gothic" w:hAnsi="Malgun Gothic" w:cs="Malgun Gothic" w:hint="eastAsia"/>
-                <w:sz w:val="20"/>
-                <w:szCs w:val="20"/>
-                <w:lang w:eastAsia="ko-KR"/>
-              </w:rPr>
-            </w:pPr>
-            <w:r>
-              <w:rPr>
-                <w:rFonts w:ascii="Malgun Gothic" w:eastAsia="Malgun Gothic" w:hAnsi="Malgun Gothic" w:cs="Malgun Gothic"/>
-                <w:sz w:val="20"/>
-                <w:szCs w:val="20"/>
-                <w:lang w:eastAsia="ko-KR"/>
-              </w:rPr>
-              <w:t>22</w:t>
-            </w:r>
-          </w:p>
-        </w:tc>
-        <w:tc>
-          <w:tcPr>
-            <w:tcW w:w="5670" w:type="dxa"/>
-          </w:tcPr>
-          <w:p>
-            <w:pPr>
-              <w:cnfStyle w:val="000000000000" w:firstRow="0" w:lastRow="0" w:firstColumn="0" w:lastColumn="0" w:oddVBand="0" w:evenVBand="0" w:oddHBand="0" w:evenHBand="0" w:firstRowFirstColumn="0" w:firstRowLastColumn="0" w:lastRowFirstColumn="0" w:lastRowLastColumn="0"/>
-              <w:rPr>
-                <w:rFonts w:ascii="Malgun Gothic" w:eastAsia="Malgun Gothic" w:hAnsi="Malgun Gothic" w:cs="Malgun Gothic"/>
-                <w:sz w:val="20"/>
-                <w:szCs w:val="20"/>
-                <w:lang w:eastAsia="ko-KR"/>
-              </w:rPr>
-            </w:pPr>
-            <w:r>
-              <w:rPr>
-                <w:rFonts w:ascii="Malgun Gothic" w:eastAsia="Malgun Gothic" w:hAnsi="Malgun Gothic" w:cs="Malgun Gothic"/>
-                <w:sz w:val="20"/>
-                <w:szCs w:val="20"/>
-                <w:lang w:eastAsia="ko-KR"/>
-              </w:rPr>
-              <w:t>최근</w:t>
-            </w:r>
-            <w:r>
-              <w:rPr>
-                <w:rFonts w:ascii="Malgun Gothic" w:eastAsia="Malgun Gothic" w:hAnsi="Malgun Gothic" w:cs="Malgun Gothic" w:hint="eastAsia"/>
-                <w:sz w:val="20"/>
-                <w:szCs w:val="20"/>
-                <w:lang w:eastAsia="ko-KR"/>
-              </w:rPr>
-              <w:t xml:space="preserve"> 1주일, 1개월, 1년 단위로 대여 금액 및 대여 횟수를 조회한다.</w:t>
-            </w:r>
-          </w:p>
-        </w:tc>
-        <w:tc>
-          <w:tcPr>
-            <w:tcW w:w="2114" w:type="dxa"/>
-            <w:vAlign w:val="center"/>
-          </w:tcPr>
-          <w:p>
-            <w:pPr>
-              <w:cnfStyle w:val="000000000000" w:firstRow="0" w:lastRow="0" w:firstColumn="0" w:lastColumn="0" w:oddVBand="0" w:evenVBand="0" w:oddHBand="0" w:evenHBand="0" w:firstRowFirstColumn="0" w:firstRowLastColumn="0" w:lastRowFirstColumn="0" w:lastRowLastColumn="0"/>
-              <w:rPr>
-                <w:rFonts w:ascii="Malgun Gothic" w:eastAsia="Malgun Gothic" w:hAnsi="Malgun Gothic" w:cs="Malgun Gothic" w:hint="eastAsia"/>
+                <w:rFonts w:ascii="Malgun Gothic" w:eastAsia="Malgun Gothic" w:hAnsi="Malgun Gothic" w:cs="Malgun Gothic"/>
                 <w:sz w:val="20"/>
                 <w:szCs w:val="20"/>
                 <w:lang w:eastAsia="ko-KR"/>

</xml_diff>

<commit_message>
requirement list, use case description 수정
actor 이름 통일, requirement list의 자전거 반납 및 식당예약 시스템 연결 유지
</commit_message>
<xml_diff>
--- a/Requirement_List.docx
+++ b/Requirement_List.docx
@@ -1,10 +1,10 @@
 
 <file path=word/document.xml><?xml version="1.0" encoding="utf-8"?>
-<w:document xmlns:wpc="http://schemas.microsoft.com/office/word/2010/wordprocessingCanvas" xmlns:cx="http://schemas.microsoft.com/office/drawing/2014/chartex" xmlns:cx1="http://schemas.microsoft.com/office/drawing/2015/9/8/chartex" xmlns:cx2="http://schemas.microsoft.com/office/drawing/2015/10/21/chartex" xmlns:cx3="http://schemas.microsoft.com/office/drawing/2016/5/9/chartex" xmlns:cx4="http://schemas.microsoft.com/office/drawing/2016/5/10/chartex" xmlns:cx5="http://schemas.microsoft.com/office/drawing/2016/5/11/chartex" xmlns:cx6="http://schemas.microsoft.com/office/drawing/2016/5/12/chartex" xmlns:cx7="http://schemas.microsoft.com/office/drawing/2016/5/13/chartex" xmlns:cx8="http://schemas.microsoft.com/office/drawing/2016/5/14/chartex" xmlns:mc="http://schemas.openxmlformats.org/markup-compatibility/2006" xmlns:aink="http://schemas.microsoft.com/office/drawing/2016/ink" xmlns:am3d="http://schemas.microsoft.com/office/drawing/2017/model3d" xmlns:o="urn:schemas-microsoft-com:office:office" xmlns:oel="http://schemas.microsoft.com/office/2019/extlst" xmlns:r="http://schemas.openxmlformats.org/officeDocument/2006/relationships" xmlns:m="http://schemas.openxmlformats.org/officeDocument/2006/math" xmlns:v="urn:schemas-microsoft-com:vml" xmlns:wp14="http://schemas.microsoft.com/office/word/2010/wordprocessingDrawing" xmlns:wp="http://schemas.openxmlformats.org/drawingml/2006/wordprocessingDrawing" xmlns:w10="urn:schemas-microsoft-com:office:word" xmlns:w="http://schemas.openxmlformats.org/wordprocessingml/2006/main" xmlns:w14="http://schemas.microsoft.com/office/word/2010/wordml" xmlns:w15="http://schemas.microsoft.com/office/word/2012/wordml" xmlns:w16cex="http://schemas.microsoft.com/office/word/2018/wordml/cex" xmlns:w16cid="http://schemas.microsoft.com/office/word/2016/wordml/cid" xmlns:w16="http://schemas.microsoft.com/office/word/2018/wordml" xmlns:w16sdtdh="http://schemas.microsoft.com/office/word/2020/wordml/sdtdatahash" xmlns:w16se="http://schemas.microsoft.com/office/word/2015/wordml/symex" xmlns:wpg="http://schemas.microsoft.com/office/word/2010/wordprocessingGroup" xmlns:wpi="http://schemas.microsoft.com/office/word/2010/wordprocessingInk" xmlns:wne="http://schemas.microsoft.com/office/word/2006/wordml" xmlns:wps="http://schemas.microsoft.com/office/word/2010/wordprocessingShape" mc:Ignorable="w14 w15 w16se w16cid w16 w16cex w16sdtdh wp14">
+<w:document xmlns:wpc="http://schemas.microsoft.com/office/word/2010/wordprocessingCanvas" xmlns:cx="http://schemas.microsoft.com/office/drawing/2014/chartex" xmlns:cx1="http://schemas.microsoft.com/office/drawing/2015/9/8/chartex" xmlns:cx2="http://schemas.microsoft.com/office/drawing/2015/10/21/chartex" xmlns:cx3="http://schemas.microsoft.com/office/drawing/2016/5/9/chartex" xmlns:cx4="http://schemas.microsoft.com/office/drawing/2016/5/10/chartex" xmlns:cx5="http://schemas.microsoft.com/office/drawing/2016/5/11/chartex" xmlns:cx6="http://schemas.microsoft.com/office/drawing/2016/5/12/chartex" xmlns:cx7="http://schemas.microsoft.com/office/drawing/2016/5/13/chartex" xmlns:cx8="http://schemas.microsoft.com/office/drawing/2016/5/14/chartex" xmlns:mc="http://schemas.openxmlformats.org/markup-compatibility/2006" xmlns:aink="http://schemas.microsoft.com/office/drawing/2016/ink" xmlns:am3d="http://schemas.microsoft.com/office/drawing/2017/model3d" xmlns:o="urn:schemas-microsoft-com:office:office" xmlns:oel="http://schemas.microsoft.com/office/2019/extlst" xmlns:r="http://schemas.openxmlformats.org/officeDocument/2006/relationships" xmlns:m="http://schemas.openxmlformats.org/officeDocument/2006/math" xmlns:v="urn:schemas-microsoft-com:vml" xmlns:wp14="http://schemas.microsoft.com/office/word/2010/wordprocessingDrawing" xmlns:wp="http://schemas.openxmlformats.org/drawingml/2006/wordprocessingDrawing" xmlns:w10="urn:schemas-microsoft-com:office:word" xmlns:w="http://schemas.openxmlformats.org/wordprocessingml/2006/main" xmlns:w14="http://schemas.microsoft.com/office/word/2010/wordml" xmlns:w15="http://schemas.microsoft.com/office/word/2012/wordml" xmlns:w16cex="http://schemas.microsoft.com/office/word/2018/wordml/cex" xmlns:w16cid="http://schemas.microsoft.com/office/word/2016/wordml/cid" xmlns:w16="http://schemas.microsoft.com/office/word/2018/wordml" xmlns:w16du="http://schemas.microsoft.com/office/word/2023/wordml/word16du" xmlns:w16sdtdh="http://schemas.microsoft.com/office/word/2020/wordml/sdtdatahash" xmlns:w16sdtfl="http://schemas.microsoft.com/office/word/2024/wordml/sdtformatlock" xmlns:w16se="http://schemas.microsoft.com/office/word/2015/wordml/symex" xmlns:wpg="http://schemas.microsoft.com/office/word/2010/wordprocessingGroup" xmlns:wpi="http://schemas.microsoft.com/office/word/2010/wordprocessingInk" xmlns:wne="http://schemas.microsoft.com/office/word/2006/wordml" xmlns:wps="http://schemas.microsoft.com/office/word/2010/wordprocessingShape" mc:Ignorable="w14 w15 w16se w16cid w16 w16cex w16sdtdh w16sdtfl w16du wp14">
   <w:body>
     <w:tbl>
       <w:tblPr>
-        <w:tblStyle w:val="PlainTable1"/>
+        <w:tblStyle w:val="1"/>
         <w:tblW w:w="0" w:type="auto"/>
         <w:tblLook w:val="04A0" w:firstRow="1" w:lastRow="0" w:firstColumn="1" w:lastColumn="0" w:noHBand="0" w:noVBand="1"/>
       </w:tblPr>
@@ -26,15 +26,15 @@
           <w:p>
             <w:pPr>
               <w:rPr>
-                <w:rFonts w:ascii="Malgun Gothic" w:eastAsia="Malgun Gothic" w:hAnsi="Malgun Gothic" w:cs="Malgun Gothic"/>
-                <w:sz w:val="20"/>
-                <w:szCs w:val="20"/>
-                <w:lang w:eastAsia="ko-KR"/>
-              </w:rPr>
-            </w:pPr>
-            <w:r>
-              <w:rPr>
-                <w:rFonts w:ascii="Malgun Gothic" w:eastAsia="Malgun Gothic" w:hAnsi="Malgun Gothic" w:cs="Malgun Gothic" w:hint="eastAsia"/>
+                <w:rFonts w:ascii="맑은 고딕" w:eastAsia="맑은 고딕" w:hAnsi="맑은 고딕" w:cs="맑은 고딕"/>
+                <w:sz w:val="20"/>
+                <w:szCs w:val="20"/>
+                <w:lang w:eastAsia="ko-KR"/>
+              </w:rPr>
+            </w:pPr>
+            <w:r>
+              <w:rPr>
+                <w:rFonts w:ascii="맑은 고딕" w:eastAsia="맑은 고딕" w:hAnsi="맑은 고딕" w:cs="맑은 고딕" w:hint="eastAsia"/>
                 <w:sz w:val="20"/>
                 <w:szCs w:val="20"/>
                 <w:lang w:eastAsia="ko-KR"/>
@@ -43,7 +43,7 @@
             </w:r>
             <w:r>
               <w:rPr>
-                <w:rFonts w:ascii="Malgun Gothic" w:eastAsia="Malgun Gothic" w:hAnsi="Malgun Gothic" w:cs="Malgun Gothic"/>
+                <w:rFonts w:ascii="맑은 고딕" w:eastAsia="맑은 고딕" w:hAnsi="맑은 고딕" w:cs="맑은 고딕"/>
                 <w:sz w:val="20"/>
                 <w:szCs w:val="20"/>
                 <w:lang w:eastAsia="ko-KR"/>
@@ -61,15 +61,15 @@
             <w:pPr>
               <w:cnfStyle w:val="100000000000" w:firstRow="1" w:lastRow="0" w:firstColumn="0" w:lastColumn="0" w:oddVBand="0" w:evenVBand="0" w:oddHBand="0" w:evenHBand="0" w:firstRowFirstColumn="0" w:firstRowLastColumn="0" w:lastRowFirstColumn="0" w:lastRowLastColumn="0"/>
               <w:rPr>
-                <w:rFonts w:eastAsia="Malgun Gothic"/>
-                <w:sz w:val="20"/>
-                <w:szCs w:val="20"/>
-                <w:lang w:eastAsia="ko-KR"/>
-              </w:rPr>
-            </w:pPr>
-            <w:r>
-              <w:rPr>
-                <w:rFonts w:ascii="Malgun Gothic" w:eastAsia="Malgun Gothic" w:hAnsi="Malgun Gothic" w:cs="Malgun Gothic" w:hint="eastAsia"/>
+                <w:rFonts w:eastAsia="맑은 고딕"/>
+                <w:sz w:val="20"/>
+                <w:szCs w:val="20"/>
+                <w:lang w:eastAsia="ko-KR"/>
+              </w:rPr>
+            </w:pPr>
+            <w:r>
+              <w:rPr>
+                <w:rFonts w:ascii="맑은 고딕" w:eastAsia="맑은 고딕" w:hAnsi="맑은 고딕" w:cs="맑은 고딕" w:hint="eastAsia"/>
                 <w:sz w:val="20"/>
                 <w:szCs w:val="20"/>
                 <w:lang w:eastAsia="ko-KR"/>
@@ -78,7 +78,7 @@
             </w:r>
             <w:r>
               <w:rPr>
-                <w:rFonts w:ascii="Malgun Gothic" w:eastAsia="Malgun Gothic" w:hAnsi="Malgun Gothic" w:cs="Malgun Gothic"/>
+                <w:rFonts w:ascii="맑은 고딕" w:eastAsia="맑은 고딕" w:hAnsi="맑은 고딕" w:cs="맑은 고딕"/>
                 <w:sz w:val="20"/>
                 <w:szCs w:val="20"/>
                 <w:lang w:eastAsia="ko-KR"/>
@@ -96,15 +96,15 @@
             <w:pPr>
               <w:cnfStyle w:val="100000000000" w:firstRow="1" w:lastRow="0" w:firstColumn="0" w:lastColumn="0" w:oddVBand="0" w:evenVBand="0" w:oddHBand="0" w:evenHBand="0" w:firstRowFirstColumn="0" w:firstRowLastColumn="0" w:lastRowFirstColumn="0" w:lastRowLastColumn="0"/>
               <w:rPr>
-                <w:rFonts w:ascii="Malgun Gothic" w:eastAsia="Malgun Gothic" w:hAnsi="Malgun Gothic" w:cs="Malgun Gothic"/>
-                <w:sz w:val="20"/>
-                <w:szCs w:val="20"/>
-                <w:lang w:eastAsia="ko-KR"/>
-              </w:rPr>
-            </w:pPr>
-            <w:r>
-              <w:rPr>
-                <w:rFonts w:ascii="Malgun Gothic" w:eastAsia="Malgun Gothic" w:hAnsi="Malgun Gothic" w:cs="Malgun Gothic"/>
+                <w:rFonts w:ascii="맑은 고딕" w:eastAsia="맑은 고딕" w:hAnsi="맑은 고딕" w:cs="맑은 고딕"/>
+                <w:sz w:val="20"/>
+                <w:szCs w:val="20"/>
+                <w:lang w:eastAsia="ko-KR"/>
+              </w:rPr>
+            </w:pPr>
+            <w:r>
+              <w:rPr>
+                <w:rFonts w:ascii="맑은 고딕" w:eastAsia="맑은 고딕" w:hAnsi="맑은 고딕" w:cs="맑은 고딕"/>
                 <w:sz w:val="20"/>
                 <w:szCs w:val="20"/>
                 <w:lang w:eastAsia="ko-KR"/>
@@ -127,15 +127,15 @@
           <w:p>
             <w:pPr>
               <w:rPr>
-                <w:rFonts w:ascii="Malgun Gothic" w:eastAsia="Malgun Gothic" w:hAnsi="Malgun Gothic" w:cs="Malgun Gothic"/>
-                <w:sz w:val="20"/>
-                <w:szCs w:val="20"/>
-                <w:lang w:eastAsia="ko-KR"/>
-              </w:rPr>
-            </w:pPr>
-            <w:r>
-              <w:rPr>
-                <w:rFonts w:ascii="Malgun Gothic" w:eastAsia="Malgun Gothic" w:hAnsi="Malgun Gothic" w:cs="Malgun Gothic" w:hint="eastAsia"/>
+                <w:rFonts w:ascii="맑은 고딕" w:eastAsia="맑은 고딕" w:hAnsi="맑은 고딕" w:cs="맑은 고딕"/>
+                <w:sz w:val="20"/>
+                <w:szCs w:val="20"/>
+                <w:lang w:eastAsia="ko-KR"/>
+              </w:rPr>
+            </w:pPr>
+            <w:r>
+              <w:rPr>
+                <w:rFonts w:ascii="맑은 고딕" w:eastAsia="맑은 고딕" w:hAnsi="맑은 고딕" w:cs="맑은 고딕" w:hint="eastAsia"/>
                 <w:sz w:val="20"/>
                 <w:szCs w:val="20"/>
                 <w:lang w:eastAsia="ko-KR"/>
@@ -162,7 +162,7 @@
             </w:pPr>
             <w:r>
               <w:rPr>
-                <w:rFonts w:ascii="Malgun Gothic" w:eastAsia="Malgun Gothic" w:hAnsi="Malgun Gothic" w:cs="Malgun Gothic"/>
+                <w:rFonts w:ascii="맑은 고딕" w:eastAsia="맑은 고딕" w:hAnsi="맑은 고딕" w:cs="맑은 고딕"/>
                 <w:sz w:val="20"/>
                 <w:szCs w:val="20"/>
                 <w:lang w:eastAsia="ko-KR"/>
@@ -180,15 +180,15 @@
             <w:pPr>
               <w:cnfStyle w:val="000000100000" w:firstRow="0" w:lastRow="0" w:firstColumn="0" w:lastColumn="0" w:oddVBand="0" w:evenVBand="0" w:oddHBand="1" w:evenHBand="0" w:firstRowFirstColumn="0" w:firstRowLastColumn="0" w:lastRowFirstColumn="0" w:lastRowLastColumn="0"/>
               <w:rPr>
-                <w:rFonts w:ascii="Malgun Gothic" w:eastAsia="Malgun Gothic" w:hAnsi="Malgun Gothic" w:cs="Malgun Gothic"/>
-                <w:sz w:val="20"/>
-                <w:szCs w:val="20"/>
-                <w:lang w:eastAsia="ko-KR"/>
-              </w:rPr>
-            </w:pPr>
-            <w:r>
-              <w:rPr>
-                <w:rFonts w:ascii="Malgun Gothic" w:eastAsia="Malgun Gothic" w:hAnsi="Malgun Gothic" w:cs="Malgun Gothic"/>
+                <w:rFonts w:ascii="맑은 고딕" w:eastAsia="맑은 고딕" w:hAnsi="맑은 고딕" w:cs="맑은 고딕"/>
+                <w:sz w:val="20"/>
+                <w:szCs w:val="20"/>
+                <w:lang w:eastAsia="ko-KR"/>
+              </w:rPr>
+            </w:pPr>
+            <w:r>
+              <w:rPr>
+                <w:rFonts w:ascii="맑은 고딕" w:eastAsia="맑은 고딕" w:hAnsi="맑은 고딕" w:cs="맑은 고딕"/>
                 <w:sz w:val="20"/>
                 <w:szCs w:val="20"/>
                 <w:lang w:eastAsia="ko-KR"/>
@@ -197,7 +197,7 @@
             </w:r>
             <w:r>
               <w:rPr>
-                <w:rFonts w:ascii="Malgun Gothic" w:eastAsia="Malgun Gothic" w:hAnsi="Malgun Gothic" w:cs="Malgun Gothic"/>
+                <w:rFonts w:ascii="맑은 고딕" w:eastAsia="맑은 고딕" w:hAnsi="맑은 고딕" w:cs="맑은 고딕"/>
                 <w:sz w:val="20"/>
                 <w:szCs w:val="20"/>
                 <w:lang w:eastAsia="ko-KR"/>
@@ -217,15 +217,15 @@
           <w:p>
             <w:pPr>
               <w:rPr>
-                <w:rFonts w:ascii="Malgun Gothic" w:eastAsia="Malgun Gothic" w:hAnsi="Malgun Gothic" w:cs="Malgun Gothic"/>
-                <w:sz w:val="20"/>
-                <w:szCs w:val="20"/>
-                <w:lang w:eastAsia="ko-KR"/>
-              </w:rPr>
-            </w:pPr>
-            <w:r>
-              <w:rPr>
-                <w:rFonts w:ascii="Malgun Gothic" w:eastAsia="Malgun Gothic" w:hAnsi="Malgun Gothic" w:cs="Malgun Gothic" w:hint="eastAsia"/>
+                <w:rFonts w:ascii="맑은 고딕" w:eastAsia="맑은 고딕" w:hAnsi="맑은 고딕" w:cs="맑은 고딕"/>
+                <w:sz w:val="20"/>
+                <w:szCs w:val="20"/>
+                <w:lang w:eastAsia="ko-KR"/>
+              </w:rPr>
+            </w:pPr>
+            <w:r>
+              <w:rPr>
+                <w:rFonts w:ascii="맑은 고딕" w:eastAsia="맑은 고딕" w:hAnsi="맑은 고딕" w:cs="맑은 고딕" w:hint="eastAsia"/>
                 <w:sz w:val="20"/>
                 <w:szCs w:val="20"/>
                 <w:lang w:eastAsia="ko-KR"/>
@@ -249,7 +249,7 @@
             </w:pPr>
             <w:r>
               <w:rPr>
-                <w:rFonts w:ascii="Malgun Gothic" w:eastAsia="Malgun Gothic" w:hAnsi="Malgun Gothic" w:cs="Malgun Gothic"/>
+                <w:rFonts w:ascii="맑은 고딕" w:eastAsia="맑은 고딕" w:hAnsi="맑은 고딕" w:cs="맑은 고딕"/>
                 <w:sz w:val="20"/>
                 <w:szCs w:val="20"/>
                 <w:lang w:eastAsia="ko-KR"/>
@@ -267,15 +267,15 @@
             <w:pPr>
               <w:cnfStyle w:val="000000000000" w:firstRow="0" w:lastRow="0" w:firstColumn="0" w:lastColumn="0" w:oddVBand="0" w:evenVBand="0" w:oddHBand="0" w:evenHBand="0" w:firstRowFirstColumn="0" w:firstRowLastColumn="0" w:lastRowFirstColumn="0" w:lastRowLastColumn="0"/>
               <w:rPr>
-                <w:rFonts w:ascii="Malgun Gothic" w:eastAsia="Malgun Gothic" w:hAnsi="Malgun Gothic" w:cs="Malgun Gothic"/>
-                <w:sz w:val="20"/>
-                <w:szCs w:val="20"/>
-                <w:lang w:eastAsia="ko-KR"/>
-              </w:rPr>
-            </w:pPr>
-            <w:r>
-              <w:rPr>
-                <w:rFonts w:ascii="Malgun Gothic" w:eastAsia="Malgun Gothic" w:hAnsi="Malgun Gothic" w:cs="Malgun Gothic" w:hint="eastAsia"/>
+                <w:rFonts w:ascii="맑은 고딕" w:eastAsia="맑은 고딕" w:hAnsi="맑은 고딕" w:cs="맑은 고딕"/>
+                <w:sz w:val="20"/>
+                <w:szCs w:val="20"/>
+                <w:lang w:eastAsia="ko-KR"/>
+              </w:rPr>
+            </w:pPr>
+            <w:r>
+              <w:rPr>
+                <w:rFonts w:ascii="맑은 고딕" w:eastAsia="맑은 고딕" w:hAnsi="맑은 고딕" w:cs="맑은 고딕" w:hint="eastAsia"/>
                 <w:sz w:val="20"/>
                 <w:szCs w:val="20"/>
                 <w:lang w:eastAsia="ko-KR"/>
@@ -298,15 +298,15 @@
           <w:p>
             <w:pPr>
               <w:rPr>
-                <w:rFonts w:ascii="Malgun Gothic" w:eastAsia="Malgun Gothic" w:hAnsi="Malgun Gothic" w:cs="Malgun Gothic"/>
-                <w:sz w:val="20"/>
-                <w:szCs w:val="20"/>
-                <w:lang w:eastAsia="ko-KR"/>
-              </w:rPr>
-            </w:pPr>
-            <w:r>
-              <w:rPr>
-                <w:rFonts w:ascii="Malgun Gothic" w:eastAsia="Malgun Gothic" w:hAnsi="Malgun Gothic" w:cs="Malgun Gothic" w:hint="eastAsia"/>
+                <w:rFonts w:ascii="맑은 고딕" w:eastAsia="맑은 고딕" w:hAnsi="맑은 고딕" w:cs="맑은 고딕"/>
+                <w:sz w:val="20"/>
+                <w:szCs w:val="20"/>
+                <w:lang w:eastAsia="ko-KR"/>
+              </w:rPr>
+            </w:pPr>
+            <w:r>
+              <w:rPr>
+                <w:rFonts w:ascii="맑은 고딕" w:eastAsia="맑은 고딕" w:hAnsi="맑은 고딕" w:cs="맑은 고딕" w:hint="eastAsia"/>
                 <w:sz w:val="20"/>
                 <w:szCs w:val="20"/>
                 <w:lang w:eastAsia="ko-KR"/>
@@ -330,7 +330,7 @@
             </w:pPr>
             <w:r>
               <w:rPr>
-                <w:rFonts w:ascii="Malgun Gothic" w:eastAsia="Malgun Gothic" w:hAnsi="Malgun Gothic" w:cs="Malgun Gothic" w:hint="eastAsia"/>
+                <w:rFonts w:ascii="맑은 고딕" w:eastAsia="맑은 고딕" w:hAnsi="맑은 고딕" w:cs="맑은 고딕" w:hint="eastAsia"/>
                 <w:sz w:val="20"/>
                 <w:szCs w:val="20"/>
                 <w:lang w:eastAsia="ko-KR"/>
@@ -339,7 +339,7 @@
             </w:r>
             <w:r>
               <w:rPr>
-                <w:rFonts w:ascii="Malgun Gothic" w:eastAsia="Malgun Gothic" w:hAnsi="Malgun Gothic" w:cs="Malgun Gothic"/>
+                <w:rFonts w:ascii="맑은 고딕" w:eastAsia="맑은 고딕" w:hAnsi="맑은 고딕" w:cs="맑은 고딕"/>
                 <w:sz w:val="20"/>
                 <w:szCs w:val="20"/>
                 <w:lang w:eastAsia="ko-KR"/>
@@ -348,7 +348,7 @@
             </w:r>
             <w:r>
               <w:rPr>
-                <w:rFonts w:ascii="Malgun Gothic" w:eastAsia="Malgun Gothic" w:hAnsi="Malgun Gothic" w:cs="Malgun Gothic" w:hint="eastAsia"/>
+                <w:rFonts w:ascii="맑은 고딕" w:eastAsia="맑은 고딕" w:hAnsi="맑은 고딕" w:cs="맑은 고딕" w:hint="eastAsia"/>
                 <w:sz w:val="20"/>
                 <w:szCs w:val="20"/>
                 <w:lang w:eastAsia="ko-KR"/>
@@ -366,15 +366,15 @@
             <w:pPr>
               <w:cnfStyle w:val="000000100000" w:firstRow="0" w:lastRow="0" w:firstColumn="0" w:lastColumn="0" w:oddVBand="0" w:evenVBand="0" w:oddHBand="1" w:evenHBand="0" w:firstRowFirstColumn="0" w:firstRowLastColumn="0" w:lastRowFirstColumn="0" w:lastRowLastColumn="0"/>
               <w:rPr>
-                <w:rFonts w:ascii="Malgun Gothic" w:eastAsia="Malgun Gothic" w:hAnsi="Malgun Gothic" w:cs="Malgun Gothic"/>
-                <w:sz w:val="20"/>
-                <w:szCs w:val="20"/>
-                <w:lang w:eastAsia="ko-KR"/>
-              </w:rPr>
-            </w:pPr>
-            <w:r>
-              <w:rPr>
-                <w:rFonts w:ascii="Malgun Gothic" w:eastAsia="Malgun Gothic" w:hAnsi="Malgun Gothic" w:cs="Malgun Gothic" w:hint="eastAsia"/>
+                <w:rFonts w:ascii="맑은 고딕" w:eastAsia="맑은 고딕" w:hAnsi="맑은 고딕" w:cs="맑은 고딕"/>
+                <w:sz w:val="20"/>
+                <w:szCs w:val="20"/>
+                <w:lang w:eastAsia="ko-KR"/>
+              </w:rPr>
+            </w:pPr>
+            <w:r>
+              <w:rPr>
+                <w:rFonts w:ascii="맑은 고딕" w:eastAsia="맑은 고딕" w:hAnsi="맑은 고딕" w:cs="맑은 고딕" w:hint="eastAsia"/>
                 <w:sz w:val="20"/>
                 <w:szCs w:val="20"/>
                 <w:lang w:eastAsia="ko-KR"/>
@@ -394,15 +394,15 @@
           <w:p>
             <w:pPr>
               <w:rPr>
-                <w:rFonts w:ascii="Malgun Gothic" w:eastAsia="Malgun Gothic" w:hAnsi="Malgun Gothic" w:cs="Malgun Gothic"/>
-                <w:sz w:val="20"/>
-                <w:szCs w:val="20"/>
-                <w:lang w:eastAsia="ko-KR"/>
-              </w:rPr>
-            </w:pPr>
-            <w:r>
-              <w:rPr>
-                <w:rFonts w:ascii="Malgun Gothic" w:eastAsia="Malgun Gothic" w:hAnsi="Malgun Gothic" w:cs="Malgun Gothic"/>
+                <w:rFonts w:ascii="맑은 고딕" w:eastAsia="맑은 고딕" w:hAnsi="맑은 고딕" w:cs="맑은 고딕"/>
+                <w:sz w:val="20"/>
+                <w:szCs w:val="20"/>
+                <w:lang w:eastAsia="ko-KR"/>
+              </w:rPr>
+            </w:pPr>
+            <w:r>
+              <w:rPr>
+                <w:rFonts w:ascii="맑은 고딕" w:eastAsia="맑은 고딕" w:hAnsi="맑은 고딕" w:cs="맑은 고딕"/>
                 <w:sz w:val="20"/>
                 <w:szCs w:val="20"/>
                 <w:lang w:eastAsia="ko-KR"/>
@@ -419,15 +419,15 @@
             <w:pPr>
               <w:cnfStyle w:val="000000000000" w:firstRow="0" w:lastRow="0" w:firstColumn="0" w:lastColumn="0" w:oddVBand="0" w:evenVBand="0" w:oddHBand="0" w:evenHBand="0" w:firstRowFirstColumn="0" w:firstRowLastColumn="0" w:lastRowFirstColumn="0" w:lastRowLastColumn="0"/>
               <w:rPr>
-                <w:rFonts w:ascii="Malgun Gothic" w:eastAsia="Malgun Gothic" w:hAnsi="Malgun Gothic" w:cs="Malgun Gothic"/>
-                <w:sz w:val="20"/>
-                <w:szCs w:val="20"/>
-                <w:lang w:eastAsia="ko-KR"/>
-              </w:rPr>
-            </w:pPr>
-            <w:r>
-              <w:rPr>
-                <w:rFonts w:ascii="Malgun Gothic" w:eastAsia="Malgun Gothic" w:hAnsi="Malgun Gothic" w:cs="Malgun Gothic" w:hint="eastAsia"/>
+                <w:rFonts w:ascii="맑은 고딕" w:eastAsia="맑은 고딕" w:hAnsi="맑은 고딕" w:cs="맑은 고딕"/>
+                <w:sz w:val="20"/>
+                <w:szCs w:val="20"/>
+                <w:lang w:eastAsia="ko-KR"/>
+              </w:rPr>
+            </w:pPr>
+            <w:r>
+              <w:rPr>
+                <w:rFonts w:ascii="맑은 고딕" w:eastAsia="맑은 고딕" w:hAnsi="맑은 고딕" w:cs="맑은 고딕" w:hint="eastAsia"/>
                 <w:sz w:val="20"/>
                 <w:szCs w:val="20"/>
                 <w:lang w:eastAsia="ko-KR"/>
@@ -437,7 +437,7 @@
             <w:proofErr w:type="spellStart"/>
             <w:r>
               <w:rPr>
-                <w:rFonts w:ascii="Malgun Gothic" w:eastAsia="Malgun Gothic" w:hAnsi="Malgun Gothic" w:cs="Malgun Gothic" w:hint="eastAsia"/>
+                <w:rFonts w:ascii="맑은 고딕" w:eastAsia="맑은 고딕" w:hAnsi="맑은 고딕" w:cs="맑은 고딕" w:hint="eastAsia"/>
                 <w:sz w:val="20"/>
                 <w:szCs w:val="20"/>
                 <w:lang w:eastAsia="ko-KR"/>
@@ -447,7 +447,7 @@
             <w:proofErr w:type="spellEnd"/>
             <w:r>
               <w:rPr>
-                <w:rFonts w:ascii="Malgun Gothic" w:eastAsia="Malgun Gothic" w:hAnsi="Malgun Gothic" w:cs="Malgun Gothic" w:hint="eastAsia"/>
+                <w:rFonts w:ascii="맑은 고딕" w:eastAsia="맑은 고딕" w:hAnsi="맑은 고딕" w:cs="맑은 고딕" w:hint="eastAsia"/>
                 <w:sz w:val="20"/>
                 <w:szCs w:val="20"/>
                 <w:lang w:eastAsia="ko-KR"/>
@@ -456,7 +456,7 @@
             </w:r>
             <w:r>
               <w:rPr>
-                <w:rFonts w:ascii="Malgun Gothic" w:eastAsia="Malgun Gothic" w:hAnsi="Malgun Gothic" w:cs="Malgun Gothic"/>
+                <w:rFonts w:ascii="맑은 고딕" w:eastAsia="맑은 고딕" w:hAnsi="맑은 고딕" w:cs="맑은 고딕"/>
                 <w:sz w:val="20"/>
                 <w:szCs w:val="20"/>
                 <w:lang w:eastAsia="ko-KR"/>
@@ -465,7 +465,7 @@
             </w:r>
             <w:r>
               <w:rPr>
-                <w:rFonts w:ascii="Malgun Gothic" w:eastAsia="Malgun Gothic" w:hAnsi="Malgun Gothic" w:cs="Malgun Gothic" w:hint="eastAsia"/>
+                <w:rFonts w:ascii="맑은 고딕" w:eastAsia="맑은 고딕" w:hAnsi="맑은 고딕" w:cs="맑은 고딕" w:hint="eastAsia"/>
                 <w:sz w:val="20"/>
                 <w:szCs w:val="20"/>
                 <w:lang w:eastAsia="ko-KR"/>
@@ -483,15 +483,15 @@
             <w:pPr>
               <w:cnfStyle w:val="000000000000" w:firstRow="0" w:lastRow="0" w:firstColumn="0" w:lastColumn="0" w:oddVBand="0" w:evenVBand="0" w:oddHBand="0" w:evenHBand="0" w:firstRowFirstColumn="0" w:firstRowLastColumn="0" w:lastRowFirstColumn="0" w:lastRowLastColumn="0"/>
               <w:rPr>
-                <w:rFonts w:ascii="Malgun Gothic" w:eastAsia="Malgun Gothic" w:hAnsi="Malgun Gothic" w:cs="Malgun Gothic"/>
-                <w:sz w:val="20"/>
-                <w:szCs w:val="20"/>
-                <w:lang w:eastAsia="ko-KR"/>
-              </w:rPr>
-            </w:pPr>
-            <w:r>
-              <w:rPr>
-                <w:rFonts w:ascii="Malgun Gothic" w:eastAsia="Malgun Gothic" w:hAnsi="Malgun Gothic" w:cs="Malgun Gothic" w:hint="eastAsia"/>
+                <w:rFonts w:ascii="맑은 고딕" w:eastAsia="맑은 고딕" w:hAnsi="맑은 고딕" w:cs="맑은 고딕"/>
+                <w:sz w:val="20"/>
+                <w:szCs w:val="20"/>
+                <w:lang w:eastAsia="ko-KR"/>
+              </w:rPr>
+            </w:pPr>
+            <w:r>
+              <w:rPr>
+                <w:rFonts w:ascii="맑은 고딕" w:eastAsia="맑은 고딕" w:hAnsi="맑은 고딕" w:cs="맑은 고딕" w:hint="eastAsia"/>
                 <w:sz w:val="20"/>
                 <w:szCs w:val="20"/>
                 <w:lang w:eastAsia="ko-KR"/>
@@ -514,15 +514,15 @@
           <w:p>
             <w:pPr>
               <w:rPr>
-                <w:rFonts w:ascii="Malgun Gothic" w:eastAsia="Malgun Gothic" w:hAnsi="Malgun Gothic" w:cs="Malgun Gothic"/>
-                <w:sz w:val="20"/>
-                <w:szCs w:val="20"/>
-                <w:lang w:eastAsia="ko-KR"/>
-              </w:rPr>
-            </w:pPr>
-            <w:r>
-              <w:rPr>
-                <w:rFonts w:ascii="Malgun Gothic" w:eastAsia="Malgun Gothic" w:hAnsi="Malgun Gothic" w:cs="Malgun Gothic"/>
+                <w:rFonts w:ascii="맑은 고딕" w:eastAsia="맑은 고딕" w:hAnsi="맑은 고딕" w:cs="맑은 고딕"/>
+                <w:sz w:val="20"/>
+                <w:szCs w:val="20"/>
+                <w:lang w:eastAsia="ko-KR"/>
+              </w:rPr>
+            </w:pPr>
+            <w:r>
+              <w:rPr>
+                <w:rFonts w:ascii="맑은 고딕" w:eastAsia="맑은 고딕" w:hAnsi="맑은 고딕" w:cs="맑은 고딕"/>
                 <w:sz w:val="20"/>
                 <w:szCs w:val="20"/>
                 <w:lang w:eastAsia="ko-KR"/>
@@ -539,15 +539,15 @@
             <w:pPr>
               <w:cnfStyle w:val="000000100000" w:firstRow="0" w:lastRow="0" w:firstColumn="0" w:lastColumn="0" w:oddVBand="0" w:evenVBand="0" w:oddHBand="1" w:evenHBand="0" w:firstRowFirstColumn="0" w:firstRowLastColumn="0" w:lastRowFirstColumn="0" w:lastRowLastColumn="0"/>
               <w:rPr>
-                <w:rFonts w:ascii="Malgun Gothic" w:eastAsia="Malgun Gothic" w:hAnsi="Malgun Gothic" w:cs="Malgun Gothic"/>
-                <w:sz w:val="20"/>
-                <w:szCs w:val="20"/>
-                <w:lang w:eastAsia="ko-KR"/>
-              </w:rPr>
-            </w:pPr>
-            <w:r>
-              <w:rPr>
-                <w:rFonts w:ascii="Malgun Gothic" w:eastAsia="Malgun Gothic" w:hAnsi="Malgun Gothic" w:cs="Malgun Gothic" w:hint="eastAsia"/>
+                <w:rFonts w:ascii="맑은 고딕" w:eastAsia="맑은 고딕" w:hAnsi="맑은 고딕" w:cs="맑은 고딕"/>
+                <w:sz w:val="20"/>
+                <w:szCs w:val="20"/>
+                <w:lang w:eastAsia="ko-KR"/>
+              </w:rPr>
+            </w:pPr>
+            <w:r>
+              <w:rPr>
+                <w:rFonts w:ascii="맑은 고딕" w:eastAsia="맑은 고딕" w:hAnsi="맑은 고딕" w:cs="맑은 고딕" w:hint="eastAsia"/>
                 <w:sz w:val="20"/>
                 <w:szCs w:val="20"/>
                 <w:lang w:eastAsia="ko-KR"/>
@@ -565,15 +565,15 @@
             <w:pPr>
               <w:cnfStyle w:val="000000100000" w:firstRow="0" w:lastRow="0" w:firstColumn="0" w:lastColumn="0" w:oddVBand="0" w:evenVBand="0" w:oddHBand="1" w:evenHBand="0" w:firstRowFirstColumn="0" w:firstRowLastColumn="0" w:lastRowFirstColumn="0" w:lastRowLastColumn="0"/>
               <w:rPr>
-                <w:rFonts w:ascii="Malgun Gothic" w:eastAsia="Malgun Gothic" w:hAnsi="Malgun Gothic" w:cs="Malgun Gothic"/>
-                <w:sz w:val="20"/>
-                <w:szCs w:val="20"/>
-                <w:lang w:eastAsia="ko-KR"/>
-              </w:rPr>
-            </w:pPr>
-            <w:r>
-              <w:rPr>
-                <w:rFonts w:ascii="Malgun Gothic" w:eastAsia="Malgun Gothic" w:hAnsi="Malgun Gothic" w:cs="Malgun Gothic" w:hint="eastAsia"/>
+                <w:rFonts w:ascii="맑은 고딕" w:eastAsia="맑은 고딕" w:hAnsi="맑은 고딕" w:cs="맑은 고딕"/>
+                <w:sz w:val="20"/>
+                <w:szCs w:val="20"/>
+                <w:lang w:eastAsia="ko-KR"/>
+              </w:rPr>
+            </w:pPr>
+            <w:r>
+              <w:rPr>
+                <w:rFonts w:ascii="맑은 고딕" w:eastAsia="맑은 고딕" w:hAnsi="맑은 고딕" w:cs="맑은 고딕" w:hint="eastAsia"/>
                 <w:sz w:val="20"/>
                 <w:szCs w:val="20"/>
                 <w:lang w:eastAsia="ko-KR"/>
@@ -593,15 +593,15 @@
           <w:p>
             <w:pPr>
               <w:rPr>
-                <w:rFonts w:ascii="Malgun Gothic" w:eastAsia="Malgun Gothic" w:hAnsi="Malgun Gothic" w:cs="Malgun Gothic"/>
-                <w:sz w:val="20"/>
-                <w:szCs w:val="20"/>
-                <w:lang w:eastAsia="ko-KR"/>
-              </w:rPr>
-            </w:pPr>
-            <w:r>
-              <w:rPr>
-                <w:rFonts w:ascii="Malgun Gothic" w:eastAsia="Malgun Gothic" w:hAnsi="Malgun Gothic" w:cs="Malgun Gothic"/>
+                <w:rFonts w:ascii="맑은 고딕" w:eastAsia="맑은 고딕" w:hAnsi="맑은 고딕" w:cs="맑은 고딕"/>
+                <w:sz w:val="20"/>
+                <w:szCs w:val="20"/>
+                <w:lang w:eastAsia="ko-KR"/>
+              </w:rPr>
+            </w:pPr>
+            <w:r>
+              <w:rPr>
+                <w:rFonts w:ascii="맑은 고딕" w:eastAsia="맑은 고딕" w:hAnsi="맑은 고딕" w:cs="맑은 고딕"/>
                 <w:sz w:val="20"/>
                 <w:szCs w:val="20"/>
                 <w:lang w:eastAsia="ko-KR"/>
@@ -618,15 +618,15 @@
             <w:pPr>
               <w:cnfStyle w:val="000000000000" w:firstRow="0" w:lastRow="0" w:firstColumn="0" w:lastColumn="0" w:oddVBand="0" w:evenVBand="0" w:oddHBand="0" w:evenHBand="0" w:firstRowFirstColumn="0" w:firstRowLastColumn="0" w:lastRowFirstColumn="0" w:lastRowLastColumn="0"/>
               <w:rPr>
-                <w:rFonts w:eastAsia="Malgun Gothic"/>
-                <w:sz w:val="20"/>
-                <w:szCs w:val="20"/>
-                <w:lang w:eastAsia="ko-KR"/>
-              </w:rPr>
-            </w:pPr>
-            <w:r>
-              <w:rPr>
-                <w:rFonts w:ascii="Malgun Gothic" w:eastAsia="Malgun Gothic" w:hAnsi="Malgun Gothic" w:cs="Malgun Gothic" w:hint="eastAsia"/>
+                <w:rFonts w:eastAsia="맑은 고딕"/>
+                <w:sz w:val="20"/>
+                <w:szCs w:val="20"/>
+                <w:lang w:eastAsia="ko-KR"/>
+              </w:rPr>
+            </w:pPr>
+            <w:r>
+              <w:rPr>
+                <w:rFonts w:ascii="맑은 고딕" w:eastAsia="맑은 고딕" w:hAnsi="맑은 고딕" w:cs="맑은 고딕" w:hint="eastAsia"/>
                 <w:sz w:val="20"/>
                 <w:szCs w:val="20"/>
                 <w:highlight w:val="yellow"/>
@@ -636,7 +636,7 @@
             </w:r>
             <w:r>
               <w:rPr>
-                <w:rFonts w:ascii="Malgun Gothic" w:eastAsia="Malgun Gothic" w:hAnsi="Malgun Gothic" w:cs="Malgun Gothic" w:hint="eastAsia"/>
+                <w:rFonts w:ascii="맑은 고딕" w:eastAsia="맑은 고딕" w:hAnsi="맑은 고딕" w:cs="맑은 고딕" w:hint="eastAsia"/>
                 <w:sz w:val="20"/>
                 <w:szCs w:val="20"/>
                 <w:lang w:eastAsia="ko-KR"/>
@@ -645,7 +645,7 @@
             </w:r>
             <w:r>
               <w:rPr>
-                <w:rFonts w:ascii="Malgun Gothic" w:eastAsia="Malgun Gothic" w:hAnsi="Malgun Gothic" w:cs="Malgun Gothic" w:hint="eastAsia"/>
+                <w:rFonts w:ascii="맑은 고딕" w:eastAsia="맑은 고딕" w:hAnsi="맑은 고딕" w:cs="맑은 고딕" w:hint="eastAsia"/>
                 <w:sz w:val="20"/>
                 <w:szCs w:val="20"/>
                 <w:lang w:eastAsia="ko-KR"/>
@@ -663,15 +663,15 @@
             <w:pPr>
               <w:cnfStyle w:val="000000000000" w:firstRow="0" w:lastRow="0" w:firstColumn="0" w:lastColumn="0" w:oddVBand="0" w:evenVBand="0" w:oddHBand="0" w:evenHBand="0" w:firstRowFirstColumn="0" w:firstRowLastColumn="0" w:lastRowFirstColumn="0" w:lastRowLastColumn="0"/>
               <w:rPr>
-                <w:rFonts w:ascii="Malgun Gothic" w:eastAsia="Malgun Gothic" w:hAnsi="Malgun Gothic" w:cs="Malgun Gothic"/>
-                <w:sz w:val="20"/>
-                <w:szCs w:val="20"/>
-                <w:lang w:eastAsia="ko-KR"/>
-              </w:rPr>
-            </w:pPr>
-            <w:r>
-              <w:rPr>
-                <w:rFonts w:ascii="Malgun Gothic" w:eastAsia="Malgun Gothic" w:hAnsi="Malgun Gothic" w:cs="Malgun Gothic" w:hint="eastAsia"/>
+                <w:rFonts w:ascii="맑은 고딕" w:eastAsia="맑은 고딕" w:hAnsi="맑은 고딕" w:cs="맑은 고딕"/>
+                <w:sz w:val="20"/>
+                <w:szCs w:val="20"/>
+                <w:lang w:eastAsia="ko-KR"/>
+              </w:rPr>
+            </w:pPr>
+            <w:r>
+              <w:rPr>
+                <w:rFonts w:ascii="맑은 고딕" w:eastAsia="맑은 고딕" w:hAnsi="맑은 고딕" w:cs="맑은 고딕" w:hint="eastAsia"/>
                 <w:sz w:val="20"/>
                 <w:szCs w:val="20"/>
                 <w:lang w:eastAsia="ko-KR"/>
@@ -694,15 +694,15 @@
           <w:p>
             <w:pPr>
               <w:rPr>
-                <w:rFonts w:ascii="Malgun Gothic" w:eastAsia="Malgun Gothic" w:hAnsi="Malgun Gothic" w:cs="Malgun Gothic"/>
-                <w:sz w:val="20"/>
-                <w:szCs w:val="20"/>
-                <w:lang w:eastAsia="ko-KR"/>
-              </w:rPr>
-            </w:pPr>
-            <w:r>
-              <w:rPr>
-                <w:rFonts w:ascii="Malgun Gothic" w:eastAsia="Malgun Gothic" w:hAnsi="Malgun Gothic" w:cs="Malgun Gothic"/>
+                <w:rFonts w:ascii="맑은 고딕" w:eastAsia="맑은 고딕" w:hAnsi="맑은 고딕" w:cs="맑은 고딕"/>
+                <w:sz w:val="20"/>
+                <w:szCs w:val="20"/>
+                <w:lang w:eastAsia="ko-KR"/>
+              </w:rPr>
+            </w:pPr>
+            <w:r>
+              <w:rPr>
+                <w:rFonts w:ascii="맑은 고딕" w:eastAsia="맑은 고딕" w:hAnsi="맑은 고딕" w:cs="맑은 고딕"/>
                 <w:sz w:val="20"/>
                 <w:szCs w:val="20"/>
                 <w:lang w:eastAsia="ko-KR"/>
@@ -729,7 +729,7 @@
             </w:pPr>
             <w:r>
               <w:rPr>
-                <w:rFonts w:ascii="Malgun Gothic" w:eastAsia="Malgun Gothic" w:hAnsi="Malgun Gothic" w:cs="Malgun Gothic" w:hint="eastAsia"/>
+                <w:rFonts w:ascii="맑은 고딕" w:eastAsia="맑은 고딕" w:hAnsi="맑은 고딕" w:cs="맑은 고딕" w:hint="eastAsia"/>
                 <w:sz w:val="20"/>
                 <w:szCs w:val="20"/>
                 <w:highlight w:val="yellow"/>
@@ -739,7 +739,7 @@
             </w:r>
             <w:r>
               <w:rPr>
-                <w:rFonts w:ascii="Malgun Gothic" w:eastAsia="Malgun Gothic" w:hAnsi="Malgun Gothic" w:cs="Malgun Gothic" w:hint="eastAsia"/>
+                <w:rFonts w:ascii="맑은 고딕" w:eastAsia="맑은 고딕" w:hAnsi="맑은 고딕" w:cs="맑은 고딕" w:hint="eastAsia"/>
                 <w:sz w:val="20"/>
                 <w:szCs w:val="20"/>
                 <w:lang w:eastAsia="ko-KR"/>
@@ -748,7 +748,7 @@
             </w:r>
             <w:r>
               <w:rPr>
-                <w:rFonts w:ascii="Malgun Gothic" w:eastAsia="Malgun Gothic" w:hAnsi="Malgun Gothic" w:cs="Malgun Gothic" w:hint="eastAsia"/>
+                <w:rFonts w:ascii="맑은 고딕" w:eastAsia="맑은 고딕" w:hAnsi="맑은 고딕" w:cs="맑은 고딕" w:hint="eastAsia"/>
                 <w:sz w:val="20"/>
                 <w:szCs w:val="20"/>
                 <w:lang w:eastAsia="ko-KR"/>
@@ -758,7 +758,7 @@
             <w:proofErr w:type="spellStart"/>
             <w:r>
               <w:rPr>
-                <w:rFonts w:ascii="Malgun Gothic" w:eastAsia="Malgun Gothic" w:hAnsi="Malgun Gothic" w:cs="Malgun Gothic" w:hint="eastAsia"/>
+                <w:rFonts w:ascii="맑은 고딕" w:eastAsia="맑은 고딕" w:hAnsi="맑은 고딕" w:cs="맑은 고딕" w:hint="eastAsia"/>
                 <w:sz w:val="20"/>
                 <w:szCs w:val="20"/>
                 <w:lang w:eastAsia="ko-KR"/>
@@ -768,7 +768,7 @@
             <w:proofErr w:type="spellEnd"/>
             <w:r>
               <w:rPr>
-                <w:rFonts w:ascii="Malgun Gothic" w:eastAsia="Malgun Gothic" w:hAnsi="Malgun Gothic" w:cs="Malgun Gothic" w:hint="eastAsia"/>
+                <w:rFonts w:ascii="맑은 고딕" w:eastAsia="맑은 고딕" w:hAnsi="맑은 고딕" w:cs="맑은 고딕" w:hint="eastAsia"/>
                 <w:sz w:val="20"/>
                 <w:szCs w:val="20"/>
                 <w:lang w:eastAsia="ko-KR"/>
@@ -777,7 +777,7 @@
             </w:r>
             <w:r>
               <w:rPr>
-                <w:rFonts w:ascii="Malgun Gothic" w:eastAsia="Malgun Gothic" w:hAnsi="Malgun Gothic" w:cs="Malgun Gothic" w:hint="eastAsia"/>
+                <w:rFonts w:ascii="맑은 고딕" w:eastAsia="맑은 고딕" w:hAnsi="맑은 고딕" w:cs="맑은 고딕" w:hint="eastAsia"/>
                 <w:sz w:val="20"/>
                 <w:szCs w:val="20"/>
                 <w:lang w:eastAsia="ko-KR"/>
@@ -786,7 +786,7 @@
             </w:r>
             <w:r>
               <w:rPr>
-                <w:rFonts w:ascii="Malgun Gothic" w:eastAsia="Malgun Gothic" w:hAnsi="Malgun Gothic" w:cs="Malgun Gothic"/>
+                <w:rFonts w:ascii="맑은 고딕" w:eastAsia="맑은 고딕" w:hAnsi="맑은 고딕" w:cs="맑은 고딕"/>
                 <w:sz w:val="20"/>
                 <w:szCs w:val="20"/>
                 <w:lang w:eastAsia="ko-KR"/>
@@ -795,7 +795,7 @@
             </w:r>
             <w:r>
               <w:rPr>
-                <w:rFonts w:ascii="Malgun Gothic" w:eastAsia="Malgun Gothic" w:hAnsi="Malgun Gothic" w:cs="Malgun Gothic" w:hint="eastAsia"/>
+                <w:rFonts w:ascii="맑은 고딕" w:eastAsia="맑은 고딕" w:hAnsi="맑은 고딕" w:cs="맑은 고딕" w:hint="eastAsia"/>
                 <w:sz w:val="20"/>
                 <w:szCs w:val="20"/>
                 <w:lang w:eastAsia="ko-KR"/>
@@ -804,7 +804,7 @@
             </w:r>
             <w:r>
               <w:rPr>
-                <w:rFonts w:ascii="Malgun Gothic" w:eastAsia="Malgun Gothic" w:hAnsi="Malgun Gothic" w:cs="Malgun Gothic" w:hint="eastAsia"/>
+                <w:rFonts w:ascii="맑은 고딕" w:eastAsia="맑은 고딕" w:hAnsi="맑은 고딕" w:cs="맑은 고딕" w:hint="eastAsia"/>
                 <w:sz w:val="20"/>
                 <w:szCs w:val="20"/>
                 <w:lang w:eastAsia="ko-KR"/>
@@ -822,15 +822,15 @@
             <w:pPr>
               <w:cnfStyle w:val="000000100000" w:firstRow="0" w:lastRow="0" w:firstColumn="0" w:lastColumn="0" w:oddVBand="0" w:evenVBand="0" w:oddHBand="1" w:evenHBand="0" w:firstRowFirstColumn="0" w:firstRowLastColumn="0" w:lastRowFirstColumn="0" w:lastRowLastColumn="0"/>
               <w:rPr>
-                <w:rFonts w:ascii="Malgun Gothic" w:eastAsia="Malgun Gothic" w:hAnsi="Malgun Gothic" w:cs="Malgun Gothic"/>
-                <w:sz w:val="20"/>
-                <w:szCs w:val="20"/>
-                <w:lang w:eastAsia="ko-KR"/>
-              </w:rPr>
-            </w:pPr>
-            <w:r>
-              <w:rPr>
-                <w:rFonts w:ascii="Malgun Gothic" w:eastAsia="Malgun Gothic" w:hAnsi="Malgun Gothic" w:cs="Malgun Gothic" w:hint="eastAsia"/>
+                <w:rFonts w:ascii="맑은 고딕" w:eastAsia="맑은 고딕" w:hAnsi="맑은 고딕" w:cs="맑은 고딕"/>
+                <w:sz w:val="20"/>
+                <w:szCs w:val="20"/>
+                <w:lang w:eastAsia="ko-KR"/>
+              </w:rPr>
+            </w:pPr>
+            <w:r>
+              <w:rPr>
+                <w:rFonts w:ascii="맑은 고딕" w:eastAsia="맑은 고딕" w:hAnsi="맑은 고딕" w:cs="맑은 고딕" w:hint="eastAsia"/>
                 <w:sz w:val="20"/>
                 <w:szCs w:val="20"/>
                 <w:lang w:eastAsia="ko-KR"/>
@@ -850,7 +850,7 @@
           <w:p>
             <w:pPr>
               <w:rPr>
-                <w:rFonts w:ascii="Malgun Gothic" w:eastAsia="Malgun Gothic" w:hAnsi="Malgun Gothic" w:cs="Malgun Gothic"/>
+                <w:rFonts w:ascii="맑은 고딕" w:eastAsia="맑은 고딕" w:hAnsi="맑은 고딕" w:cs="맑은 고딕"/>
                 <w:sz w:val="20"/>
                 <w:szCs w:val="20"/>
                 <w:highlight w:val="yellow"/>
@@ -859,7 +859,7 @@
             </w:pPr>
             <w:r>
               <w:rPr>
-                <w:rFonts w:ascii="Malgun Gothic" w:eastAsia="Malgun Gothic" w:hAnsi="Malgun Gothic" w:cs="Malgun Gothic"/>
+                <w:rFonts w:ascii="맑은 고딕" w:eastAsia="맑은 고딕" w:hAnsi="맑은 고딕" w:cs="맑은 고딕"/>
                 <w:sz w:val="20"/>
                 <w:szCs w:val="20"/>
                 <w:highlight w:val="yellow"/>
@@ -885,7 +885,7 @@
             </w:pPr>
             <w:r>
               <w:rPr>
-                <w:rFonts w:ascii="Malgun Gothic" w:eastAsia="Malgun Gothic" w:hAnsi="Malgun Gothic" w:cs="Malgun Gothic" w:hint="eastAsia"/>
+                <w:rFonts w:ascii="맑은 고딕" w:eastAsia="맑은 고딕" w:hAnsi="맑은 고딕" w:cs="맑은 고딕" w:hint="eastAsia"/>
                 <w:sz w:val="20"/>
                 <w:szCs w:val="20"/>
                 <w:lang w:eastAsia="ko-KR"/>
@@ -903,7 +903,7 @@
             <w:pPr>
               <w:cnfStyle w:val="000000000000" w:firstRow="0" w:lastRow="0" w:firstColumn="0" w:lastColumn="0" w:oddVBand="0" w:evenVBand="0" w:oddHBand="0" w:evenHBand="0" w:firstRowFirstColumn="0" w:firstRowLastColumn="0" w:lastRowFirstColumn="0" w:lastRowLastColumn="0"/>
               <w:rPr>
-                <w:rFonts w:ascii="Malgun Gothic" w:eastAsia="Malgun Gothic" w:hAnsi="Malgun Gothic" w:cs="Malgun Gothic"/>
+                <w:rFonts w:ascii="맑은 고딕" w:eastAsia="맑은 고딕" w:hAnsi="맑은 고딕" w:cs="맑은 고딕"/>
                 <w:sz w:val="20"/>
                 <w:szCs w:val="20"/>
                 <w:highlight w:val="yellow"/>
@@ -912,7 +912,7 @@
             </w:pPr>
             <w:r>
               <w:rPr>
-                <w:rFonts w:ascii="Malgun Gothic" w:eastAsia="Malgun Gothic" w:hAnsi="Malgun Gothic" w:cs="Malgun Gothic" w:hint="eastAsia"/>
+                <w:rFonts w:ascii="맑은 고딕" w:eastAsia="맑은 고딕" w:hAnsi="맑은 고딕" w:cs="맑은 고딕" w:hint="eastAsia"/>
                 <w:sz w:val="20"/>
                 <w:szCs w:val="20"/>
                 <w:lang w:eastAsia="ko-KR"/>
@@ -935,15 +935,15 @@
           <w:p>
             <w:pPr>
               <w:rPr>
-                <w:rFonts w:ascii="Malgun Gothic" w:eastAsia="Malgun Gothic" w:hAnsi="Malgun Gothic" w:cs="Malgun Gothic"/>
-                <w:sz w:val="20"/>
-                <w:szCs w:val="20"/>
-                <w:lang w:eastAsia="ko-KR"/>
-              </w:rPr>
-            </w:pPr>
-            <w:r>
-              <w:rPr>
-                <w:rFonts w:ascii="Malgun Gothic" w:eastAsia="Malgun Gothic" w:hAnsi="Malgun Gothic" w:cs="Malgun Gothic"/>
+                <w:rFonts w:ascii="맑은 고딕" w:eastAsia="맑은 고딕" w:hAnsi="맑은 고딕" w:cs="맑은 고딕"/>
+                <w:sz w:val="20"/>
+                <w:szCs w:val="20"/>
+                <w:lang w:eastAsia="ko-KR"/>
+              </w:rPr>
+            </w:pPr>
+            <w:r>
+              <w:rPr>
+                <w:rFonts w:ascii="맑은 고딕" w:eastAsia="맑은 고딕" w:hAnsi="맑은 고딕" w:cs="맑은 고딕"/>
                 <w:sz w:val="20"/>
                 <w:szCs w:val="20"/>
                 <w:lang w:eastAsia="ko-KR"/>
@@ -967,75 +967,12 @@
             </w:pPr>
             <w:r>
               <w:rPr>
-                <w:rFonts w:eastAsia="Malgun Gothic" w:hint="eastAsia"/>
-                <w:sz w:val="20"/>
-                <w:szCs w:val="20"/>
-                <w:lang w:eastAsia="ko-KR"/>
-              </w:rPr>
-              <w:t>등록된</w:t>
-            </w:r>
-            <w:r>
-              <w:rPr>
-                <w:rFonts w:eastAsia="Malgun Gothic" w:hint="eastAsia"/>
-                <w:sz w:val="20"/>
-                <w:szCs w:val="20"/>
-                <w:lang w:eastAsia="ko-KR"/>
-              </w:rPr>
-              <w:t xml:space="preserve"> </w:t>
-            </w:r>
-            <w:r>
-              <w:rPr>
-                <w:rFonts w:eastAsia="Malgun Gothic" w:hint="eastAsia"/>
-                <w:sz w:val="20"/>
-                <w:szCs w:val="20"/>
-                <w:lang w:eastAsia="ko-KR"/>
-              </w:rPr>
-              <w:t>자전거</w:t>
-            </w:r>
-            <w:r>
-              <w:rPr>
-                <w:rFonts w:eastAsia="Malgun Gothic" w:hint="eastAsia"/>
-                <w:sz w:val="20"/>
-                <w:szCs w:val="20"/>
-                <w:lang w:eastAsia="ko-KR"/>
-              </w:rPr>
-              <w:t xml:space="preserve"> </w:t>
-            </w:r>
-            <w:r>
-              <w:rPr>
-                <w:rFonts w:eastAsia="Malgun Gothic" w:hint="eastAsia"/>
-                <w:sz w:val="20"/>
-                <w:szCs w:val="20"/>
-                <w:lang w:eastAsia="ko-KR"/>
-              </w:rPr>
-              <w:t>리스트를</w:t>
-            </w:r>
-            <w:r>
-              <w:rPr>
-                <w:rFonts w:eastAsia="Malgun Gothic" w:hint="eastAsia"/>
-                <w:sz w:val="20"/>
-                <w:szCs w:val="20"/>
-                <w:lang w:eastAsia="ko-KR"/>
-              </w:rPr>
-              <w:t xml:space="preserve"> </w:t>
-            </w:r>
-            <w:r>
-              <w:rPr>
-                <w:rFonts w:eastAsia="Malgun Gothic" w:hint="eastAsia"/>
-                <w:sz w:val="20"/>
-                <w:szCs w:val="20"/>
-                <w:lang w:eastAsia="ko-KR"/>
-              </w:rPr>
-              <w:t>조회한다</w:t>
-            </w:r>
-            <w:r>
-              <w:rPr>
-                <w:rFonts w:eastAsia="Malgun Gothic" w:hint="eastAsia"/>
-                <w:sz w:val="20"/>
-                <w:szCs w:val="20"/>
-                <w:lang w:eastAsia="ko-KR"/>
-              </w:rPr>
-              <w:t>.</w:t>
+                <w:rFonts w:eastAsia="맑은 고딕" w:hint="eastAsia"/>
+                <w:sz w:val="20"/>
+                <w:szCs w:val="20"/>
+                <w:lang w:eastAsia="ko-KR"/>
+              </w:rPr>
+              <w:t>등록된 자전거 리스트를 조회한다.</w:t>
             </w:r>
           </w:p>
         </w:tc>
@@ -1048,15 +985,15 @@
             <w:pPr>
               <w:cnfStyle w:val="000000100000" w:firstRow="0" w:lastRow="0" w:firstColumn="0" w:lastColumn="0" w:oddVBand="0" w:evenVBand="0" w:oddHBand="1" w:evenHBand="0" w:firstRowFirstColumn="0" w:firstRowLastColumn="0" w:lastRowFirstColumn="0" w:lastRowLastColumn="0"/>
               <w:rPr>
-                <w:rFonts w:ascii="Malgun Gothic" w:eastAsia="Malgun Gothic" w:hAnsi="Malgun Gothic" w:cs="Malgun Gothic"/>
-                <w:sz w:val="20"/>
-                <w:szCs w:val="20"/>
-                <w:lang w:eastAsia="ko-KR"/>
-              </w:rPr>
-            </w:pPr>
-            <w:r>
-              <w:rPr>
-                <w:rFonts w:ascii="Malgun Gothic" w:eastAsia="Malgun Gothic" w:hAnsi="Malgun Gothic" w:cs="Malgun Gothic" w:hint="eastAsia"/>
+                <w:rFonts w:ascii="맑은 고딕" w:eastAsia="맑은 고딕" w:hAnsi="맑은 고딕" w:cs="맑은 고딕"/>
+                <w:sz w:val="20"/>
+                <w:szCs w:val="20"/>
+                <w:lang w:eastAsia="ko-KR"/>
+              </w:rPr>
+            </w:pPr>
+            <w:r>
+              <w:rPr>
+                <w:rFonts w:ascii="맑은 고딕" w:eastAsia="맑은 고딕" w:hAnsi="맑은 고딕" w:cs="맑은 고딕" w:hint="eastAsia"/>
                 <w:sz w:val="20"/>
                 <w:szCs w:val="20"/>
                 <w:lang w:eastAsia="ko-KR"/>
@@ -1076,15 +1013,15 @@
           <w:p>
             <w:pPr>
               <w:rPr>
-                <w:rFonts w:ascii="Malgun Gothic" w:eastAsia="Malgun Gothic" w:hAnsi="Malgun Gothic" w:cs="Malgun Gothic"/>
-                <w:sz w:val="20"/>
-                <w:szCs w:val="20"/>
-                <w:lang w:eastAsia="ko-KR"/>
-              </w:rPr>
-            </w:pPr>
-            <w:r>
-              <w:rPr>
-                <w:rFonts w:ascii="Malgun Gothic" w:eastAsia="Malgun Gothic" w:hAnsi="Malgun Gothic" w:cs="Malgun Gothic"/>
+                <w:rFonts w:ascii="맑은 고딕" w:eastAsia="맑은 고딕" w:hAnsi="맑은 고딕" w:cs="맑은 고딕"/>
+                <w:sz w:val="20"/>
+                <w:szCs w:val="20"/>
+                <w:lang w:eastAsia="ko-KR"/>
+              </w:rPr>
+            </w:pPr>
+            <w:r>
+              <w:rPr>
+                <w:rFonts w:ascii="맑은 고딕" w:eastAsia="맑은 고딕" w:hAnsi="맑은 고딕" w:cs="맑은 고딕"/>
                 <w:sz w:val="20"/>
                 <w:szCs w:val="20"/>
                 <w:lang w:eastAsia="ko-KR"/>
@@ -1093,7 +1030,7 @@
             </w:r>
             <w:r>
               <w:rPr>
-                <w:rFonts w:ascii="Malgun Gothic" w:eastAsia="Malgun Gothic" w:hAnsi="Malgun Gothic" w:cs="Malgun Gothic"/>
+                <w:rFonts w:ascii="맑은 고딕" w:eastAsia="맑은 고딕" w:hAnsi="맑은 고딕" w:cs="맑은 고딕"/>
                 <w:sz w:val="20"/>
                 <w:szCs w:val="20"/>
                 <w:lang w:eastAsia="ko-KR"/>
@@ -1110,15 +1047,15 @@
             <w:pPr>
               <w:cnfStyle w:val="000000000000" w:firstRow="0" w:lastRow="0" w:firstColumn="0" w:lastColumn="0" w:oddVBand="0" w:evenVBand="0" w:oddHBand="0" w:evenHBand="0" w:firstRowFirstColumn="0" w:firstRowLastColumn="0" w:lastRowFirstColumn="0" w:lastRowLastColumn="0"/>
               <w:rPr>
-                <w:rFonts w:ascii="Malgun Gothic" w:eastAsia="Malgun Gothic" w:hAnsi="Malgun Gothic" w:cs="Malgun Gothic"/>
-                <w:sz w:val="20"/>
-                <w:szCs w:val="20"/>
-                <w:lang w:eastAsia="ko-KR"/>
-              </w:rPr>
-            </w:pPr>
-            <w:r>
-              <w:rPr>
-                <w:rFonts w:ascii="Malgun Gothic" w:eastAsia="Malgun Gothic" w:hAnsi="Malgun Gothic" w:cs="Malgun Gothic" w:hint="eastAsia"/>
+                <w:rFonts w:ascii="맑은 고딕" w:eastAsia="맑은 고딕" w:hAnsi="맑은 고딕" w:cs="맑은 고딕"/>
+                <w:sz w:val="20"/>
+                <w:szCs w:val="20"/>
+                <w:lang w:eastAsia="ko-KR"/>
+              </w:rPr>
+            </w:pPr>
+            <w:r>
+              <w:rPr>
+                <w:rFonts w:ascii="맑은 고딕" w:eastAsia="맑은 고딕" w:hAnsi="맑은 고딕" w:cs="맑은 고딕" w:hint="eastAsia"/>
                 <w:sz w:val="20"/>
                 <w:szCs w:val="20"/>
                 <w:lang w:eastAsia="ko-KR"/>
@@ -1127,7 +1064,7 @@
             </w:r>
             <w:r>
               <w:rPr>
-                <w:rFonts w:ascii="Malgun Gothic" w:eastAsia="Malgun Gothic" w:hAnsi="Malgun Gothic" w:cs="Malgun Gothic"/>
+                <w:rFonts w:ascii="맑은 고딕" w:eastAsia="맑은 고딕" w:hAnsi="맑은 고딕" w:cs="맑은 고딕"/>
                 <w:sz w:val="20"/>
                 <w:szCs w:val="20"/>
                 <w:lang w:eastAsia="ko-KR"/>
@@ -1136,7 +1073,7 @@
             </w:r>
             <w:r>
               <w:rPr>
-                <w:rFonts w:ascii="Malgun Gothic" w:eastAsia="Malgun Gothic" w:hAnsi="Malgun Gothic" w:cs="Malgun Gothic" w:hint="eastAsia"/>
+                <w:rFonts w:ascii="맑은 고딕" w:eastAsia="맑은 고딕" w:hAnsi="맑은 고딕" w:cs="맑은 고딕" w:hint="eastAsia"/>
                 <w:sz w:val="20"/>
                 <w:szCs w:val="20"/>
                 <w:lang w:eastAsia="ko-KR"/>
@@ -1154,15 +1091,15 @@
             <w:pPr>
               <w:cnfStyle w:val="000000000000" w:firstRow="0" w:lastRow="0" w:firstColumn="0" w:lastColumn="0" w:oddVBand="0" w:evenVBand="0" w:oddHBand="0" w:evenHBand="0" w:firstRowFirstColumn="0" w:firstRowLastColumn="0" w:lastRowFirstColumn="0" w:lastRowLastColumn="0"/>
               <w:rPr>
-                <w:rFonts w:ascii="Malgun Gothic" w:eastAsia="Malgun Gothic" w:hAnsi="Malgun Gothic" w:cs="Malgun Gothic"/>
-                <w:sz w:val="20"/>
-                <w:szCs w:val="20"/>
-                <w:lang w:eastAsia="ko-KR"/>
-              </w:rPr>
-            </w:pPr>
-            <w:r>
-              <w:rPr>
-                <w:rFonts w:ascii="Malgun Gothic" w:eastAsia="Malgun Gothic" w:hAnsi="Malgun Gothic" w:cs="Malgun Gothic" w:hint="eastAsia"/>
+                <w:rFonts w:ascii="맑은 고딕" w:eastAsia="맑은 고딕" w:hAnsi="맑은 고딕" w:cs="맑은 고딕"/>
+                <w:sz w:val="20"/>
+                <w:szCs w:val="20"/>
+                <w:lang w:eastAsia="ko-KR"/>
+              </w:rPr>
+            </w:pPr>
+            <w:r>
+              <w:rPr>
+                <w:rFonts w:ascii="맑은 고딕" w:eastAsia="맑은 고딕" w:hAnsi="맑은 고딕" w:cs="맑은 고딕" w:hint="eastAsia"/>
                 <w:sz w:val="20"/>
                 <w:szCs w:val="20"/>
                 <w:lang w:eastAsia="ko-KR"/>
@@ -1185,7 +1122,7 @@
           <w:p>
             <w:pPr>
               <w:rPr>
-                <w:rFonts w:ascii="Malgun Gothic" w:eastAsia="Malgun Gothic" w:hAnsi="Malgun Gothic" w:cs="Malgun Gothic" w:hint="eastAsia"/>
+                <w:rFonts w:ascii="맑은 고딕" w:eastAsia="맑은 고딕" w:hAnsi="맑은 고딕" w:cs="맑은 고딕"/>
                 <w:sz w:val="20"/>
                 <w:szCs w:val="20"/>
                 <w:highlight w:val="yellow"/>
@@ -1194,7 +1131,7 @@
             </w:pPr>
             <w:r>
               <w:rPr>
-                <w:rFonts w:ascii="Malgun Gothic" w:eastAsia="Malgun Gothic" w:hAnsi="Malgun Gothic" w:cs="Malgun Gothic"/>
+                <w:rFonts w:ascii="맑은 고딕" w:eastAsia="맑은 고딕" w:hAnsi="맑은 고딕" w:cs="맑은 고딕"/>
                 <w:sz w:val="20"/>
                 <w:szCs w:val="20"/>
                 <w:lang w:eastAsia="ko-KR"/>
@@ -1203,7 +1140,7 @@
             </w:r>
             <w:r>
               <w:rPr>
-                <w:rFonts w:ascii="Malgun Gothic" w:eastAsia="Malgun Gothic" w:hAnsi="Malgun Gothic" w:cs="Malgun Gothic"/>
+                <w:rFonts w:ascii="맑은 고딕" w:eastAsia="맑은 고딕" w:hAnsi="맑은 고딕" w:cs="맑은 고딕"/>
                 <w:sz w:val="20"/>
                 <w:szCs w:val="20"/>
                 <w:lang w:eastAsia="ko-KR"/>
@@ -1221,7 +1158,7 @@
             <w:pPr>
               <w:cnfStyle w:val="000000100000" w:firstRow="0" w:lastRow="0" w:firstColumn="0" w:lastColumn="0" w:oddVBand="0" w:evenVBand="0" w:oddHBand="1" w:evenHBand="0" w:firstRowFirstColumn="0" w:firstRowLastColumn="0" w:lastRowFirstColumn="0" w:lastRowLastColumn="0"/>
               <w:rPr>
-                <w:rFonts w:ascii="Malgun Gothic" w:eastAsia="Malgun Gothic" w:hAnsi="Malgun Gothic" w:cs="Malgun Gothic"/>
+                <w:rFonts w:ascii="맑은 고딕" w:eastAsia="맑은 고딕" w:hAnsi="맑은 고딕" w:cs="맑은 고딕"/>
                 <w:sz w:val="20"/>
                 <w:szCs w:val="20"/>
                 <w:highlight w:val="yellow"/>
@@ -1230,7 +1167,7 @@
             </w:pPr>
             <w:r>
               <w:rPr>
-                <w:rFonts w:ascii="Malgun Gothic" w:eastAsia="Malgun Gothic" w:hAnsi="Malgun Gothic" w:cs="Malgun Gothic"/>
+                <w:rFonts w:ascii="맑은 고딕" w:eastAsia="맑은 고딕" w:hAnsi="맑은 고딕" w:cs="맑은 고딕"/>
                 <w:sz w:val="20"/>
                 <w:szCs w:val="20"/>
                 <w:lang w:eastAsia="ko-KR"/>
@@ -1248,7 +1185,7 @@
             <w:pPr>
               <w:cnfStyle w:val="000000100000" w:firstRow="0" w:lastRow="0" w:firstColumn="0" w:lastColumn="0" w:oddVBand="0" w:evenVBand="0" w:oddHBand="1" w:evenHBand="0" w:firstRowFirstColumn="0" w:firstRowLastColumn="0" w:lastRowFirstColumn="0" w:lastRowLastColumn="0"/>
               <w:rPr>
-                <w:rFonts w:ascii="Malgun Gothic" w:eastAsia="Malgun Gothic" w:hAnsi="Malgun Gothic" w:cs="Malgun Gothic"/>
+                <w:rFonts w:ascii="맑은 고딕" w:eastAsia="맑은 고딕" w:hAnsi="맑은 고딕" w:cs="맑은 고딕"/>
                 <w:sz w:val="20"/>
                 <w:szCs w:val="20"/>
                 <w:highlight w:val="yellow"/>
@@ -1257,7 +1194,7 @@
             </w:pPr>
             <w:r>
               <w:rPr>
-                <w:rFonts w:ascii="Malgun Gothic" w:eastAsia="Malgun Gothic" w:hAnsi="Malgun Gothic" w:cs="Malgun Gothic"/>
+                <w:rFonts w:ascii="맑은 고딕" w:eastAsia="맑은 고딕" w:hAnsi="맑은 고딕" w:cs="맑은 고딕"/>
                 <w:sz w:val="20"/>
                 <w:szCs w:val="20"/>
                 <w:lang w:eastAsia="ko-KR"/>
@@ -1277,7 +1214,7 @@
           <w:p>
             <w:pPr>
               <w:rPr>
-                <w:rFonts w:ascii="Malgun Gothic" w:eastAsia="Malgun Gothic" w:hAnsi="Malgun Gothic" w:cs="Malgun Gothic"/>
+                <w:rFonts w:ascii="맑은 고딕" w:eastAsia="맑은 고딕" w:hAnsi="맑은 고딕" w:cs="맑은 고딕"/>
                 <w:sz w:val="20"/>
                 <w:szCs w:val="20"/>
                 <w:lang w:eastAsia="ko-KR"/>
@@ -1306,15 +1243,15 @@
             <w:pPr>
               <w:cnfStyle w:val="000000000000" w:firstRow="0" w:lastRow="0" w:firstColumn="0" w:lastColumn="0" w:oddVBand="0" w:evenVBand="0" w:oddHBand="0" w:evenHBand="0" w:firstRowFirstColumn="0" w:firstRowLastColumn="0" w:lastRowFirstColumn="0" w:lastRowLastColumn="0"/>
               <w:rPr>
-                <w:rFonts w:ascii="Malgun Gothic" w:eastAsia="Malgun Gothic" w:hAnsi="Malgun Gothic" w:cs="Malgun Gothic"/>
-                <w:sz w:val="20"/>
-                <w:szCs w:val="20"/>
-                <w:lang w:eastAsia="ko-KR"/>
-              </w:rPr>
-            </w:pPr>
-            <w:r>
-              <w:rPr>
-                <w:rFonts w:ascii="Malgun Gothic" w:eastAsia="Malgun Gothic" w:hAnsi="Malgun Gothic" w:cs="Malgun Gothic"/>
+                <w:rFonts w:ascii="맑은 고딕" w:eastAsia="맑은 고딕" w:hAnsi="맑은 고딕" w:cs="맑은 고딕"/>
+                <w:sz w:val="20"/>
+                <w:szCs w:val="20"/>
+                <w:lang w:eastAsia="ko-KR"/>
+              </w:rPr>
+            </w:pPr>
+            <w:r>
+              <w:rPr>
+                <w:rFonts w:ascii="맑은 고딕" w:eastAsia="맑은 고딕" w:hAnsi="맑은 고딕" w:cs="맑은 고딕"/>
                 <w:sz w:val="20"/>
                 <w:szCs w:val="20"/>
                 <w:lang w:eastAsia="ko-KR"/>
@@ -1332,15 +1269,15 @@
             <w:pPr>
               <w:cnfStyle w:val="000000000000" w:firstRow="0" w:lastRow="0" w:firstColumn="0" w:lastColumn="0" w:oddVBand="0" w:evenVBand="0" w:oddHBand="0" w:evenHBand="0" w:firstRowFirstColumn="0" w:firstRowLastColumn="0" w:lastRowFirstColumn="0" w:lastRowLastColumn="0"/>
               <w:rPr>
-                <w:rFonts w:ascii="Malgun Gothic" w:eastAsia="Malgun Gothic" w:hAnsi="Malgun Gothic" w:cs="Malgun Gothic"/>
-                <w:sz w:val="20"/>
-                <w:szCs w:val="20"/>
-                <w:lang w:eastAsia="ko-KR"/>
-              </w:rPr>
-            </w:pPr>
-            <w:r>
-              <w:rPr>
-                <w:rFonts w:ascii="Malgun Gothic" w:eastAsia="Malgun Gothic" w:hAnsi="Malgun Gothic" w:cs="Malgun Gothic"/>
+                <w:rFonts w:ascii="맑은 고딕" w:eastAsia="맑은 고딕" w:hAnsi="맑은 고딕" w:cs="맑은 고딕"/>
+                <w:sz w:val="20"/>
+                <w:szCs w:val="20"/>
+                <w:lang w:eastAsia="ko-KR"/>
+              </w:rPr>
+            </w:pPr>
+            <w:r>
+              <w:rPr>
+                <w:rFonts w:ascii="맑은 고딕" w:eastAsia="맑은 고딕" w:hAnsi="맑은 고딕" w:cs="맑은 고딕"/>
                 <w:sz w:val="20"/>
                 <w:szCs w:val="20"/>
                 <w:lang w:eastAsia="ko-KR"/>
@@ -1368,7 +1305,7 @@
             </w:pPr>
             <w:r>
               <w:rPr>
-                <w:rFonts w:ascii="Malgun Gothic" w:eastAsia="Malgun Gothic" w:hAnsi="Malgun Gothic" w:cs="Malgun Gothic"/>
+                <w:rFonts w:ascii="맑은 고딕" w:eastAsia="맑은 고딕" w:hAnsi="맑은 고딕" w:cs="맑은 고딕"/>
                 <w:sz w:val="20"/>
                 <w:szCs w:val="20"/>
                 <w:lang w:eastAsia="ko-KR"/>
@@ -1378,7 +1315,7 @@
             </w:r>
             <w:r>
               <w:rPr>
-                <w:rFonts w:ascii="Malgun Gothic" w:eastAsia="Malgun Gothic" w:hAnsi="Malgun Gothic" w:cs="Malgun Gothic"/>
+                <w:rFonts w:ascii="맑은 고딕" w:eastAsia="맑은 고딕" w:hAnsi="맑은 고딕" w:cs="맑은 고딕"/>
                 <w:sz w:val="20"/>
                 <w:szCs w:val="20"/>
                 <w:lang w:eastAsia="ko-KR"/>
@@ -1401,7 +1338,7 @@
             </w:pPr>
             <w:r>
               <w:rPr>
-                <w:rFonts w:ascii="Malgun Gothic" w:eastAsia="Malgun Gothic" w:hAnsi="Malgun Gothic" w:cs="Malgun Gothic"/>
+                <w:rFonts w:ascii="맑은 고딕" w:eastAsia="맑은 고딕" w:hAnsi="맑은 고딕" w:cs="맑은 고딕"/>
                 <w:sz w:val="20"/>
                 <w:szCs w:val="20"/>
                 <w:lang w:eastAsia="ko-KR"/>
@@ -1419,15 +1356,15 @@
             <w:pPr>
               <w:cnfStyle w:val="000000100000" w:firstRow="0" w:lastRow="0" w:firstColumn="0" w:lastColumn="0" w:oddVBand="0" w:evenVBand="0" w:oddHBand="1" w:evenHBand="0" w:firstRowFirstColumn="0" w:firstRowLastColumn="0" w:lastRowFirstColumn="0" w:lastRowLastColumn="0"/>
               <w:rPr>
-                <w:rFonts w:ascii="Malgun Gothic" w:eastAsia="Malgun Gothic" w:hAnsi="Malgun Gothic" w:cs="Malgun Gothic"/>
-                <w:sz w:val="20"/>
-                <w:szCs w:val="20"/>
-                <w:lang w:eastAsia="ko-KR"/>
-              </w:rPr>
-            </w:pPr>
-            <w:r>
-              <w:rPr>
-                <w:rFonts w:ascii="Malgun Gothic" w:eastAsia="Malgun Gothic" w:hAnsi="Malgun Gothic" w:cs="Malgun Gothic"/>
+                <w:rFonts w:ascii="맑은 고딕" w:eastAsia="맑은 고딕" w:hAnsi="맑은 고딕" w:cs="맑은 고딕"/>
+                <w:sz w:val="20"/>
+                <w:szCs w:val="20"/>
+                <w:lang w:eastAsia="ko-KR"/>
+              </w:rPr>
+            </w:pPr>
+            <w:r>
+              <w:rPr>
+                <w:rFonts w:ascii="맑은 고딕" w:eastAsia="맑은 고딕" w:hAnsi="맑은 고딕" w:cs="맑은 고딕"/>
                 <w:sz w:val="20"/>
                 <w:szCs w:val="20"/>
                 <w:lang w:eastAsia="ko-KR"/>
@@ -1447,15 +1384,15 @@
           <w:p>
             <w:pPr>
               <w:rPr>
-                <w:rFonts w:ascii="Malgun Gothic" w:eastAsia="Malgun Gothic" w:hAnsi="Malgun Gothic" w:cs="Malgun Gothic"/>
-                <w:sz w:val="20"/>
-                <w:szCs w:val="20"/>
-                <w:lang w:eastAsia="ko-KR"/>
-              </w:rPr>
-            </w:pPr>
-            <w:r>
-              <w:rPr>
-                <w:rFonts w:ascii="Malgun Gothic" w:eastAsia="Malgun Gothic" w:hAnsi="Malgun Gothic" w:cs="Malgun Gothic"/>
+                <w:rFonts w:ascii="맑은 고딕" w:eastAsia="맑은 고딕" w:hAnsi="맑은 고딕" w:cs="맑은 고딕"/>
+                <w:sz w:val="20"/>
+                <w:szCs w:val="20"/>
+                <w:lang w:eastAsia="ko-KR"/>
+              </w:rPr>
+            </w:pPr>
+            <w:r>
+              <w:rPr>
+                <w:rFonts w:ascii="맑은 고딕" w:eastAsia="맑은 고딕" w:hAnsi="맑은 고딕" w:cs="맑은 고딕"/>
                 <w:sz w:val="20"/>
                 <w:szCs w:val="20"/>
                 <w:lang w:eastAsia="ko-KR"/>
@@ -1464,7 +1401,7 @@
             </w:r>
             <w:r>
               <w:rPr>
-                <w:rFonts w:ascii="Malgun Gothic" w:eastAsia="Malgun Gothic" w:hAnsi="Malgun Gothic" w:cs="Malgun Gothic"/>
+                <w:rFonts w:ascii="맑은 고딕" w:eastAsia="맑은 고딕" w:hAnsi="맑은 고딕" w:cs="맑은 고딕"/>
                 <w:sz w:val="20"/>
                 <w:szCs w:val="20"/>
                 <w:lang w:eastAsia="ko-KR"/>
@@ -1482,15 +1419,15 @@
             <w:pPr>
               <w:cnfStyle w:val="000000000000" w:firstRow="0" w:lastRow="0" w:firstColumn="0" w:lastColumn="0" w:oddVBand="0" w:evenVBand="0" w:oddHBand="0" w:evenHBand="0" w:firstRowFirstColumn="0" w:firstRowLastColumn="0" w:lastRowFirstColumn="0" w:lastRowLastColumn="0"/>
               <w:rPr>
-                <w:rFonts w:ascii="Malgun Gothic" w:eastAsia="Malgun Gothic" w:hAnsi="Malgun Gothic" w:cs="Malgun Gothic"/>
-                <w:sz w:val="20"/>
-                <w:szCs w:val="20"/>
-                <w:lang w:eastAsia="ko-KR"/>
-              </w:rPr>
-            </w:pPr>
-            <w:r>
-              <w:rPr>
-                <w:rFonts w:ascii="Malgun Gothic" w:eastAsia="Malgun Gothic" w:hAnsi="Malgun Gothic" w:cs="Malgun Gothic"/>
+                <w:rFonts w:ascii="맑은 고딕" w:eastAsia="맑은 고딕" w:hAnsi="맑은 고딕" w:cs="맑은 고딕"/>
+                <w:sz w:val="20"/>
+                <w:szCs w:val="20"/>
+                <w:lang w:eastAsia="ko-KR"/>
+              </w:rPr>
+            </w:pPr>
+            <w:r>
+              <w:rPr>
+                <w:rFonts w:ascii="맑은 고딕" w:eastAsia="맑은 고딕" w:hAnsi="맑은 고딕" w:cs="맑은 고딕"/>
                 <w:sz w:val="20"/>
                 <w:szCs w:val="20"/>
                 <w:lang w:eastAsia="ko-KR"/>
@@ -1508,15 +1445,15 @@
             <w:pPr>
               <w:cnfStyle w:val="000000000000" w:firstRow="0" w:lastRow="0" w:firstColumn="0" w:lastColumn="0" w:oddVBand="0" w:evenVBand="0" w:oddHBand="0" w:evenHBand="0" w:firstRowFirstColumn="0" w:firstRowLastColumn="0" w:lastRowFirstColumn="0" w:lastRowLastColumn="0"/>
               <w:rPr>
-                <w:rFonts w:ascii="Malgun Gothic" w:eastAsia="Malgun Gothic" w:hAnsi="Malgun Gothic" w:cs="Malgun Gothic"/>
-                <w:sz w:val="20"/>
-                <w:szCs w:val="20"/>
-                <w:lang w:eastAsia="ko-KR"/>
-              </w:rPr>
-            </w:pPr>
-            <w:r>
-              <w:rPr>
-                <w:rFonts w:ascii="Malgun Gothic" w:eastAsia="Malgun Gothic" w:hAnsi="Malgun Gothic" w:cs="Malgun Gothic"/>
+                <w:rFonts w:ascii="맑은 고딕" w:eastAsia="맑은 고딕" w:hAnsi="맑은 고딕" w:cs="맑은 고딕"/>
+                <w:sz w:val="20"/>
+                <w:szCs w:val="20"/>
+                <w:lang w:eastAsia="ko-KR"/>
+              </w:rPr>
+            </w:pPr>
+            <w:r>
+              <w:rPr>
+                <w:rFonts w:ascii="맑은 고딕" w:eastAsia="맑은 고딕" w:hAnsi="맑은 고딕" w:cs="맑은 고딕"/>
                 <w:sz w:val="20"/>
                 <w:szCs w:val="20"/>
                 <w:lang w:eastAsia="ko-KR"/>
@@ -1539,25 +1476,24 @@
           <w:p>
             <w:pPr>
               <w:rPr>
-                <w:rFonts w:ascii="Malgun Gothic" w:eastAsia="Malgun Gothic" w:hAnsi="Malgun Gothic" w:cs="Malgun Gothic"/>
-                <w:sz w:val="20"/>
-                <w:szCs w:val="20"/>
-                <w:lang w:eastAsia="ko-KR"/>
-              </w:rPr>
-            </w:pPr>
-            <w:r>
-              <w:rPr>
-                <w:rFonts w:ascii="Malgun Gothic" w:eastAsia="Malgun Gothic" w:hAnsi="Malgun Gothic" w:cs="Malgun Gothic"/>
-                <w:sz w:val="20"/>
-                <w:szCs w:val="20"/>
-                <w:highlight w:val="yellow"/>
+                <w:rFonts w:ascii="맑은 고딕" w:eastAsia="맑은 고딕" w:hAnsi="맑은 고딕" w:cs="맑은 고딕"/>
+                <w:sz w:val="20"/>
+                <w:szCs w:val="20"/>
+                <w:lang w:eastAsia="ko-KR"/>
+              </w:rPr>
+            </w:pPr>
+            <w:r>
+              <w:rPr>
+                <w:rFonts w:ascii="맑은 고딕" w:eastAsia="맑은 고딕" w:hAnsi="맑은 고딕" w:cs="맑은 고딕"/>
+                <w:sz w:val="20"/>
+                <w:szCs w:val="20"/>
                 <w:lang w:eastAsia="ko-KR"/>
               </w:rPr>
               <w:t>1</w:t>
             </w:r>
             <w:r>
               <w:rPr>
-                <w:rFonts w:ascii="Malgun Gothic" w:eastAsia="Malgun Gothic" w:hAnsi="Malgun Gothic" w:cs="Malgun Gothic"/>
+                <w:rFonts w:ascii="맑은 고딕" w:eastAsia="맑은 고딕" w:hAnsi="맑은 고딕" w:cs="맑은 고딕"/>
                 <w:sz w:val="20"/>
                 <w:szCs w:val="20"/>
                 <w:lang w:eastAsia="ko-KR"/>
@@ -1574,78 +1510,71 @@
             <w:pPr>
               <w:cnfStyle w:val="000000100000" w:firstRow="0" w:lastRow="0" w:firstColumn="0" w:lastColumn="0" w:oddVBand="0" w:evenVBand="0" w:oddHBand="1" w:evenHBand="0" w:firstRowFirstColumn="0" w:firstRowLastColumn="0" w:lastRowFirstColumn="0" w:lastRowLastColumn="0"/>
               <w:rPr>
-                <w:rFonts w:ascii="Malgun Gothic" w:eastAsia="Malgun Gothic" w:hAnsi="Malgun Gothic" w:cs="Malgun Gothic"/>
-                <w:sz w:val="20"/>
-                <w:szCs w:val="20"/>
-                <w:lang w:eastAsia="ko-KR"/>
-              </w:rPr>
-            </w:pPr>
-            <w:r>
-              <w:rPr>
-                <w:rFonts w:ascii="Malgun Gothic" w:eastAsia="Malgun Gothic" w:hAnsi="Malgun Gothic" w:cs="Malgun Gothic" w:hint="eastAsia"/>
-                <w:sz w:val="20"/>
-                <w:szCs w:val="20"/>
-                <w:highlight w:val="yellow"/>
+                <w:rFonts w:ascii="맑은 고딕" w:eastAsia="맑은 고딕" w:hAnsi="맑은 고딕" w:cs="맑은 고딕"/>
+                <w:sz w:val="20"/>
+                <w:szCs w:val="20"/>
+                <w:lang w:eastAsia="ko-KR"/>
+              </w:rPr>
+            </w:pPr>
+            <w:r>
+              <w:rPr>
+                <w:rFonts w:ascii="맑은 고딕" w:eastAsia="맑은 고딕" w:hAnsi="맑은 고딕" w:cs="맑은 고딕" w:hint="eastAsia"/>
+                <w:sz w:val="20"/>
+                <w:szCs w:val="20"/>
                 <w:lang w:eastAsia="ko-KR"/>
               </w:rPr>
               <w:t>회원은 자전거 대여 정보 조회 화면에서 특정 자전거를 지정된 대여소에 반납할 수 있어야 한다.</w:t>
             </w:r>
             <w:r>
               <w:rPr>
-                <w:rFonts w:ascii="Malgun Gothic" w:eastAsia="Malgun Gothic" w:hAnsi="Malgun Gothic" w:cs="Malgun Gothic"/>
-                <w:sz w:val="20"/>
-                <w:szCs w:val="20"/>
-                <w:highlight w:val="yellow"/>
+                <w:rFonts w:ascii="맑은 고딕" w:eastAsia="맑은 고딕" w:hAnsi="맑은 고딕" w:cs="맑은 고딕"/>
+                <w:sz w:val="20"/>
+                <w:szCs w:val="20"/>
                 <w:lang w:eastAsia="ko-KR"/>
               </w:rPr>
               <w:t xml:space="preserve"> </w:t>
             </w:r>
             <w:r>
               <w:rPr>
-                <w:rFonts w:ascii="Malgun Gothic" w:eastAsia="Malgun Gothic" w:hAnsi="Malgun Gothic" w:cs="Malgun Gothic" w:hint="eastAsia"/>
-                <w:sz w:val="20"/>
-                <w:szCs w:val="20"/>
-                <w:highlight w:val="yellow"/>
+                <w:rFonts w:ascii="맑은 고딕" w:eastAsia="맑은 고딕" w:hAnsi="맑은 고딕" w:cs="맑은 고딕" w:hint="eastAsia"/>
+                <w:sz w:val="20"/>
+                <w:szCs w:val="20"/>
                 <w:lang w:eastAsia="ko-KR"/>
               </w:rPr>
               <w:t xml:space="preserve">반납한 자전거를 예약한 회원이 있는 경우 대기 </w:t>
             </w:r>
             <w:r>
               <w:rPr>
-                <w:rFonts w:ascii="Malgun Gothic" w:eastAsia="Malgun Gothic" w:hAnsi="Malgun Gothic" w:cs="Malgun Gothic"/>
-                <w:sz w:val="20"/>
-                <w:szCs w:val="20"/>
-                <w:highlight w:val="yellow"/>
+                <w:rFonts w:ascii="맑은 고딕" w:eastAsia="맑은 고딕" w:hAnsi="맑은 고딕" w:cs="맑은 고딕"/>
+                <w:sz w:val="20"/>
+                <w:szCs w:val="20"/>
                 <w:lang w:eastAsia="ko-KR"/>
               </w:rPr>
               <w:t>1</w:t>
             </w:r>
             <w:r>
               <w:rPr>
-                <w:rFonts w:ascii="Malgun Gothic" w:eastAsia="Malgun Gothic" w:hAnsi="Malgun Gothic" w:cs="Malgun Gothic" w:hint="eastAsia"/>
-                <w:sz w:val="20"/>
-                <w:szCs w:val="20"/>
-                <w:highlight w:val="yellow"/>
+                <w:rFonts w:ascii="맑은 고딕" w:eastAsia="맑은 고딕" w:hAnsi="맑은 고딕" w:cs="맑은 고딕" w:hint="eastAsia"/>
+                <w:sz w:val="20"/>
+                <w:szCs w:val="20"/>
                 <w:lang w:eastAsia="ko-KR"/>
               </w:rPr>
               <w:t>순위 회원에게 예약되었다는 이메일을 보내야 한다.</w:t>
             </w:r>
             <w:r>
               <w:rPr>
-                <w:rFonts w:ascii="Malgun Gothic" w:eastAsia="Malgun Gothic" w:hAnsi="Malgun Gothic" w:cs="Malgun Gothic"/>
-                <w:sz w:val="20"/>
-                <w:szCs w:val="20"/>
-                <w:highlight w:val="yellow"/>
+                <w:rFonts w:ascii="맑은 고딕" w:eastAsia="맑은 고딕" w:hAnsi="맑은 고딕" w:cs="맑은 고딕"/>
+                <w:sz w:val="20"/>
+                <w:szCs w:val="20"/>
                 <w:lang w:eastAsia="ko-KR"/>
               </w:rPr>
               <w:t xml:space="preserve"> </w:t>
             </w:r>
             <w:r>
               <w:rPr>
-                <w:rFonts w:ascii="Malgun Gothic" w:eastAsia="Malgun Gothic" w:hAnsi="Malgun Gothic" w:cs="Malgun Gothic" w:hint="eastAsia"/>
-                <w:sz w:val="20"/>
-                <w:szCs w:val="20"/>
-                <w:highlight w:val="yellow"/>
+                <w:rFonts w:ascii="맑은 고딕" w:eastAsia="맑은 고딕" w:hAnsi="맑은 고딕" w:cs="맑은 고딕" w:hint="eastAsia"/>
+                <w:sz w:val="20"/>
+                <w:szCs w:val="20"/>
                 <w:lang w:eastAsia="ko-KR"/>
               </w:rPr>
               <w:t>회원은 반납 시 사용 시간에 따라 요금이 자동 결제되어야 한다.</w:t>
@@ -1661,18 +1590,17 @@
             <w:pPr>
               <w:cnfStyle w:val="000000100000" w:firstRow="0" w:lastRow="0" w:firstColumn="0" w:lastColumn="0" w:oddVBand="0" w:evenVBand="0" w:oddHBand="1" w:evenHBand="0" w:firstRowFirstColumn="0" w:firstRowLastColumn="0" w:lastRowFirstColumn="0" w:lastRowLastColumn="0"/>
               <w:rPr>
-                <w:rFonts w:ascii="Malgun Gothic" w:eastAsia="Malgun Gothic" w:hAnsi="Malgun Gothic" w:cs="Malgun Gothic"/>
-                <w:sz w:val="20"/>
-                <w:szCs w:val="20"/>
-                <w:lang w:eastAsia="ko-KR"/>
-              </w:rPr>
-            </w:pPr>
-            <w:r>
-              <w:rPr>
-                <w:rFonts w:ascii="Malgun Gothic" w:eastAsia="Malgun Gothic" w:hAnsi="Malgun Gothic" w:cs="Malgun Gothic" w:hint="eastAsia"/>
-                <w:sz w:val="20"/>
-                <w:szCs w:val="20"/>
-                <w:highlight w:val="yellow"/>
+                <w:rFonts w:ascii="맑은 고딕" w:eastAsia="맑은 고딕" w:hAnsi="맑은 고딕" w:cs="맑은 고딕"/>
+                <w:sz w:val="20"/>
+                <w:szCs w:val="20"/>
+                <w:lang w:eastAsia="ko-KR"/>
+              </w:rPr>
+            </w:pPr>
+            <w:r>
+              <w:rPr>
+                <w:rFonts w:ascii="맑은 고딕" w:eastAsia="맑은 고딕" w:hAnsi="맑은 고딕" w:cs="맑은 고딕" w:hint="eastAsia"/>
+                <w:sz w:val="20"/>
+                <w:szCs w:val="20"/>
                 <w:lang w:eastAsia="ko-KR"/>
               </w:rPr>
               <w:t>자전거 반납</w:t>
@@ -1690,29 +1618,26 @@
           <w:p>
             <w:pPr>
               <w:rPr>
-                <w:rFonts w:ascii="Malgun Gothic" w:eastAsia="Malgun Gothic" w:hAnsi="Malgun Gothic" w:cs="Malgun Gothic"/>
-                <w:sz w:val="20"/>
-                <w:szCs w:val="20"/>
-                <w:highlight w:val="yellow"/>
-                <w:lang w:eastAsia="ko-KR"/>
-              </w:rPr>
-            </w:pPr>
-            <w:r>
-              <w:rPr>
-                <w:rFonts w:ascii="Malgun Gothic" w:eastAsia="Malgun Gothic" w:hAnsi="Malgun Gothic" w:cs="Malgun Gothic"/>
-                <w:sz w:val="20"/>
-                <w:szCs w:val="20"/>
-                <w:highlight w:val="yellow"/>
+                <w:rFonts w:ascii="맑은 고딕" w:eastAsia="맑은 고딕" w:hAnsi="맑은 고딕" w:cs="맑은 고딕"/>
+                <w:sz w:val="20"/>
+                <w:szCs w:val="20"/>
+                <w:lang w:eastAsia="ko-KR"/>
+              </w:rPr>
+            </w:pPr>
+            <w:r>
+              <w:rPr>
+                <w:rFonts w:ascii="맑은 고딕" w:eastAsia="맑은 고딕" w:hAnsi="맑은 고딕" w:cs="맑은 고딕"/>
+                <w:sz w:val="20"/>
+                <w:szCs w:val="20"/>
                 <w:lang w:eastAsia="ko-KR"/>
               </w:rPr>
               <w:t>1</w:t>
             </w:r>
             <w:r>
               <w:rPr>
-                <w:rFonts w:ascii="Malgun Gothic" w:eastAsia="Malgun Gothic" w:hAnsi="Malgun Gothic" w:cs="Malgun Gothic"/>
-                <w:sz w:val="20"/>
-                <w:szCs w:val="20"/>
-                <w:highlight w:val="yellow"/>
+                <w:rFonts w:ascii="맑은 고딕" w:eastAsia="맑은 고딕" w:hAnsi="맑은 고딕" w:cs="맑은 고딕"/>
+                <w:sz w:val="20"/>
+                <w:szCs w:val="20"/>
                 <w:lang w:eastAsia="ko-KR"/>
               </w:rPr>
               <w:t>6</w:t>
@@ -1727,39 +1652,35 @@
             <w:pPr>
               <w:cnfStyle w:val="000000000000" w:firstRow="0" w:lastRow="0" w:firstColumn="0" w:lastColumn="0" w:oddVBand="0" w:evenVBand="0" w:oddHBand="0" w:evenHBand="0" w:firstRowFirstColumn="0" w:firstRowLastColumn="0" w:lastRowFirstColumn="0" w:lastRowLastColumn="0"/>
               <w:rPr>
-                <w:rFonts w:ascii="Malgun Gothic" w:eastAsia="Malgun Gothic" w:hAnsi="Malgun Gothic" w:cs="Malgun Gothic"/>
-                <w:sz w:val="20"/>
-                <w:szCs w:val="20"/>
-                <w:highlight w:val="yellow"/>
-                <w:lang w:eastAsia="ko-KR"/>
-              </w:rPr>
-            </w:pPr>
-            <w:r>
-              <w:rPr>
-                <w:rFonts w:ascii="Malgun Gothic" w:eastAsia="Malgun Gothic" w:hAnsi="Malgun Gothic" w:cs="Malgun Gothic" w:hint="eastAsia"/>
-                <w:sz w:val="20"/>
-                <w:szCs w:val="20"/>
-                <w:highlight w:val="yellow"/>
+                <w:rFonts w:ascii="맑은 고딕" w:eastAsia="맑은 고딕" w:hAnsi="맑은 고딕" w:cs="맑은 고딕"/>
+                <w:sz w:val="20"/>
+                <w:szCs w:val="20"/>
+                <w:lang w:eastAsia="ko-KR"/>
+              </w:rPr>
+            </w:pPr>
+            <w:r>
+              <w:rPr>
+                <w:rFonts w:ascii="맑은 고딕" w:eastAsia="맑은 고딕" w:hAnsi="맑은 고딕" w:cs="맑은 고딕" w:hint="eastAsia"/>
+                <w:sz w:val="20"/>
+                <w:szCs w:val="20"/>
                 <w:lang w:eastAsia="ko-KR"/>
               </w:rPr>
               <w:t>회원은 자전거 반납 후,</w:t>
             </w:r>
             <w:r>
               <w:rPr>
-                <w:rFonts w:ascii="Malgun Gothic" w:eastAsia="Malgun Gothic" w:hAnsi="Malgun Gothic" w:cs="Malgun Gothic"/>
-                <w:sz w:val="20"/>
-                <w:szCs w:val="20"/>
-                <w:highlight w:val="yellow"/>
+                <w:rFonts w:ascii="맑은 고딕" w:eastAsia="맑은 고딕" w:hAnsi="맑은 고딕" w:cs="맑은 고딕"/>
+                <w:sz w:val="20"/>
+                <w:szCs w:val="20"/>
                 <w:lang w:eastAsia="ko-KR"/>
               </w:rPr>
               <w:t xml:space="preserve"> </w:t>
             </w:r>
             <w:r>
               <w:rPr>
-                <w:rFonts w:ascii="Malgun Gothic" w:eastAsia="Malgun Gothic" w:hAnsi="Malgun Gothic" w:cs="Malgun Gothic" w:hint="eastAsia"/>
-                <w:sz w:val="20"/>
-                <w:szCs w:val="20"/>
-                <w:highlight w:val="yellow"/>
+                <w:rFonts w:ascii="맑은 고딕" w:eastAsia="맑은 고딕" w:hAnsi="맑은 고딕" w:cs="맑은 고딕" w:hint="eastAsia"/>
+                <w:sz w:val="20"/>
+                <w:szCs w:val="20"/>
                 <w:lang w:eastAsia="ko-KR"/>
               </w:rPr>
               <w:t xml:space="preserve">원하는 경우 사용자의 위치 정보를 기반으로 근처 식당을 </w:t>
@@ -1767,30 +1688,27 @@
             <w:proofErr w:type="spellStart"/>
             <w:r>
               <w:rPr>
-                <w:rFonts w:ascii="Malgun Gothic" w:eastAsia="Malgun Gothic" w:hAnsi="Malgun Gothic" w:cs="Malgun Gothic" w:hint="eastAsia"/>
-                <w:sz w:val="20"/>
-                <w:szCs w:val="20"/>
-                <w:highlight w:val="yellow"/>
+                <w:rFonts w:ascii="맑은 고딕" w:eastAsia="맑은 고딕" w:hAnsi="맑은 고딕" w:cs="맑은 고딕" w:hint="eastAsia"/>
+                <w:sz w:val="20"/>
+                <w:szCs w:val="20"/>
                 <w:lang w:eastAsia="ko-KR"/>
               </w:rPr>
               <w:t>추천</w:t>
             </w:r>
             <w:r>
               <w:rPr>
-                <w:rFonts w:ascii="Malgun Gothic" w:eastAsia="Malgun Gothic" w:hAnsi="Malgun Gothic" w:cs="Malgun Gothic"/>
-                <w:sz w:val="20"/>
-                <w:szCs w:val="20"/>
-                <w:highlight w:val="yellow"/>
+                <w:rFonts w:ascii="맑은 고딕" w:eastAsia="맑은 고딕" w:hAnsi="맑은 고딕" w:cs="맑은 고딕"/>
+                <w:sz w:val="20"/>
+                <w:szCs w:val="20"/>
                 <w:lang w:eastAsia="ko-KR"/>
               </w:rPr>
               <w:t>받</w:t>
             </w:r>
             <w:r>
               <w:rPr>
-                <w:rFonts w:ascii="Malgun Gothic" w:eastAsia="Malgun Gothic" w:hAnsi="Malgun Gothic" w:cs="Malgun Gothic" w:hint="eastAsia"/>
-                <w:sz w:val="20"/>
-                <w:szCs w:val="20"/>
-                <w:highlight w:val="yellow"/>
+                <w:rFonts w:ascii="맑은 고딕" w:eastAsia="맑은 고딕" w:hAnsi="맑은 고딕" w:cs="맑은 고딕" w:hint="eastAsia"/>
+                <w:sz w:val="20"/>
+                <w:szCs w:val="20"/>
                 <w:lang w:eastAsia="ko-KR"/>
               </w:rPr>
               <w:t>아서</w:t>
@@ -1798,10 +1716,9 @@
             <w:proofErr w:type="spellEnd"/>
             <w:r>
               <w:rPr>
-                <w:rFonts w:ascii="Malgun Gothic" w:eastAsia="Malgun Gothic" w:hAnsi="Malgun Gothic" w:cs="Malgun Gothic" w:hint="eastAsia"/>
-                <w:sz w:val="20"/>
-                <w:szCs w:val="20"/>
-                <w:highlight w:val="yellow"/>
+                <w:rFonts w:ascii="맑은 고딕" w:eastAsia="맑은 고딕" w:hAnsi="맑은 고딕" w:cs="맑은 고딕" w:hint="eastAsia"/>
+                <w:sz w:val="20"/>
+                <w:szCs w:val="20"/>
                 <w:lang w:eastAsia="ko-KR"/>
               </w:rPr>
               <w:t xml:space="preserve"> 예약할 수 있는 외부 시스템과 연결되어야 한다.</w:t>
@@ -1817,19 +1734,17 @@
             <w:pPr>
               <w:cnfStyle w:val="000000000000" w:firstRow="0" w:lastRow="0" w:firstColumn="0" w:lastColumn="0" w:oddVBand="0" w:evenVBand="0" w:oddHBand="0" w:evenHBand="0" w:firstRowFirstColumn="0" w:firstRowLastColumn="0" w:lastRowFirstColumn="0" w:lastRowLastColumn="0"/>
               <w:rPr>
-                <w:rFonts w:ascii="Malgun Gothic" w:eastAsia="Malgun Gothic" w:hAnsi="Malgun Gothic" w:cs="Malgun Gothic"/>
-                <w:sz w:val="20"/>
-                <w:szCs w:val="20"/>
-                <w:highlight w:val="yellow"/>
-                <w:lang w:eastAsia="ko-KR"/>
-              </w:rPr>
-            </w:pPr>
-            <w:r>
-              <w:rPr>
-                <w:rFonts w:ascii="Malgun Gothic" w:eastAsia="Malgun Gothic" w:hAnsi="Malgun Gothic" w:cs="Malgun Gothic" w:hint="eastAsia"/>
-                <w:sz w:val="20"/>
-                <w:szCs w:val="20"/>
-                <w:highlight w:val="yellow"/>
+                <w:rFonts w:ascii="맑은 고딕" w:eastAsia="맑은 고딕" w:hAnsi="맑은 고딕" w:cs="맑은 고딕"/>
+                <w:sz w:val="20"/>
+                <w:szCs w:val="20"/>
+                <w:lang w:eastAsia="ko-KR"/>
+              </w:rPr>
+            </w:pPr>
+            <w:r>
+              <w:rPr>
+                <w:rFonts w:ascii="맑은 고딕" w:eastAsia="맑은 고딕" w:hAnsi="맑은 고딕" w:cs="맑은 고딕" w:hint="eastAsia"/>
+                <w:sz w:val="20"/>
+                <w:szCs w:val="20"/>
                 <w:lang w:eastAsia="ko-KR"/>
               </w:rPr>
               <w:t>식당 예약서비스 연계</w:t>
@@ -1850,7 +1765,7 @@
           <w:p>
             <w:pPr>
               <w:rPr>
-                <w:rFonts w:ascii="Malgun Gothic" w:eastAsia="Malgun Gothic" w:hAnsi="Malgun Gothic" w:cs="Malgun Gothic"/>
+                <w:rFonts w:ascii="맑은 고딕" w:eastAsia="맑은 고딕" w:hAnsi="맑은 고딕" w:cs="맑은 고딕"/>
                 <w:sz w:val="20"/>
                 <w:szCs w:val="20"/>
                 <w:highlight w:val="yellow"/>
@@ -1859,7 +1774,7 @@
             </w:pPr>
             <w:r>
               <w:rPr>
-                <w:rFonts w:ascii="Malgun Gothic" w:eastAsia="Malgun Gothic" w:hAnsi="Malgun Gothic" w:cs="Malgun Gothic"/>
+                <w:rFonts w:ascii="맑은 고딕" w:eastAsia="맑은 고딕" w:hAnsi="맑은 고딕" w:cs="맑은 고딕"/>
                 <w:sz w:val="20"/>
                 <w:szCs w:val="20"/>
                 <w:lang w:eastAsia="ko-KR"/>
@@ -1868,7 +1783,7 @@
             </w:r>
             <w:r>
               <w:rPr>
-                <w:rFonts w:ascii="Malgun Gothic" w:eastAsia="Malgun Gothic" w:hAnsi="Malgun Gothic" w:cs="Malgun Gothic"/>
+                <w:rFonts w:ascii="맑은 고딕" w:eastAsia="맑은 고딕" w:hAnsi="맑은 고딕" w:cs="맑은 고딕"/>
                 <w:sz w:val="20"/>
                 <w:szCs w:val="20"/>
                 <w:lang w:eastAsia="ko-KR"/>
@@ -1885,7 +1800,7 @@
             <w:pPr>
               <w:cnfStyle w:val="000000100000" w:firstRow="0" w:lastRow="0" w:firstColumn="0" w:lastColumn="0" w:oddVBand="0" w:evenVBand="0" w:oddHBand="1" w:evenHBand="0" w:firstRowFirstColumn="0" w:firstRowLastColumn="0" w:lastRowFirstColumn="0" w:lastRowLastColumn="0"/>
               <w:rPr>
-                <w:rFonts w:eastAsia="Malgun Gothic"/>
+                <w:rFonts w:eastAsia="맑은 고딕"/>
                 <w:sz w:val="20"/>
                 <w:szCs w:val="20"/>
                 <w:highlight w:val="yellow"/>
@@ -1894,7 +1809,7 @@
             </w:pPr>
             <w:r>
               <w:rPr>
-                <w:rFonts w:ascii="Malgun Gothic" w:eastAsia="Malgun Gothic" w:hAnsi="Malgun Gothic" w:cs="Malgun Gothic" w:hint="eastAsia"/>
+                <w:rFonts w:ascii="맑은 고딕" w:eastAsia="맑은 고딕" w:hAnsi="맑은 고딕" w:cs="맑은 고딕" w:hint="eastAsia"/>
                 <w:sz w:val="20"/>
                 <w:szCs w:val="20"/>
                 <w:lang w:eastAsia="ko-KR"/>
@@ -1912,7 +1827,7 @@
             <w:pPr>
               <w:cnfStyle w:val="000000100000" w:firstRow="0" w:lastRow="0" w:firstColumn="0" w:lastColumn="0" w:oddVBand="0" w:evenVBand="0" w:oddHBand="1" w:evenHBand="0" w:firstRowFirstColumn="0" w:firstRowLastColumn="0" w:lastRowFirstColumn="0" w:lastRowLastColumn="0"/>
               <w:rPr>
-                <w:rFonts w:ascii="Malgun Gothic" w:eastAsia="Malgun Gothic" w:hAnsi="Malgun Gothic" w:cs="Malgun Gothic"/>
+                <w:rFonts w:ascii="맑은 고딕" w:eastAsia="맑은 고딕" w:hAnsi="맑은 고딕" w:cs="맑은 고딕"/>
                 <w:sz w:val="20"/>
                 <w:szCs w:val="20"/>
                 <w:highlight w:val="yellow"/>
@@ -1921,7 +1836,7 @@
             </w:pPr>
             <w:r>
               <w:rPr>
-                <w:rFonts w:ascii="Malgun Gothic" w:eastAsia="Malgun Gothic" w:hAnsi="Malgun Gothic" w:cs="Malgun Gothic" w:hint="eastAsia"/>
+                <w:rFonts w:ascii="맑은 고딕" w:eastAsia="맑은 고딕" w:hAnsi="맑은 고딕" w:cs="맑은 고딕" w:hint="eastAsia"/>
                 <w:sz w:val="20"/>
                 <w:szCs w:val="20"/>
                 <w:lang w:eastAsia="ko-KR"/>
@@ -1941,15 +1856,15 @@
           <w:p>
             <w:pPr>
               <w:rPr>
-                <w:rFonts w:ascii="Malgun Gothic" w:eastAsia="Malgun Gothic" w:hAnsi="Malgun Gothic" w:cs="Malgun Gothic"/>
-                <w:sz w:val="20"/>
-                <w:szCs w:val="20"/>
-                <w:lang w:eastAsia="ko-KR"/>
-              </w:rPr>
-            </w:pPr>
-            <w:r>
-              <w:rPr>
-                <w:rFonts w:ascii="Malgun Gothic" w:eastAsia="Malgun Gothic" w:hAnsi="Malgun Gothic" w:cs="Malgun Gothic"/>
+                <w:rFonts w:ascii="맑은 고딕" w:eastAsia="맑은 고딕" w:hAnsi="맑은 고딕" w:cs="맑은 고딕"/>
+                <w:sz w:val="20"/>
+                <w:szCs w:val="20"/>
+                <w:lang w:eastAsia="ko-KR"/>
+              </w:rPr>
+            </w:pPr>
+            <w:r>
+              <w:rPr>
+                <w:rFonts w:ascii="맑은 고딕" w:eastAsia="맑은 고딕" w:hAnsi="맑은 고딕" w:cs="맑은 고딕"/>
                 <w:sz w:val="20"/>
                 <w:szCs w:val="20"/>
                 <w:lang w:eastAsia="ko-KR"/>
@@ -1966,15 +1881,15 @@
             <w:pPr>
               <w:cnfStyle w:val="000000000000" w:firstRow="0" w:lastRow="0" w:firstColumn="0" w:lastColumn="0" w:oddVBand="0" w:evenVBand="0" w:oddHBand="0" w:evenHBand="0" w:firstRowFirstColumn="0" w:firstRowLastColumn="0" w:lastRowFirstColumn="0" w:lastRowLastColumn="0"/>
               <w:rPr>
-                <w:rFonts w:ascii="Malgun Gothic" w:eastAsia="Malgun Gothic" w:hAnsi="Malgun Gothic" w:cs="Malgun Gothic"/>
-                <w:sz w:val="20"/>
-                <w:szCs w:val="20"/>
-                <w:lang w:eastAsia="ko-KR"/>
-              </w:rPr>
-            </w:pPr>
-            <w:r>
-              <w:rPr>
-                <w:rFonts w:ascii="Malgun Gothic" w:eastAsia="Malgun Gothic" w:hAnsi="Malgun Gothic" w:cs="Malgun Gothic" w:hint="eastAsia"/>
+                <w:rFonts w:ascii="맑은 고딕" w:eastAsia="맑은 고딕" w:hAnsi="맑은 고딕" w:cs="맑은 고딕"/>
+                <w:sz w:val="20"/>
+                <w:szCs w:val="20"/>
+                <w:lang w:eastAsia="ko-KR"/>
+              </w:rPr>
+            </w:pPr>
+            <w:r>
+              <w:rPr>
+                <w:rFonts w:ascii="맑은 고딕" w:eastAsia="맑은 고딕" w:hAnsi="맑은 고딕" w:cs="맑은 고딕" w:hint="eastAsia"/>
                 <w:sz w:val="20"/>
                 <w:szCs w:val="20"/>
                 <w:lang w:eastAsia="ko-KR"/>
@@ -1992,15 +1907,15 @@
             <w:pPr>
               <w:cnfStyle w:val="000000000000" w:firstRow="0" w:lastRow="0" w:firstColumn="0" w:lastColumn="0" w:oddVBand="0" w:evenVBand="0" w:oddHBand="0" w:evenHBand="0" w:firstRowFirstColumn="0" w:firstRowLastColumn="0" w:lastRowFirstColumn="0" w:lastRowLastColumn="0"/>
               <w:rPr>
-                <w:rFonts w:ascii="Malgun Gothic" w:eastAsia="Malgun Gothic" w:hAnsi="Malgun Gothic" w:cs="Malgun Gothic"/>
-                <w:sz w:val="20"/>
-                <w:szCs w:val="20"/>
-                <w:lang w:eastAsia="ko-KR"/>
-              </w:rPr>
-            </w:pPr>
-            <w:r>
-              <w:rPr>
-                <w:rFonts w:ascii="Malgun Gothic" w:eastAsia="Malgun Gothic" w:hAnsi="Malgun Gothic" w:cs="Malgun Gothic" w:hint="eastAsia"/>
+                <w:rFonts w:ascii="맑은 고딕" w:eastAsia="맑은 고딕" w:hAnsi="맑은 고딕" w:cs="맑은 고딕"/>
+                <w:sz w:val="20"/>
+                <w:szCs w:val="20"/>
+                <w:lang w:eastAsia="ko-KR"/>
+              </w:rPr>
+            </w:pPr>
+            <w:r>
+              <w:rPr>
+                <w:rFonts w:ascii="맑은 고딕" w:eastAsia="맑은 고딕" w:hAnsi="맑은 고딕" w:cs="맑은 고딕" w:hint="eastAsia"/>
                 <w:sz w:val="20"/>
                 <w:szCs w:val="20"/>
                 <w:lang w:eastAsia="ko-KR"/>
@@ -2023,15 +1938,15 @@
           <w:p>
             <w:pPr>
               <w:rPr>
-                <w:rFonts w:ascii="Malgun Gothic" w:eastAsia="Malgun Gothic" w:hAnsi="Malgun Gothic" w:cs="Malgun Gothic"/>
-                <w:sz w:val="20"/>
-                <w:szCs w:val="20"/>
-                <w:lang w:eastAsia="ko-KR"/>
-              </w:rPr>
-            </w:pPr>
-            <w:r>
-              <w:rPr>
-                <w:rFonts w:ascii="Malgun Gothic" w:eastAsia="Malgun Gothic" w:hAnsi="Malgun Gothic" w:cs="Malgun Gothic"/>
+                <w:rFonts w:ascii="맑은 고딕" w:eastAsia="맑은 고딕" w:hAnsi="맑은 고딕" w:cs="맑은 고딕"/>
+                <w:sz w:val="20"/>
+                <w:szCs w:val="20"/>
+                <w:lang w:eastAsia="ko-KR"/>
+              </w:rPr>
+            </w:pPr>
+            <w:r>
+              <w:rPr>
+                <w:rFonts w:ascii="맑은 고딕" w:eastAsia="맑은 고딕" w:hAnsi="맑은 고딕" w:cs="맑은 고딕"/>
                 <w:sz w:val="20"/>
                 <w:szCs w:val="20"/>
                 <w:lang w:eastAsia="ko-KR"/>
@@ -2048,15 +1963,15 @@
             <w:pPr>
               <w:cnfStyle w:val="000000100000" w:firstRow="0" w:lastRow="0" w:firstColumn="0" w:lastColumn="0" w:oddVBand="0" w:evenVBand="0" w:oddHBand="1" w:evenHBand="0" w:firstRowFirstColumn="0" w:firstRowLastColumn="0" w:lastRowFirstColumn="0" w:lastRowLastColumn="0"/>
               <w:rPr>
-                <w:rFonts w:ascii="Malgun Gothic" w:eastAsia="Malgun Gothic" w:hAnsi="Malgun Gothic" w:cs="Malgun Gothic"/>
-                <w:sz w:val="20"/>
-                <w:szCs w:val="20"/>
-                <w:lang w:eastAsia="ko-KR"/>
-              </w:rPr>
-            </w:pPr>
-            <w:r>
-              <w:rPr>
-                <w:rFonts w:ascii="Malgun Gothic" w:eastAsia="Malgun Gothic" w:hAnsi="Malgun Gothic" w:cs="Malgun Gothic"/>
+                <w:rFonts w:ascii="맑은 고딕" w:eastAsia="맑은 고딕" w:hAnsi="맑은 고딕" w:cs="맑은 고딕"/>
+                <w:sz w:val="20"/>
+                <w:szCs w:val="20"/>
+                <w:lang w:eastAsia="ko-KR"/>
+              </w:rPr>
+            </w:pPr>
+            <w:r>
+              <w:rPr>
+                <w:rFonts w:ascii="맑은 고딕" w:eastAsia="맑은 고딕" w:hAnsi="맑은 고딕" w:cs="맑은 고딕"/>
                 <w:sz w:val="20"/>
                 <w:szCs w:val="20"/>
                 <w:lang w:eastAsia="ko-KR"/>
@@ -2065,7 +1980,7 @@
             </w:r>
             <w:r>
               <w:rPr>
-                <w:rFonts w:ascii="Malgun Gothic" w:eastAsia="Malgun Gothic" w:hAnsi="Malgun Gothic" w:cs="Malgun Gothic" w:hint="eastAsia"/>
+                <w:rFonts w:ascii="맑은 고딕" w:eastAsia="맑은 고딕" w:hAnsi="맑은 고딕" w:cs="맑은 고딕" w:hint="eastAsia"/>
                 <w:sz w:val="20"/>
                 <w:szCs w:val="20"/>
                 <w:lang w:eastAsia="ko-KR"/>
@@ -2083,15 +1998,15 @@
             <w:pPr>
               <w:cnfStyle w:val="000000100000" w:firstRow="0" w:lastRow="0" w:firstColumn="0" w:lastColumn="0" w:oddVBand="0" w:evenVBand="0" w:oddHBand="1" w:evenHBand="0" w:firstRowFirstColumn="0" w:firstRowLastColumn="0" w:lastRowFirstColumn="0" w:lastRowLastColumn="0"/>
               <w:rPr>
-                <w:rFonts w:ascii="Malgun Gothic" w:eastAsia="Malgun Gothic" w:hAnsi="Malgun Gothic" w:cs="Malgun Gothic"/>
-                <w:sz w:val="20"/>
-                <w:szCs w:val="20"/>
-                <w:lang w:eastAsia="ko-KR"/>
-              </w:rPr>
-            </w:pPr>
-            <w:r>
-              <w:rPr>
-                <w:rFonts w:ascii="Malgun Gothic" w:eastAsia="Malgun Gothic" w:hAnsi="Malgun Gothic" w:cs="Malgun Gothic" w:hint="eastAsia"/>
+                <w:rFonts w:ascii="맑은 고딕" w:eastAsia="맑은 고딕" w:hAnsi="맑은 고딕" w:cs="맑은 고딕"/>
+                <w:sz w:val="20"/>
+                <w:szCs w:val="20"/>
+                <w:lang w:eastAsia="ko-KR"/>
+              </w:rPr>
+            </w:pPr>
+            <w:r>
+              <w:rPr>
+                <w:rFonts w:ascii="맑은 고딕" w:eastAsia="맑은 고딕" w:hAnsi="맑은 고딕" w:cs="맑은 고딕" w:hint="eastAsia"/>
                 <w:sz w:val="20"/>
                 <w:szCs w:val="20"/>
                 <w:lang w:eastAsia="ko-KR"/>
@@ -2111,15 +2026,15 @@
           <w:p>
             <w:pPr>
               <w:rPr>
-                <w:rFonts w:ascii="Malgun Gothic" w:eastAsia="Malgun Gothic" w:hAnsi="Malgun Gothic" w:cs="Malgun Gothic"/>
-                <w:sz w:val="20"/>
-                <w:szCs w:val="20"/>
-                <w:lang w:eastAsia="ko-KR"/>
-              </w:rPr>
-            </w:pPr>
-            <w:r>
-              <w:rPr>
-                <w:rFonts w:ascii="Malgun Gothic" w:eastAsia="Malgun Gothic" w:hAnsi="Malgun Gothic" w:cs="Malgun Gothic"/>
+                <w:rFonts w:ascii="맑은 고딕" w:eastAsia="맑은 고딕" w:hAnsi="맑은 고딕" w:cs="맑은 고딕"/>
+                <w:sz w:val="20"/>
+                <w:szCs w:val="20"/>
+                <w:lang w:eastAsia="ko-KR"/>
+              </w:rPr>
+            </w:pPr>
+            <w:r>
+              <w:rPr>
+                <w:rFonts w:ascii="맑은 고딕" w:eastAsia="맑은 고딕" w:hAnsi="맑은 고딕" w:cs="맑은 고딕"/>
                 <w:sz w:val="20"/>
                 <w:szCs w:val="20"/>
                 <w:lang w:eastAsia="ko-KR"/>
@@ -2128,7 +2043,7 @@
             </w:r>
             <w:r>
               <w:rPr>
-                <w:rFonts w:ascii="Malgun Gothic" w:eastAsia="Malgun Gothic" w:hAnsi="Malgun Gothic" w:cs="Malgun Gothic"/>
+                <w:rFonts w:ascii="맑은 고딕" w:eastAsia="맑은 고딕" w:hAnsi="맑은 고딕" w:cs="맑은 고딕"/>
                 <w:sz w:val="20"/>
                 <w:szCs w:val="20"/>
                 <w:lang w:eastAsia="ko-KR"/>
@@ -2145,15 +2060,15 @@
             <w:pPr>
               <w:cnfStyle w:val="000000000000" w:firstRow="0" w:lastRow="0" w:firstColumn="0" w:lastColumn="0" w:oddVBand="0" w:evenVBand="0" w:oddHBand="0" w:evenHBand="0" w:firstRowFirstColumn="0" w:firstRowLastColumn="0" w:lastRowFirstColumn="0" w:lastRowLastColumn="0"/>
               <w:rPr>
-                <w:rFonts w:ascii="Malgun Gothic" w:eastAsia="Malgun Gothic" w:hAnsi="Malgun Gothic" w:cs="Malgun Gothic"/>
-                <w:sz w:val="20"/>
-                <w:szCs w:val="20"/>
-                <w:lang w:eastAsia="ko-KR"/>
-              </w:rPr>
-            </w:pPr>
-            <w:r>
-              <w:rPr>
-                <w:rFonts w:ascii="Malgun Gothic" w:eastAsia="Malgun Gothic" w:hAnsi="Malgun Gothic" w:cs="Malgun Gothic"/>
+                <w:rFonts w:ascii="맑은 고딕" w:eastAsia="맑은 고딕" w:hAnsi="맑은 고딕" w:cs="맑은 고딕"/>
+                <w:sz w:val="20"/>
+                <w:szCs w:val="20"/>
+                <w:lang w:eastAsia="ko-KR"/>
+              </w:rPr>
+            </w:pPr>
+            <w:r>
+              <w:rPr>
+                <w:rFonts w:ascii="맑은 고딕" w:eastAsia="맑은 고딕" w:hAnsi="맑은 고딕" w:cs="맑은 고딕"/>
                 <w:sz w:val="20"/>
                 <w:szCs w:val="20"/>
                 <w:lang w:eastAsia="ko-KR"/>
@@ -2162,7 +2077,7 @@
             </w:r>
             <w:r>
               <w:rPr>
-                <w:rFonts w:ascii="Malgun Gothic" w:eastAsia="Malgun Gothic" w:hAnsi="Malgun Gothic" w:cs="Malgun Gothic" w:hint="eastAsia"/>
+                <w:rFonts w:ascii="맑은 고딕" w:eastAsia="맑은 고딕" w:hAnsi="맑은 고딕" w:cs="맑은 고딕" w:hint="eastAsia"/>
                 <w:sz w:val="20"/>
                 <w:szCs w:val="20"/>
                 <w:lang w:eastAsia="ko-KR"/>
@@ -2180,15 +2095,15 @@
             <w:pPr>
               <w:cnfStyle w:val="000000000000" w:firstRow="0" w:lastRow="0" w:firstColumn="0" w:lastColumn="0" w:oddVBand="0" w:evenVBand="0" w:oddHBand="0" w:evenHBand="0" w:firstRowFirstColumn="0" w:firstRowLastColumn="0" w:lastRowFirstColumn="0" w:lastRowLastColumn="0"/>
               <w:rPr>
-                <w:rFonts w:ascii="Malgun Gothic" w:eastAsia="Malgun Gothic" w:hAnsi="Malgun Gothic" w:cs="Malgun Gothic"/>
-                <w:sz w:val="20"/>
-                <w:szCs w:val="20"/>
-                <w:lang w:eastAsia="ko-KR"/>
-              </w:rPr>
-            </w:pPr>
-            <w:r>
-              <w:rPr>
-                <w:rFonts w:ascii="Malgun Gothic" w:eastAsia="Malgun Gothic" w:hAnsi="Malgun Gothic" w:cs="Malgun Gothic" w:hint="eastAsia"/>
+                <w:rFonts w:ascii="맑은 고딕" w:eastAsia="맑은 고딕" w:hAnsi="맑은 고딕" w:cs="맑은 고딕"/>
+                <w:sz w:val="20"/>
+                <w:szCs w:val="20"/>
+                <w:lang w:eastAsia="ko-KR"/>
+              </w:rPr>
+            </w:pPr>
+            <w:r>
+              <w:rPr>
+                <w:rFonts w:ascii="맑은 고딕" w:eastAsia="맑은 고딕" w:hAnsi="맑은 고딕" w:cs="맑은 고딕" w:hint="eastAsia"/>
                 <w:sz w:val="20"/>
                 <w:szCs w:val="20"/>
                 <w:lang w:eastAsia="ko-KR"/>
@@ -2216,15 +2131,65 @@
 </w:document>
 </file>
 
+<file path=word/endnotes.xml><?xml version="1.0" encoding="utf-8"?>
+<w:endnotes xmlns:wpc="http://schemas.microsoft.com/office/word/2010/wordprocessingCanvas" xmlns:cx="http://schemas.microsoft.com/office/drawing/2014/chartex" xmlns:cx1="http://schemas.microsoft.com/office/drawing/2015/9/8/chartex" xmlns:cx2="http://schemas.microsoft.com/office/drawing/2015/10/21/chartex" xmlns:cx3="http://schemas.microsoft.com/office/drawing/2016/5/9/chartex" xmlns:cx4="http://schemas.microsoft.com/office/drawing/2016/5/10/chartex" xmlns:cx5="http://schemas.microsoft.com/office/drawing/2016/5/11/chartex" xmlns:cx6="http://schemas.microsoft.com/office/drawing/2016/5/12/chartex" xmlns:cx7="http://schemas.microsoft.com/office/drawing/2016/5/13/chartex" xmlns:cx8="http://schemas.microsoft.com/office/drawing/2016/5/14/chartex" xmlns:mc="http://schemas.openxmlformats.org/markup-compatibility/2006" xmlns:aink="http://schemas.microsoft.com/office/drawing/2016/ink" xmlns:am3d="http://schemas.microsoft.com/office/drawing/2017/model3d" xmlns:o="urn:schemas-microsoft-com:office:office" xmlns:oel="http://schemas.microsoft.com/office/2019/extlst" xmlns:r="http://schemas.openxmlformats.org/officeDocument/2006/relationships" xmlns:m="http://schemas.openxmlformats.org/officeDocument/2006/math" xmlns:v="urn:schemas-microsoft-com:vml" xmlns:wp14="http://schemas.microsoft.com/office/word/2010/wordprocessingDrawing" xmlns:wp="http://schemas.openxmlformats.org/drawingml/2006/wordprocessingDrawing" xmlns:w10="urn:schemas-microsoft-com:office:word" xmlns:w="http://schemas.openxmlformats.org/wordprocessingml/2006/main" xmlns:w14="http://schemas.microsoft.com/office/word/2010/wordml" xmlns:w15="http://schemas.microsoft.com/office/word/2012/wordml" xmlns:w16cex="http://schemas.microsoft.com/office/word/2018/wordml/cex" xmlns:w16cid="http://schemas.microsoft.com/office/word/2016/wordml/cid" xmlns:w16="http://schemas.microsoft.com/office/word/2018/wordml" xmlns:w16du="http://schemas.microsoft.com/office/word/2023/wordml/word16du" xmlns:w16sdtdh="http://schemas.microsoft.com/office/word/2020/wordml/sdtdatahash" xmlns:w16sdtfl="http://schemas.microsoft.com/office/word/2024/wordml/sdtformatlock" xmlns:w16se="http://schemas.microsoft.com/office/word/2015/wordml/symex" xmlns:wpg="http://schemas.microsoft.com/office/word/2010/wordprocessingGroup" xmlns:wpi="http://schemas.microsoft.com/office/word/2010/wordprocessingInk" xmlns:wne="http://schemas.microsoft.com/office/word/2006/wordml" xmlns:wps="http://schemas.microsoft.com/office/word/2010/wordprocessingShape" mc:Ignorable="w14 w15 w16se w16cid w16 w16cex w16sdtdh w16sdtfl w16du wp14">
+  <w:endnote w:type="separator" w:id="-1">
+    <w:p>
+      <w:pPr>
+        <w:spacing w:after="0"/>
+      </w:pPr>
+      <w:r>
+        <w:separator/>
+      </w:r>
+    </w:p>
+  </w:endnote>
+  <w:endnote w:type="continuationSeparator" w:id="0">
+    <w:p>
+      <w:pPr>
+        <w:spacing w:after="0"/>
+      </w:pPr>
+      <w:r>
+        <w:continuationSeparator/>
+      </w:r>
+    </w:p>
+  </w:endnote>
+</w:endnotes>
+</file>
+
+<file path=word/footnotes.xml><?xml version="1.0" encoding="utf-8"?>
+<w:footnotes xmlns:wpc="http://schemas.microsoft.com/office/word/2010/wordprocessingCanvas" xmlns:cx="http://schemas.microsoft.com/office/drawing/2014/chartex" xmlns:cx1="http://schemas.microsoft.com/office/drawing/2015/9/8/chartex" xmlns:cx2="http://schemas.microsoft.com/office/drawing/2015/10/21/chartex" xmlns:cx3="http://schemas.microsoft.com/office/drawing/2016/5/9/chartex" xmlns:cx4="http://schemas.microsoft.com/office/drawing/2016/5/10/chartex" xmlns:cx5="http://schemas.microsoft.com/office/drawing/2016/5/11/chartex" xmlns:cx6="http://schemas.microsoft.com/office/drawing/2016/5/12/chartex" xmlns:cx7="http://schemas.microsoft.com/office/drawing/2016/5/13/chartex" xmlns:cx8="http://schemas.microsoft.com/office/drawing/2016/5/14/chartex" xmlns:mc="http://schemas.openxmlformats.org/markup-compatibility/2006" xmlns:aink="http://schemas.microsoft.com/office/drawing/2016/ink" xmlns:am3d="http://schemas.microsoft.com/office/drawing/2017/model3d" xmlns:o="urn:schemas-microsoft-com:office:office" xmlns:oel="http://schemas.microsoft.com/office/2019/extlst" xmlns:r="http://schemas.openxmlformats.org/officeDocument/2006/relationships" xmlns:m="http://schemas.openxmlformats.org/officeDocument/2006/math" xmlns:v="urn:schemas-microsoft-com:vml" xmlns:wp14="http://schemas.microsoft.com/office/word/2010/wordprocessingDrawing" xmlns:wp="http://schemas.openxmlformats.org/drawingml/2006/wordprocessingDrawing" xmlns:w10="urn:schemas-microsoft-com:office:word" xmlns:w="http://schemas.openxmlformats.org/wordprocessingml/2006/main" xmlns:w14="http://schemas.microsoft.com/office/word/2010/wordml" xmlns:w15="http://schemas.microsoft.com/office/word/2012/wordml" xmlns:w16cex="http://schemas.microsoft.com/office/word/2018/wordml/cex" xmlns:w16cid="http://schemas.microsoft.com/office/word/2016/wordml/cid" xmlns:w16="http://schemas.microsoft.com/office/word/2018/wordml" xmlns:w16du="http://schemas.microsoft.com/office/word/2023/wordml/word16du" xmlns:w16sdtdh="http://schemas.microsoft.com/office/word/2020/wordml/sdtdatahash" xmlns:w16sdtfl="http://schemas.microsoft.com/office/word/2024/wordml/sdtformatlock" xmlns:w16se="http://schemas.microsoft.com/office/word/2015/wordml/symex" xmlns:wpg="http://schemas.microsoft.com/office/word/2010/wordprocessingGroup" xmlns:wpi="http://schemas.microsoft.com/office/word/2010/wordprocessingInk" xmlns:wne="http://schemas.microsoft.com/office/word/2006/wordml" xmlns:wps="http://schemas.microsoft.com/office/word/2010/wordprocessingShape" mc:Ignorable="w14 w15 w16se w16cid w16 w16cex w16sdtdh w16sdtfl w16du wp14">
+  <w:footnote w:type="separator" w:id="-1">
+    <w:p>
+      <w:pPr>
+        <w:spacing w:after="0"/>
+      </w:pPr>
+      <w:r>
+        <w:separator/>
+      </w:r>
+    </w:p>
+  </w:footnote>
+  <w:footnote w:type="continuationSeparator" w:id="0">
+    <w:p>
+      <w:pPr>
+        <w:spacing w:after="0"/>
+      </w:pPr>
+      <w:r>
+        <w:continuationSeparator/>
+      </w:r>
+    </w:p>
+  </w:footnote>
+</w:footnotes>
+</file>
+
 <file path=word/styles.xml><?xml version="1.0" encoding="utf-8"?>
-<w:styles xmlns:mc="http://schemas.openxmlformats.org/markup-compatibility/2006" xmlns:r="http://schemas.openxmlformats.org/officeDocument/2006/relationships" xmlns:w="http://schemas.openxmlformats.org/wordprocessingml/2006/main" xmlns:w14="http://schemas.microsoft.com/office/word/2010/wordml" xmlns:w15="http://schemas.microsoft.com/office/word/2012/wordml" xmlns:w16cex="http://schemas.microsoft.com/office/word/2018/wordml/cex" xmlns:w16cid="http://schemas.microsoft.com/office/word/2016/wordml/cid" xmlns:w16="http://schemas.microsoft.com/office/word/2018/wordml" xmlns:w16sdtdh="http://schemas.microsoft.com/office/word/2020/wordml/sdtdatahash" xmlns:w16se="http://schemas.microsoft.com/office/word/2015/wordml/symex" mc:Ignorable="w14 w15 w16se w16cid w16 w16cex w16sdtdh">
+<w:styles xmlns:mc="http://schemas.openxmlformats.org/markup-compatibility/2006" xmlns:r="http://schemas.openxmlformats.org/officeDocument/2006/relationships" xmlns:w="http://schemas.openxmlformats.org/wordprocessingml/2006/main" xmlns:w14="http://schemas.microsoft.com/office/word/2010/wordml" xmlns:w15="http://schemas.microsoft.com/office/word/2012/wordml" xmlns:w16cex="http://schemas.microsoft.com/office/word/2018/wordml/cex" xmlns:w16cid="http://schemas.microsoft.com/office/word/2016/wordml/cid" xmlns:w16="http://schemas.microsoft.com/office/word/2018/wordml" xmlns:w16du="http://schemas.microsoft.com/office/word/2023/wordml/word16du" xmlns:w16sdtdh="http://schemas.microsoft.com/office/word/2020/wordml/sdtdatahash" xmlns:w16sdtfl="http://schemas.microsoft.com/office/word/2024/wordml/sdtformatlock" xmlns:w16se="http://schemas.microsoft.com/office/word/2015/wordml/symex" mc:Ignorable="w14 w15 w16se w16cid w16 w16cex w16sdtdh w16sdtfl w16du">
   <w:docDefaults>
     <w:rPrDefault>
       <w:rPr>
         <w:rFonts w:asciiTheme="minorHAnsi" w:eastAsiaTheme="minorEastAsia" w:hAnsiTheme="minorHAnsi" w:cstheme="minorBidi"/>
         <w:sz w:val="24"/>
         <w:szCs w:val="24"/>
-        <w:lang w:val="en-KR" w:eastAsia="ja-JP" w:bidi="ar-SA"/>
+        <w:lang w:eastAsia="ja-JP" w:bidi="ar-SA"/>
       </w:rPr>
     </w:rPrDefault>
     <w:pPrDefault/>
@@ -2606,7 +2571,7 @@
     <w:lsdException w:name="Unresolved Mention" w:semiHidden="1" w:unhideWhenUsed="1"/>
     <w:lsdException w:name="Smart Link" w:semiHidden="1" w:unhideWhenUsed="1"/>
   </w:latentStyles>
-  <w:style w:type="paragraph" w:default="1" w:styleId="Normal">
+  <w:style w:type="paragraph" w:default="1" w:styleId="a">
     <w:name w:val="Normal"/>
     <w:qFormat/>
     <w:rsid w:val="00AF6459"/>
@@ -2619,13 +2584,13 @@
       <w:lang w:val="en-US" w:eastAsia="en-US"/>
     </w:rPr>
   </w:style>
-  <w:style w:type="character" w:default="1" w:styleId="DefaultParagraphFont">
+  <w:style w:type="character" w:default="1" w:styleId="a0">
     <w:name w:val="Default Paragraph Font"/>
     <w:uiPriority w:val="1"/>
     <w:semiHidden/>
     <w:unhideWhenUsed/>
   </w:style>
-  <w:style w:type="table" w:default="1" w:styleId="TableNormal">
+  <w:style w:type="table" w:default="1" w:styleId="a1">
     <w:name w:val="Normal Table"/>
     <w:uiPriority w:val="99"/>
     <w:semiHidden/>
@@ -2640,15 +2605,15 @@
       </w:tblCellMar>
     </w:tblPr>
   </w:style>
-  <w:style w:type="numbering" w:default="1" w:styleId="NoList">
+  <w:style w:type="numbering" w:default="1" w:styleId="a2">
     <w:name w:val="No List"/>
     <w:uiPriority w:val="99"/>
     <w:semiHidden/>
     <w:unhideWhenUsed/>
   </w:style>
-  <w:style w:type="table" w:styleId="PlainTable1">
+  <w:style w:type="table" w:styleId="1">
     <w:name w:val="Plain Table 1"/>
-    <w:basedOn w:val="TableNormal"/>
+    <w:basedOn w:val="a1"/>
     <w:uiPriority w:val="99"/>
     <w:rsid w:val="00AF6459"/>
     <w:pPr>
@@ -2713,6 +2678,60 @@
         <w:shd w:val="clear" w:color="auto" w:fill="F2F2F2" w:themeFill="background1" w:themeFillShade="F2"/>
       </w:tcPr>
     </w:tblStylePr>
+  </w:style>
+  <w:style w:type="paragraph" w:styleId="a3">
+    <w:name w:val="header"/>
+    <w:basedOn w:val="a"/>
+    <w:link w:val="Char"/>
+    <w:uiPriority w:val="99"/>
+    <w:unhideWhenUsed/>
+    <w:rsid w:val="00AC0547"/>
+    <w:pPr>
+      <w:tabs>
+        <w:tab w:val="center" w:pos="4513"/>
+        <w:tab w:val="right" w:pos="9026"/>
+      </w:tabs>
+      <w:snapToGrid w:val="0"/>
+    </w:pPr>
+  </w:style>
+  <w:style w:type="character" w:customStyle="1" w:styleId="Char">
+    <w:name w:val="머리글 Char"/>
+    <w:basedOn w:val="a0"/>
+    <w:link w:val="a3"/>
+    <w:uiPriority w:val="99"/>
+    <w:rsid w:val="00AC0547"/>
+    <w:rPr>
+      <w:sz w:val="22"/>
+      <w:szCs w:val="22"/>
+      <w:lang w:val="en-US" w:eastAsia="en-US"/>
+    </w:rPr>
+  </w:style>
+  <w:style w:type="paragraph" w:styleId="a4">
+    <w:name w:val="footer"/>
+    <w:basedOn w:val="a"/>
+    <w:link w:val="Char0"/>
+    <w:uiPriority w:val="99"/>
+    <w:unhideWhenUsed/>
+    <w:rsid w:val="00AC0547"/>
+    <w:pPr>
+      <w:tabs>
+        <w:tab w:val="center" w:pos="4513"/>
+        <w:tab w:val="right" w:pos="9026"/>
+      </w:tabs>
+      <w:snapToGrid w:val="0"/>
+    </w:pPr>
+  </w:style>
+  <w:style w:type="character" w:customStyle="1" w:styleId="Char0">
+    <w:name w:val="바닥글 Char"/>
+    <w:basedOn w:val="a0"/>
+    <w:link w:val="a4"/>
+    <w:uiPriority w:val="99"/>
+    <w:rsid w:val="00AC0547"/>
+    <w:rPr>
+      <w:sz w:val="22"/>
+      <w:szCs w:val="22"/>
+      <w:lang w:val="en-US" w:eastAsia="en-US"/>
+    </w:rPr>
   </w:style>
 </w:styles>
 </file>

</xml_diff>